<commit_message>
Updating the Docx document as well.
</commit_message>
<xml_diff>
--- a/Thesis/Thesis v2.docx
+++ b/Thesis/Thesis v2.docx
@@ -69,36 +69,24 @@
       <w:pPr>
         <w:pStyle w:val="Body A"/>
         <w:spacing w:after="200" w:line="276" w:lineRule="auto"/>
-        <w:rPr>
-          <w:lang w:val="en-US"/>
-        </w:rPr>
       </w:pPr>
     </w:p>
     <w:p>
       <w:pPr>
         <w:pStyle w:val="Body A"/>
         <w:spacing w:after="200" w:line="276" w:lineRule="auto"/>
-        <w:rPr>
-          <w:lang w:val="en-US"/>
-        </w:rPr>
       </w:pPr>
     </w:p>
     <w:p>
       <w:pPr>
         <w:pStyle w:val="Body A"/>
         <w:spacing w:after="200" w:line="276" w:lineRule="auto"/>
-        <w:rPr>
-          <w:lang w:val="en-US"/>
-        </w:rPr>
       </w:pPr>
     </w:p>
     <w:p>
       <w:pPr>
         <w:pStyle w:val="Body A"/>
         <w:spacing w:after="200" w:line="276" w:lineRule="auto"/>
-        <w:rPr>
-          <w:lang w:val="en-US"/>
-        </w:rPr>
       </w:pPr>
     </w:p>
     <w:p>
@@ -106,9 +94,6 @@
         <w:pStyle w:val="Body A"/>
         <w:spacing w:after="200" w:line="276" w:lineRule="auto"/>
         <w:jc w:val="center"/>
-        <w:rPr>
-          <w:lang w:val="en-US"/>
-        </w:rPr>
       </w:pPr>
       <w:r>
         <w:rPr>
@@ -127,9 +112,6 @@
         <w:pStyle w:val="Body A"/>
         <w:spacing w:after="200" w:line="276" w:lineRule="auto"/>
         <w:jc w:val="center"/>
-        <w:rPr>
-          <w:lang w:val="en-US"/>
-        </w:rPr>
       </w:pPr>
       <w:r>
         <w:rPr>
@@ -171,16 +153,13 @@
         <w:pStyle w:val="Body A"/>
         <w:widowControl w:val="0"/>
         <w:spacing w:after="200" w:line="276" w:lineRule="auto"/>
-        <w:rPr>
-          <w:lang w:val="en-US"/>
-        </w:rPr>
       </w:pPr>
     </w:p>
     <w:tbl>
       <w:tblPr>
-        <w:tblW w:w="9393" w:type="dxa"/>
+        <w:tblW w:w="9285" w:type="dxa"/>
         <w:jc w:val="left"/>
-        <w:tblInd w:w="110" w:type="dxa"/>
+        <w:tblInd w:w="218" w:type="dxa"/>
         <w:tblBorders>
           <w:top w:val="single" w:color="ffffff" w:sz="8" w:space="0" w:shadow="0" w:frame="0"/>
           <w:left w:val="single" w:color="ffffff" w:sz="8" w:space="0" w:shadow="0" w:frame="0"/>
@@ -193,22 +172,22 @@
         <w:tblLayout w:type="fixed"/>
       </w:tblPr>
       <w:tblGrid>
-        <w:gridCol w:w="1876"/>
-        <w:gridCol w:w="1677"/>
-        <w:gridCol w:w="1693"/>
-        <w:gridCol w:w="1777"/>
-        <w:gridCol w:w="2370"/>
+        <w:gridCol w:w="2250"/>
+        <w:gridCol w:w="1262"/>
+        <w:gridCol w:w="1562"/>
+        <w:gridCol w:w="1532"/>
+        <w:gridCol w:w="2679"/>
       </w:tblGrid>
       <w:tr>
         <w:tblPrEx>
           <w:shd w:val="clear" w:color="auto" w:fill="ceddeb"/>
         </w:tblPrEx>
         <w:trPr>
-          <w:trHeight w:val="1298" w:hRule="atLeast"/>
+          <w:trHeight w:val="1308" w:hRule="atLeast"/>
         </w:trPr>
         <w:tc>
           <w:tcPr>
-            <w:tcW w:type="dxa" w:w="1876"/>
+            <w:tcW w:type="dxa" w:w="2250"/>
             <w:tcBorders>
               <w:top w:val="single" w:color="000000" w:sz="4" w:space="0" w:shadow="0" w:frame="0"/>
               <w:left w:val="single" w:color="000000" w:sz="4" w:space="0" w:shadow="0" w:frame="0"/>
@@ -243,7 +222,7 @@
         </w:tc>
         <w:tc>
           <w:tcPr>
-            <w:tcW w:type="dxa" w:w="7516"/>
+            <w:tcW w:type="dxa" w:w="7034"/>
             <w:gridSpan w:val="4"/>
             <w:tcBorders>
               <w:top w:val="single" w:color="000000" w:sz="4" w:space="0" w:shadow="0" w:frame="0"/>
@@ -268,11 +247,11 @@
           <w:shd w:val="clear" w:color="auto" w:fill="ceddeb"/>
         </w:tblPrEx>
         <w:trPr>
-          <w:trHeight w:val="812" w:hRule="atLeast"/>
+          <w:trHeight w:val="822" w:hRule="atLeast"/>
         </w:trPr>
         <w:tc>
           <w:tcPr>
-            <w:tcW w:type="dxa" w:w="1876"/>
+            <w:tcW w:type="dxa" w:w="2250"/>
             <w:tcBorders>
               <w:top w:val="single" w:color="000000" w:sz="4" w:space="0" w:shadow="0" w:frame="0"/>
               <w:left w:val="single" w:color="000000" w:sz="4" w:space="0" w:shadow="0" w:frame="0"/>
@@ -306,7 +285,7 @@
         </w:tc>
         <w:tc>
           <w:tcPr>
-            <w:tcW w:type="dxa" w:w="7516"/>
+            <w:tcW w:type="dxa" w:w="7034"/>
             <w:gridSpan w:val="4"/>
             <w:tcBorders>
               <w:top w:val="single" w:color="000000" w:sz="4" w:space="0" w:shadow="0" w:frame="0"/>
@@ -345,11 +324,11 @@
           <w:shd w:val="clear" w:color="auto" w:fill="ceddeb"/>
         </w:tblPrEx>
         <w:trPr>
-          <w:trHeight w:val="900" w:hRule="atLeast"/>
+          <w:trHeight w:val="910" w:hRule="atLeast"/>
         </w:trPr>
         <w:tc>
           <w:tcPr>
-            <w:tcW w:type="dxa" w:w="1876"/>
+            <w:tcW w:type="dxa" w:w="2250"/>
             <w:tcBorders>
               <w:top w:val="single" w:color="000000" w:sz="4" w:space="0" w:shadow="0" w:frame="0"/>
               <w:left w:val="single" w:color="000000" w:sz="4" w:space="0" w:shadow="0" w:frame="0"/>
@@ -427,7 +406,7 @@
         </w:tc>
         <w:tc>
           <w:tcPr>
-            <w:tcW w:type="dxa" w:w="7516"/>
+            <w:tcW w:type="dxa" w:w="7034"/>
             <w:gridSpan w:val="4"/>
             <w:tcBorders>
               <w:top w:val="single" w:color="000000" w:sz="4" w:space="0" w:shadow="0" w:frame="0"/>
@@ -452,11 +431,11 @@
           <w:shd w:val="clear" w:color="auto" w:fill="ceddeb"/>
         </w:tblPrEx>
         <w:trPr>
-          <w:trHeight w:val="812" w:hRule="atLeast"/>
+          <w:trHeight w:val="822" w:hRule="atLeast"/>
         </w:trPr>
         <w:tc>
           <w:tcPr>
-            <w:tcW w:type="dxa" w:w="1876"/>
+            <w:tcW w:type="dxa" w:w="2250"/>
             <w:tcBorders>
               <w:top w:val="single" w:color="000000" w:sz="4" w:space="0" w:shadow="0" w:frame="0"/>
               <w:left w:val="single" w:color="000000" w:sz="4" w:space="0" w:shadow="0" w:frame="0"/>
@@ -510,7 +489,7 @@
         </w:tc>
         <w:tc>
           <w:tcPr>
-            <w:tcW w:type="dxa" w:w="7516"/>
+            <w:tcW w:type="dxa" w:w="7034"/>
             <w:gridSpan w:val="4"/>
             <w:tcBorders>
               <w:top w:val="single" w:color="000000" w:sz="4" w:space="0" w:shadow="0" w:frame="0"/>
@@ -549,11 +528,11 @@
           <w:shd w:val="clear" w:color="auto" w:fill="ceddeb"/>
         </w:tblPrEx>
         <w:trPr>
-          <w:trHeight w:val="330" w:hRule="atLeast"/>
+          <w:trHeight w:val="340" w:hRule="atLeast"/>
         </w:trPr>
         <w:tc>
           <w:tcPr>
-            <w:tcW w:type="dxa" w:w="1876"/>
+            <w:tcW w:type="dxa" w:w="2250"/>
             <w:vMerge w:val="restart"/>
             <w:tcBorders>
               <w:top w:val="single" w:color="000000" w:sz="4" w:space="0" w:shadow="0" w:frame="0"/>
@@ -588,7 +567,7 @@
         </w:tc>
         <w:tc>
           <w:tcPr>
-            <w:tcW w:type="dxa" w:w="3370"/>
+            <w:tcW w:type="dxa" w:w="2824"/>
             <w:gridSpan w:val="2"/>
             <w:tcBorders>
               <w:top w:val="single" w:color="000000" w:sz="4" w:space="0" w:shadow="0" w:frame="0"/>
@@ -623,7 +602,7 @@
         </w:tc>
         <w:tc>
           <w:tcPr>
-            <w:tcW w:type="dxa" w:w="4146"/>
+            <w:tcW w:type="dxa" w:w="4210"/>
             <w:gridSpan w:val="2"/>
             <w:tcBorders>
               <w:top w:val="single" w:color="000000" w:sz="4" w:space="0" w:shadow="0" w:frame="0"/>
@@ -662,11 +641,11 @@
           <w:shd w:val="clear" w:color="auto" w:fill="ceddeb"/>
         </w:tblPrEx>
         <w:trPr>
-          <w:trHeight w:val="780" w:hRule="atLeast"/>
+          <w:trHeight w:val="790" w:hRule="atLeast"/>
         </w:trPr>
         <w:tc>
           <w:tcPr>
-            <w:tcW w:type="dxa" w:w="1876"/>
+            <w:tcW w:type="dxa" w:w="2250"/>
             <w:vMerge w:val="continue"/>
             <w:tcBorders>
               <w:top w:val="single" w:color="000000" w:sz="4" w:space="0" w:shadow="0" w:frame="0"/>
@@ -680,7 +659,7 @@
         </w:tc>
         <w:tc>
           <w:tcPr>
-            <w:tcW w:type="dxa" w:w="1677"/>
+            <w:tcW w:type="dxa" w:w="1261"/>
             <w:tcBorders>
               <w:top w:val="single" w:color="000000" w:sz="4" w:space="0" w:shadow="0" w:frame="0"/>
               <w:left w:val="single" w:color="000000" w:sz="4" w:space="0" w:shadow="0" w:frame="0"/>
@@ -716,7 +695,7 @@
         </w:tc>
         <w:tc>
           <w:tcPr>
-            <w:tcW w:type="dxa" w:w="1692"/>
+            <w:tcW w:type="dxa" w:w="1562"/>
             <w:tcBorders>
               <w:top w:val="single" w:color="000000" w:sz="4" w:space="0" w:shadow="0" w:frame="0"/>
               <w:left w:val="single" w:color="000000" w:sz="4" w:space="0" w:shadow="0" w:frame="0"/>
@@ -752,7 +731,7 @@
         </w:tc>
         <w:tc>
           <w:tcPr>
-            <w:tcW w:type="dxa" w:w="1777"/>
+            <w:tcW w:type="dxa" w:w="1531"/>
             <w:tcBorders>
               <w:top w:val="single" w:color="000000" w:sz="4" w:space="0" w:shadow="0" w:frame="0"/>
               <w:left w:val="single" w:color="000000" w:sz="4" w:space="0" w:shadow="0" w:frame="0"/>
@@ -788,7 +767,7 @@
         </w:tc>
         <w:tc>
           <w:tcPr>
-            <w:tcW w:type="dxa" w:w="2369"/>
+            <w:tcW w:type="dxa" w:w="2678"/>
             <w:tcBorders>
               <w:top w:val="single" w:color="000000" w:sz="4" w:space="0" w:shadow="0" w:frame="0"/>
               <w:left w:val="single" w:color="000000" w:sz="4" w:space="0" w:shadow="0" w:frame="0"/>
@@ -829,10 +808,7 @@
         <w:pStyle w:val="Body A"/>
         <w:widowControl w:val="0"/>
         <w:spacing w:after="200"/>
-        <w:ind w:left="2" w:hanging="2"/>
-        <w:rPr>
-          <w:lang w:val="en-US"/>
-        </w:rPr>
+        <w:ind w:left="110" w:hanging="110"/>
       </w:pPr>
     </w:p>
     <w:p>
@@ -840,16 +816,13 @@
         <w:pStyle w:val="Body A"/>
         <w:widowControl w:val="0"/>
         <w:spacing w:after="200" w:line="276" w:lineRule="auto"/>
-        <w:rPr>
-          <w:lang w:val="en-US"/>
-        </w:rPr>
       </w:pPr>
     </w:p>
     <w:tbl>
       <w:tblPr>
         <w:tblW w:w="9576" w:type="dxa"/>
         <w:jc w:val="left"/>
-        <w:tblInd w:w="216" w:type="dxa"/>
+        <w:tblInd w:w="324" w:type="dxa"/>
         <w:tblBorders>
           <w:top w:val="single" w:color="ffffff" w:sz="8" w:space="0" w:shadow="0" w:frame="0"/>
           <w:left w:val="single" w:color="ffffff" w:sz="8" w:space="0" w:shadow="0" w:frame="0"/>
@@ -869,7 +842,7 @@
           <w:shd w:val="clear" w:color="auto" w:fill="ceddeb"/>
         </w:tblPrEx>
         <w:trPr>
-          <w:trHeight w:val="300" w:hRule="atLeast"/>
+          <w:trHeight w:val="310" w:hRule="atLeast"/>
         </w:trPr>
         <w:tc>
           <w:tcPr>
@@ -912,7 +885,7 @@
           <w:shd w:val="clear" w:color="auto" w:fill="ceddeb"/>
         </w:tblPrEx>
         <w:trPr>
-          <w:trHeight w:val="515" w:hRule="atLeast"/>
+          <w:trHeight w:val="525" w:hRule="atLeast"/>
         </w:trPr>
         <w:tc>
           <w:tcPr>
@@ -940,7 +913,7 @@
           <w:shd w:val="clear" w:color="auto" w:fill="ceddeb"/>
         </w:tblPrEx>
         <w:trPr>
-          <w:trHeight w:val="533" w:hRule="atLeast"/>
+          <w:trHeight w:val="543" w:hRule="atLeast"/>
         </w:trPr>
         <w:tc>
           <w:tcPr>
@@ -969,10 +942,7 @@
         <w:pStyle w:val="Body A"/>
         <w:widowControl w:val="0"/>
         <w:spacing w:after="200"/>
-        <w:ind w:left="108" w:hanging="108"/>
-        <w:rPr>
-          <w:lang w:val="en-US"/>
-        </w:rPr>
+        <w:ind w:left="216" w:hanging="216"/>
       </w:pPr>
     </w:p>
     <w:p>
@@ -980,25 +950,24 @@
         <w:pStyle w:val="Body A"/>
         <w:widowControl w:val="0"/>
         <w:spacing w:after="200"/>
-        <w:rPr>
-          <w:lang w:val="en-US"/>
-        </w:rPr>
+        <w:ind w:left="108" w:hanging="108"/>
+      </w:pPr>
+    </w:p>
+    <w:p>
+      <w:pPr>
+        <w:pStyle w:val="Body A"/>
+        <w:widowControl w:val="0"/>
+        <w:spacing w:after="200"/>
       </w:pPr>
     </w:p>
     <w:p>
       <w:pPr>
         <w:pStyle w:val="Title"/>
-        <w:rPr>
-          <w:lang w:val="en-US"/>
-        </w:rPr>
       </w:pPr>
     </w:p>
     <w:p>
       <w:pPr>
         <w:pStyle w:val="Title"/>
-        <w:rPr>
-          <w:lang w:val="en-US"/>
-        </w:rPr>
       </w:pPr>
     </w:p>
     <w:p>
@@ -1014,9 +983,6 @@
         <w:pStyle w:val="Body A"/>
         <w:ind w:firstLine="120"/>
         <w:jc w:val="both"/>
-        <w:rPr>
-          <w:lang w:val="en-US"/>
-        </w:rPr>
       </w:pPr>
     </w:p>
     <w:p>
@@ -1024,9 +990,6 @@
         <w:pStyle w:val="Body A"/>
         <w:ind w:firstLine="120"/>
         <w:jc w:val="both"/>
-        <w:rPr>
-          <w:lang w:val="en-US"/>
-        </w:rPr>
       </w:pPr>
       <w:r>
         <w:rPr>
@@ -1049,9 +1012,6 @@
         <w:pStyle w:val="Body A"/>
         <w:ind w:firstLine="120"/>
         <w:jc w:val="both"/>
-        <w:rPr>
-          <w:lang w:val="en-US"/>
-        </w:rPr>
       </w:pPr>
     </w:p>
     <w:p>
@@ -1059,9 +1019,6 @@
         <w:pStyle w:val="Body A"/>
         <w:ind w:firstLine="120"/>
         <w:jc w:val="both"/>
-        <w:rPr>
-          <w:lang w:val="en-US"/>
-        </w:rPr>
       </w:pPr>
     </w:p>
     <w:p>
@@ -1069,9 +1026,6 @@
         <w:pStyle w:val="Body A"/>
         <w:ind w:firstLine="120"/>
         <w:jc w:val="center"/>
-        <w:rPr>
-          <w:lang w:val="en-US"/>
-        </w:rPr>
       </w:pPr>
       <w:r>
         <w:rPr>
@@ -1091,9 +1045,6 @@
         <w:pStyle w:val="Body A"/>
         <w:ind w:firstLine="120"/>
         <w:jc w:val="center"/>
-        <w:rPr>
-          <w:lang w:val="en-US"/>
-        </w:rPr>
       </w:pPr>
     </w:p>
     <w:p>
@@ -1101,9 +1052,6 @@
         <w:pStyle w:val="Body A"/>
         <w:ind w:firstLine="120"/>
         <w:jc w:val="center"/>
-        <w:rPr>
-          <w:lang w:val="en-US"/>
-        </w:rPr>
       </w:pPr>
     </w:p>
     <w:p>
@@ -1111,9 +1059,6 @@
         <w:pStyle w:val="Body A"/>
         <w:ind w:firstLine="120"/>
         <w:jc w:val="center"/>
-        <w:rPr>
-          <w:lang w:val="en-US"/>
-        </w:rPr>
       </w:pPr>
     </w:p>
     <w:p>
@@ -1121,9 +1066,6 @@
         <w:pStyle w:val="Body A"/>
         <w:ind w:firstLine="120"/>
         <w:jc w:val="center"/>
-        <w:rPr>
-          <w:lang w:val="en-US"/>
-        </w:rPr>
       </w:pPr>
     </w:p>
     <w:p>
@@ -1131,9 +1073,6 @@
         <w:pStyle w:val="Body A"/>
         <w:ind w:firstLine="120"/>
         <w:jc w:val="center"/>
-        <w:rPr>
-          <w:lang w:val="en-US"/>
-        </w:rPr>
       </w:pPr>
     </w:p>
     <w:p>
@@ -1141,70 +1080,46 @@
         <w:pStyle w:val="Body A"/>
         <w:ind w:firstLine="120"/>
         <w:jc w:val="center"/>
-        <w:rPr>
-          <w:lang w:val="en-US"/>
-        </w:rPr>
       </w:pPr>
     </w:p>
     <w:p>
       <w:pPr>
         <w:pStyle w:val="Body A"/>
         <w:ind w:firstLine="120"/>
-        <w:rPr>
-          <w:lang w:val="en-US"/>
-        </w:rPr>
       </w:pPr>
     </w:p>
     <w:p>
       <w:pPr>
         <w:pStyle w:val="Body A"/>
         <w:ind w:firstLine="120"/>
-        <w:rPr>
-          <w:lang w:val="en-US"/>
-        </w:rPr>
       </w:pPr>
     </w:p>
     <w:p>
       <w:pPr>
         <w:pStyle w:val="Body A"/>
         <w:ind w:firstLine="120"/>
-        <w:rPr>
-          <w:lang w:val="en-US"/>
-        </w:rPr>
       </w:pPr>
     </w:p>
     <w:p>
       <w:pPr>
         <w:pStyle w:val="Body A"/>
         <w:ind w:firstLine="120"/>
-        <w:rPr>
-          <w:lang w:val="en-US"/>
-        </w:rPr>
       </w:pPr>
     </w:p>
     <w:p>
       <w:pPr>
         <w:pStyle w:val="Body A"/>
         <w:ind w:firstLine="120"/>
-        <w:rPr>
-          <w:lang w:val="en-US"/>
-        </w:rPr>
-      </w:pPr>
-    </w:p>
-    <w:p>
-      <w:pPr>
-        <w:pStyle w:val="Body A"/>
-        <w:rPr>
-          <w:lang w:val="en-US"/>
-        </w:rPr>
-      </w:pPr>
-    </w:p>
-    <w:p>
-      <w:pPr>
-        <w:pStyle w:val="Body A"/>
-        <w:rPr>
-          <w:lang w:val="en-US"/>
-        </w:rPr>
+      </w:pPr>
+    </w:p>
+    <w:p>
+      <w:pPr>
+        <w:pStyle w:val="Body A"/>
+      </w:pPr>
+    </w:p>
+    <w:p>
+      <w:pPr>
+        <w:pStyle w:val="Body A"/>
       </w:pPr>
     </w:p>
     <w:p>
@@ -1212,9 +1127,6 @@
         <w:pStyle w:val="Body A"/>
         <w:ind w:firstLine="120"/>
         <w:jc w:val="center"/>
-        <w:rPr>
-          <w:lang w:val="en-US"/>
-        </w:rPr>
       </w:pPr>
       <w:r>
         <w:rPr>
@@ -1234,9 +1146,6 @@
         <w:pStyle w:val="Body A"/>
         <w:ind w:firstLine="120"/>
         <w:jc w:val="center"/>
-        <w:rPr>
-          <w:lang w:val="en-US"/>
-        </w:rPr>
       </w:pPr>
       <w:r>
         <w:rPr>
@@ -1255,9 +1164,6 @@
         <w:pStyle w:val="Body A"/>
         <w:ind w:firstLine="120"/>
         <w:jc w:val="center"/>
-        <w:rPr>
-          <w:lang w:val="en-US"/>
-        </w:rPr>
       </w:pPr>
     </w:p>
     <w:p>
@@ -1265,9 +1171,6 @@
         <w:pStyle w:val="Body A"/>
         <w:ind w:firstLine="120"/>
         <w:jc w:val="center"/>
-        <w:rPr>
-          <w:lang w:val="en-US"/>
-        </w:rPr>
       </w:pPr>
     </w:p>
     <w:p>
@@ -1275,9 +1178,6 @@
         <w:pStyle w:val="Body A"/>
         <w:ind w:firstLine="120"/>
         <w:jc w:val="center"/>
-        <w:rPr>
-          <w:lang w:val="en-US"/>
-        </w:rPr>
       </w:pPr>
     </w:p>
     <w:p>
@@ -1285,14 +1185,11 @@
         <w:pStyle w:val="Body A"/>
         <w:ind w:firstLine="120"/>
         <w:jc w:val="center"/>
-        <w:rPr>
-          <w:lang w:val="en-US"/>
-        </w:rPr>
-      </w:pPr>
-    </w:p>
-    <w:p>
-      <w:pPr>
-        <w:pStyle w:val="Body"/>
+      </w:pPr>
+    </w:p>
+    <w:p>
+      <w:pPr>
+        <w:pStyle w:val="Body B"/>
       </w:pPr>
       <w:r>
         <w:rPr>
@@ -1309,14 +1206,10 @@
     <w:p>
       <w:pPr>
         <w:pStyle w:val="Thesis Heading"/>
-        <w:rPr>
-          <w:lang w:val="en-US"/>
-        </w:rPr>
-      </w:pPr>
-      <w:r>
-        <w:rPr>
-          <w:rtl w:val="0"/>
-          <w:lang w:val="en-US"/>
+      </w:pPr>
+      <w:r>
+        <w:rPr>
+          <w:rtl w:val="0"/>
         </w:rPr>
         <w:t>List of Tables</w:t>
       </w:r>
@@ -1324,334 +1217,211 @@
     <w:p>
       <w:pPr>
         <w:pStyle w:val="Body A"/>
-        <w:rPr>
-          <w:lang w:val="en-US"/>
-        </w:rPr>
-      </w:pPr>
-    </w:p>
-    <w:p>
-      <w:pPr>
-        <w:pStyle w:val="Body A"/>
-        <w:rPr>
-          <w:lang w:val="en-US"/>
-        </w:rPr>
-      </w:pPr>
-    </w:p>
-    <w:p>
-      <w:pPr>
-        <w:pStyle w:val="Body A"/>
-        <w:rPr>
-          <w:lang w:val="en-US"/>
-        </w:rPr>
-      </w:pPr>
-    </w:p>
-    <w:p>
-      <w:pPr>
-        <w:pStyle w:val="Body A"/>
-        <w:rPr>
-          <w:lang w:val="en-US"/>
-        </w:rPr>
-      </w:pPr>
-    </w:p>
-    <w:p>
-      <w:pPr>
-        <w:pStyle w:val="Body A"/>
-        <w:rPr>
-          <w:lang w:val="en-US"/>
-        </w:rPr>
-      </w:pPr>
-    </w:p>
-    <w:p>
-      <w:pPr>
-        <w:pStyle w:val="Body A"/>
-        <w:rPr>
-          <w:lang w:val="en-US"/>
-        </w:rPr>
-      </w:pPr>
-    </w:p>
-    <w:p>
-      <w:pPr>
-        <w:pStyle w:val="Body A"/>
-        <w:rPr>
-          <w:lang w:val="en-US"/>
-        </w:rPr>
-      </w:pPr>
-    </w:p>
-    <w:p>
-      <w:pPr>
-        <w:pStyle w:val="Body A"/>
-        <w:rPr>
-          <w:lang w:val="en-US"/>
-        </w:rPr>
-      </w:pPr>
-    </w:p>
-    <w:p>
-      <w:pPr>
-        <w:pStyle w:val="Body A"/>
-        <w:rPr>
-          <w:lang w:val="en-US"/>
-        </w:rPr>
-      </w:pPr>
-    </w:p>
-    <w:p>
-      <w:pPr>
-        <w:pStyle w:val="Body A"/>
-        <w:rPr>
-          <w:lang w:val="en-US"/>
-        </w:rPr>
-      </w:pPr>
-    </w:p>
-    <w:p>
-      <w:pPr>
-        <w:pStyle w:val="Body A"/>
-        <w:rPr>
-          <w:lang w:val="en-US"/>
-        </w:rPr>
-      </w:pPr>
-    </w:p>
-    <w:p>
-      <w:pPr>
-        <w:pStyle w:val="Body A"/>
-        <w:rPr>
-          <w:lang w:val="en-US"/>
-        </w:rPr>
-      </w:pPr>
-    </w:p>
-    <w:p>
-      <w:pPr>
-        <w:pStyle w:val="Body A"/>
-        <w:rPr>
-          <w:lang w:val="en-US"/>
-        </w:rPr>
-      </w:pPr>
-    </w:p>
-    <w:p>
-      <w:pPr>
-        <w:pStyle w:val="Body A"/>
-        <w:rPr>
-          <w:lang w:val="en-US"/>
-        </w:rPr>
-      </w:pPr>
-    </w:p>
-    <w:p>
-      <w:pPr>
-        <w:pStyle w:val="Body A"/>
-        <w:rPr>
-          <w:lang w:val="en-US"/>
-        </w:rPr>
-      </w:pPr>
-    </w:p>
-    <w:p>
-      <w:pPr>
-        <w:pStyle w:val="Body A"/>
-        <w:rPr>
-          <w:lang w:val="en-US"/>
-        </w:rPr>
-      </w:pPr>
-    </w:p>
-    <w:p>
-      <w:pPr>
-        <w:pStyle w:val="Body A"/>
-        <w:rPr>
-          <w:lang w:val="en-US"/>
-        </w:rPr>
-      </w:pPr>
-    </w:p>
-    <w:p>
-      <w:pPr>
-        <w:pStyle w:val="Body A"/>
-        <w:rPr>
-          <w:lang w:val="en-US"/>
-        </w:rPr>
-      </w:pPr>
-    </w:p>
-    <w:p>
-      <w:pPr>
-        <w:pStyle w:val="Body A"/>
-        <w:rPr>
-          <w:lang w:val="en-US"/>
-        </w:rPr>
-      </w:pPr>
-    </w:p>
-    <w:p>
-      <w:pPr>
-        <w:pStyle w:val="Body A"/>
-        <w:rPr>
-          <w:lang w:val="en-US"/>
-        </w:rPr>
-      </w:pPr>
-    </w:p>
-    <w:p>
-      <w:pPr>
-        <w:pStyle w:val="Body A"/>
-        <w:rPr>
-          <w:lang w:val="en-US"/>
-        </w:rPr>
-      </w:pPr>
-    </w:p>
-    <w:p>
-      <w:pPr>
-        <w:pStyle w:val="Body A"/>
-        <w:rPr>
-          <w:lang w:val="en-US"/>
-        </w:rPr>
-      </w:pPr>
-    </w:p>
-    <w:p>
-      <w:pPr>
-        <w:pStyle w:val="Body A"/>
-        <w:rPr>
-          <w:lang w:val="en-US"/>
-        </w:rPr>
-      </w:pPr>
-    </w:p>
-    <w:p>
-      <w:pPr>
-        <w:pStyle w:val="Body A"/>
-        <w:rPr>
-          <w:lang w:val="en-US"/>
-        </w:rPr>
-      </w:pPr>
-    </w:p>
-    <w:p>
-      <w:pPr>
-        <w:pStyle w:val="Body A"/>
-        <w:rPr>
-          <w:lang w:val="en-US"/>
-        </w:rPr>
-      </w:pPr>
-    </w:p>
-    <w:p>
-      <w:pPr>
-        <w:pStyle w:val="Body A"/>
-        <w:rPr>
-          <w:lang w:val="en-US"/>
-        </w:rPr>
-      </w:pPr>
-    </w:p>
-    <w:p>
-      <w:pPr>
-        <w:pStyle w:val="Body A"/>
-        <w:rPr>
-          <w:lang w:val="en-US"/>
-        </w:rPr>
-      </w:pPr>
-    </w:p>
-    <w:p>
-      <w:pPr>
-        <w:pStyle w:val="Body A"/>
-        <w:rPr>
-          <w:lang w:val="en-US"/>
-        </w:rPr>
-      </w:pPr>
-    </w:p>
-    <w:p>
-      <w:pPr>
-        <w:pStyle w:val="Body A"/>
-        <w:rPr>
-          <w:lang w:val="en-US"/>
-        </w:rPr>
-      </w:pPr>
-    </w:p>
-    <w:p>
-      <w:pPr>
-        <w:pStyle w:val="Body A"/>
-        <w:rPr>
-          <w:lang w:val="en-US"/>
-        </w:rPr>
-      </w:pPr>
-    </w:p>
-    <w:p>
-      <w:pPr>
-        <w:pStyle w:val="Body A"/>
-        <w:rPr>
-          <w:lang w:val="en-US"/>
-        </w:rPr>
-      </w:pPr>
-    </w:p>
-    <w:p>
-      <w:pPr>
-        <w:pStyle w:val="Body A"/>
-        <w:rPr>
-          <w:lang w:val="en-US"/>
-        </w:rPr>
-      </w:pPr>
-    </w:p>
-    <w:p>
-      <w:pPr>
-        <w:pStyle w:val="Body A"/>
-        <w:rPr>
-          <w:lang w:val="en-US"/>
-        </w:rPr>
-      </w:pPr>
-    </w:p>
-    <w:p>
-      <w:pPr>
-        <w:pStyle w:val="Body A"/>
-        <w:rPr>
-          <w:lang w:val="en-US"/>
-        </w:rPr>
-      </w:pPr>
-    </w:p>
-    <w:p>
-      <w:pPr>
-        <w:pStyle w:val="Body A"/>
-        <w:rPr>
-          <w:lang w:val="en-US"/>
-        </w:rPr>
-      </w:pPr>
-    </w:p>
-    <w:p>
-      <w:pPr>
-        <w:pStyle w:val="Body A"/>
-        <w:rPr>
-          <w:lang w:val="en-US"/>
-        </w:rPr>
-      </w:pPr>
-    </w:p>
-    <w:p>
-      <w:pPr>
-        <w:pStyle w:val="Body A"/>
-        <w:rPr>
-          <w:lang w:val="en-US"/>
-        </w:rPr>
-      </w:pPr>
-    </w:p>
-    <w:p>
-      <w:pPr>
-        <w:pStyle w:val="Body A"/>
-        <w:rPr>
-          <w:lang w:val="en-US"/>
-        </w:rPr>
-      </w:pPr>
-    </w:p>
-    <w:p>
-      <w:pPr>
-        <w:pStyle w:val="Body A"/>
-        <w:rPr>
-          <w:lang w:val="en-US"/>
-        </w:rPr>
-      </w:pPr>
-    </w:p>
-    <w:p>
-      <w:pPr>
-        <w:pStyle w:val="Body A"/>
-        <w:rPr>
-          <w:lang w:val="en-US"/>
-        </w:rPr>
-      </w:pPr>
-    </w:p>
-    <w:p>
-      <w:pPr>
-        <w:pStyle w:val="Body A"/>
-        <w:rPr>
-          <w:lang w:val="en-US"/>
-        </w:rPr>
-      </w:pPr>
-    </w:p>
-    <w:p>
-      <w:pPr>
-        <w:pStyle w:val="Body"/>
+      </w:pPr>
+    </w:p>
+    <w:p>
+      <w:pPr>
+        <w:pStyle w:val="Body A"/>
+      </w:pPr>
+    </w:p>
+    <w:p>
+      <w:pPr>
+        <w:pStyle w:val="Body A"/>
+      </w:pPr>
+    </w:p>
+    <w:p>
+      <w:pPr>
+        <w:pStyle w:val="Body A"/>
+      </w:pPr>
+    </w:p>
+    <w:p>
+      <w:pPr>
+        <w:pStyle w:val="Body A"/>
+      </w:pPr>
+    </w:p>
+    <w:p>
+      <w:pPr>
+        <w:pStyle w:val="Body A"/>
+      </w:pPr>
+    </w:p>
+    <w:p>
+      <w:pPr>
+        <w:pStyle w:val="Body A"/>
+      </w:pPr>
+    </w:p>
+    <w:p>
+      <w:pPr>
+        <w:pStyle w:val="Body A"/>
+      </w:pPr>
+    </w:p>
+    <w:p>
+      <w:pPr>
+        <w:pStyle w:val="Body A"/>
+      </w:pPr>
+    </w:p>
+    <w:p>
+      <w:pPr>
+        <w:pStyle w:val="Body A"/>
+      </w:pPr>
+    </w:p>
+    <w:p>
+      <w:pPr>
+        <w:pStyle w:val="Body A"/>
+      </w:pPr>
+    </w:p>
+    <w:p>
+      <w:pPr>
+        <w:pStyle w:val="Body A"/>
+      </w:pPr>
+    </w:p>
+    <w:p>
+      <w:pPr>
+        <w:pStyle w:val="Body A"/>
+      </w:pPr>
+    </w:p>
+    <w:p>
+      <w:pPr>
+        <w:pStyle w:val="Body A"/>
+      </w:pPr>
+    </w:p>
+    <w:p>
+      <w:pPr>
+        <w:pStyle w:val="Body A"/>
+      </w:pPr>
+    </w:p>
+    <w:p>
+      <w:pPr>
+        <w:pStyle w:val="Body A"/>
+      </w:pPr>
+    </w:p>
+    <w:p>
+      <w:pPr>
+        <w:pStyle w:val="Body A"/>
+      </w:pPr>
+    </w:p>
+    <w:p>
+      <w:pPr>
+        <w:pStyle w:val="Body A"/>
+      </w:pPr>
+    </w:p>
+    <w:p>
+      <w:pPr>
+        <w:pStyle w:val="Body A"/>
+      </w:pPr>
+    </w:p>
+    <w:p>
+      <w:pPr>
+        <w:pStyle w:val="Body A"/>
+      </w:pPr>
+    </w:p>
+    <w:p>
+      <w:pPr>
+        <w:pStyle w:val="Body A"/>
+      </w:pPr>
+    </w:p>
+    <w:p>
+      <w:pPr>
+        <w:pStyle w:val="Body A"/>
+      </w:pPr>
+    </w:p>
+    <w:p>
+      <w:pPr>
+        <w:pStyle w:val="Body A"/>
+      </w:pPr>
+    </w:p>
+    <w:p>
+      <w:pPr>
+        <w:pStyle w:val="Body A"/>
+      </w:pPr>
+    </w:p>
+    <w:p>
+      <w:pPr>
+        <w:pStyle w:val="Body A"/>
+      </w:pPr>
+    </w:p>
+    <w:p>
+      <w:pPr>
+        <w:pStyle w:val="Body A"/>
+      </w:pPr>
+    </w:p>
+    <w:p>
+      <w:pPr>
+        <w:pStyle w:val="Body A"/>
+      </w:pPr>
+    </w:p>
+    <w:p>
+      <w:pPr>
+        <w:pStyle w:val="Body A"/>
+      </w:pPr>
+    </w:p>
+    <w:p>
+      <w:pPr>
+        <w:pStyle w:val="Body A"/>
+      </w:pPr>
+    </w:p>
+    <w:p>
+      <w:pPr>
+        <w:pStyle w:val="Body A"/>
+      </w:pPr>
+    </w:p>
+    <w:p>
+      <w:pPr>
+        <w:pStyle w:val="Body A"/>
+      </w:pPr>
+    </w:p>
+    <w:p>
+      <w:pPr>
+        <w:pStyle w:val="Body A"/>
+      </w:pPr>
+    </w:p>
+    <w:p>
+      <w:pPr>
+        <w:pStyle w:val="Body A"/>
+      </w:pPr>
+    </w:p>
+    <w:p>
+      <w:pPr>
+        <w:pStyle w:val="Body A"/>
+      </w:pPr>
+    </w:p>
+    <w:p>
+      <w:pPr>
+        <w:pStyle w:val="Body A"/>
+      </w:pPr>
+    </w:p>
+    <w:p>
+      <w:pPr>
+        <w:pStyle w:val="Body A"/>
+      </w:pPr>
+    </w:p>
+    <w:p>
+      <w:pPr>
+        <w:pStyle w:val="Body A"/>
+      </w:pPr>
+    </w:p>
+    <w:p>
+      <w:pPr>
+        <w:pStyle w:val="Body A"/>
+      </w:pPr>
+    </w:p>
+    <w:p>
+      <w:pPr>
+        <w:pStyle w:val="Body A"/>
+      </w:pPr>
+    </w:p>
+    <w:p>
+      <w:pPr>
+        <w:pStyle w:val="Body A"/>
+      </w:pPr>
+    </w:p>
+    <w:p>
+      <w:pPr>
+        <w:pStyle w:val="Body A"/>
+      </w:pPr>
+    </w:p>
+    <w:p>
+      <w:pPr>
+        <w:pStyle w:val="Body B"/>
       </w:pPr>
       <w:r>
         <w:rPr>
@@ -1668,14 +1438,10 @@
     <w:p>
       <w:pPr>
         <w:pStyle w:val="Thesis Heading"/>
-        <w:rPr>
-          <w:lang w:val="en-US"/>
-        </w:rPr>
-      </w:pPr>
-      <w:r>
-        <w:rPr>
-          <w:rtl w:val="0"/>
-          <w:lang w:val="en-US"/>
+      </w:pPr>
+      <w:r>
+        <w:rPr>
+          <w:rtl w:val="0"/>
         </w:rPr>
         <w:t>List of Abbreviations</w:t>
       </w:r>
@@ -1683,217 +1449,136 @@
     <w:p>
       <w:pPr>
         <w:pStyle w:val="Body A"/>
-        <w:rPr>
-          <w:lang w:val="en-US"/>
-        </w:rPr>
-      </w:pPr>
-    </w:p>
-    <w:p>
-      <w:pPr>
-        <w:pStyle w:val="Body A"/>
-        <w:rPr>
-          <w:lang w:val="en-US"/>
-        </w:rPr>
-      </w:pPr>
-    </w:p>
-    <w:p>
-      <w:pPr>
-        <w:pStyle w:val="Body A"/>
-        <w:rPr>
-          <w:lang w:val="en-US"/>
-        </w:rPr>
-      </w:pPr>
-    </w:p>
-    <w:p>
-      <w:pPr>
-        <w:pStyle w:val="Body A"/>
-        <w:rPr>
-          <w:lang w:val="en-US"/>
-        </w:rPr>
-      </w:pPr>
-    </w:p>
-    <w:p>
-      <w:pPr>
-        <w:pStyle w:val="Body A"/>
-        <w:rPr>
-          <w:lang w:val="en-US"/>
-        </w:rPr>
-      </w:pPr>
-    </w:p>
-    <w:p>
-      <w:pPr>
-        <w:pStyle w:val="Body A"/>
-        <w:rPr>
-          <w:lang w:val="en-US"/>
-        </w:rPr>
-      </w:pPr>
-    </w:p>
-    <w:p>
-      <w:pPr>
-        <w:pStyle w:val="Body A"/>
-        <w:rPr>
-          <w:lang w:val="en-US"/>
-        </w:rPr>
-      </w:pPr>
-    </w:p>
-    <w:p>
-      <w:pPr>
-        <w:pStyle w:val="Body A"/>
-        <w:rPr>
-          <w:lang w:val="en-US"/>
-        </w:rPr>
-      </w:pPr>
-    </w:p>
-    <w:p>
-      <w:pPr>
-        <w:pStyle w:val="Body A"/>
-        <w:rPr>
-          <w:lang w:val="en-US"/>
-        </w:rPr>
-      </w:pPr>
-    </w:p>
-    <w:p>
-      <w:pPr>
-        <w:pStyle w:val="Body A"/>
-        <w:rPr>
-          <w:lang w:val="en-US"/>
-        </w:rPr>
-      </w:pPr>
-    </w:p>
-    <w:p>
-      <w:pPr>
-        <w:pStyle w:val="Body A"/>
-        <w:rPr>
-          <w:lang w:val="en-US"/>
-        </w:rPr>
-      </w:pPr>
-    </w:p>
-    <w:p>
-      <w:pPr>
-        <w:pStyle w:val="Body A"/>
-        <w:rPr>
-          <w:lang w:val="en-US"/>
-        </w:rPr>
-      </w:pPr>
-    </w:p>
-    <w:p>
-      <w:pPr>
-        <w:pStyle w:val="Body A"/>
-        <w:rPr>
-          <w:lang w:val="en-US"/>
-        </w:rPr>
-      </w:pPr>
-    </w:p>
-    <w:p>
-      <w:pPr>
-        <w:pStyle w:val="Body A"/>
-        <w:rPr>
-          <w:lang w:val="en-US"/>
-        </w:rPr>
-      </w:pPr>
-    </w:p>
-    <w:p>
-      <w:pPr>
-        <w:pStyle w:val="Body A"/>
-        <w:rPr>
-          <w:lang w:val="en-US"/>
-        </w:rPr>
-      </w:pPr>
-    </w:p>
-    <w:p>
-      <w:pPr>
-        <w:pStyle w:val="Body A"/>
-        <w:rPr>
-          <w:lang w:val="en-US"/>
-        </w:rPr>
-      </w:pPr>
-    </w:p>
-    <w:p>
-      <w:pPr>
-        <w:pStyle w:val="Body A"/>
-        <w:rPr>
-          <w:lang w:val="en-US"/>
-        </w:rPr>
-      </w:pPr>
-    </w:p>
-    <w:p>
-      <w:pPr>
-        <w:pStyle w:val="Body A"/>
-        <w:rPr>
-          <w:lang w:val="en-US"/>
-        </w:rPr>
-      </w:pPr>
-    </w:p>
-    <w:p>
-      <w:pPr>
-        <w:pStyle w:val="Body A"/>
-        <w:rPr>
-          <w:lang w:val="en-US"/>
-        </w:rPr>
-      </w:pPr>
-    </w:p>
-    <w:p>
-      <w:pPr>
-        <w:pStyle w:val="Body A"/>
-        <w:rPr>
-          <w:lang w:val="en-US"/>
-        </w:rPr>
-      </w:pPr>
-    </w:p>
-    <w:p>
-      <w:pPr>
-        <w:pStyle w:val="Body A"/>
-        <w:rPr>
-          <w:lang w:val="en-US"/>
-        </w:rPr>
-      </w:pPr>
-    </w:p>
-    <w:p>
-      <w:pPr>
-        <w:pStyle w:val="Body A"/>
-        <w:rPr>
-          <w:lang w:val="en-US"/>
-        </w:rPr>
-      </w:pPr>
-    </w:p>
-    <w:p>
-      <w:pPr>
-        <w:pStyle w:val="Body A"/>
-        <w:rPr>
-          <w:lang w:val="en-US"/>
-        </w:rPr>
-      </w:pPr>
-    </w:p>
-    <w:p>
-      <w:pPr>
-        <w:pStyle w:val="Body A"/>
-        <w:rPr>
-          <w:lang w:val="en-US"/>
-        </w:rPr>
-      </w:pPr>
-    </w:p>
-    <w:p>
-      <w:pPr>
-        <w:pStyle w:val="Body A"/>
-        <w:rPr>
-          <w:lang w:val="en-US"/>
-        </w:rPr>
-      </w:pPr>
-    </w:p>
-    <w:p>
-      <w:pPr>
-        <w:pStyle w:val="Body A"/>
-        <w:rPr>
-          <w:lang w:val="en-US"/>
-        </w:rPr>
-      </w:pPr>
-    </w:p>
-    <w:p>
-      <w:pPr>
-        <w:pStyle w:val="Body A"/>
-        <w:rPr>
-          <w:lang w:val="en-US"/>
-        </w:rPr>
+      </w:pPr>
+    </w:p>
+    <w:p>
+      <w:pPr>
+        <w:pStyle w:val="Body A"/>
+      </w:pPr>
+    </w:p>
+    <w:p>
+      <w:pPr>
+        <w:pStyle w:val="Body A"/>
+      </w:pPr>
+    </w:p>
+    <w:p>
+      <w:pPr>
+        <w:pStyle w:val="Body A"/>
+      </w:pPr>
+    </w:p>
+    <w:p>
+      <w:pPr>
+        <w:pStyle w:val="Body A"/>
+      </w:pPr>
+    </w:p>
+    <w:p>
+      <w:pPr>
+        <w:pStyle w:val="Body A"/>
+      </w:pPr>
+    </w:p>
+    <w:p>
+      <w:pPr>
+        <w:pStyle w:val="Body A"/>
+      </w:pPr>
+    </w:p>
+    <w:p>
+      <w:pPr>
+        <w:pStyle w:val="Body A"/>
+      </w:pPr>
+    </w:p>
+    <w:p>
+      <w:pPr>
+        <w:pStyle w:val="Body A"/>
+      </w:pPr>
+    </w:p>
+    <w:p>
+      <w:pPr>
+        <w:pStyle w:val="Body A"/>
+      </w:pPr>
+    </w:p>
+    <w:p>
+      <w:pPr>
+        <w:pStyle w:val="Body A"/>
+      </w:pPr>
+    </w:p>
+    <w:p>
+      <w:pPr>
+        <w:pStyle w:val="Body A"/>
+      </w:pPr>
+    </w:p>
+    <w:p>
+      <w:pPr>
+        <w:pStyle w:val="Body A"/>
+      </w:pPr>
+    </w:p>
+    <w:p>
+      <w:pPr>
+        <w:pStyle w:val="Body A"/>
+      </w:pPr>
+    </w:p>
+    <w:p>
+      <w:pPr>
+        <w:pStyle w:val="Body A"/>
+      </w:pPr>
+    </w:p>
+    <w:p>
+      <w:pPr>
+        <w:pStyle w:val="Body A"/>
+      </w:pPr>
+    </w:p>
+    <w:p>
+      <w:pPr>
+        <w:pStyle w:val="Body A"/>
+      </w:pPr>
+    </w:p>
+    <w:p>
+      <w:pPr>
+        <w:pStyle w:val="Body A"/>
+      </w:pPr>
+    </w:p>
+    <w:p>
+      <w:pPr>
+        <w:pStyle w:val="Body A"/>
+      </w:pPr>
+    </w:p>
+    <w:p>
+      <w:pPr>
+        <w:pStyle w:val="Body A"/>
+      </w:pPr>
+    </w:p>
+    <w:p>
+      <w:pPr>
+        <w:pStyle w:val="Body A"/>
+      </w:pPr>
+    </w:p>
+    <w:p>
+      <w:pPr>
+        <w:pStyle w:val="Body A"/>
+      </w:pPr>
+    </w:p>
+    <w:p>
+      <w:pPr>
+        <w:pStyle w:val="Body A"/>
+      </w:pPr>
+    </w:p>
+    <w:p>
+      <w:pPr>
+        <w:pStyle w:val="Body A"/>
+      </w:pPr>
+    </w:p>
+    <w:p>
+      <w:pPr>
+        <w:pStyle w:val="Body A"/>
+      </w:pPr>
+    </w:p>
+    <w:p>
+      <w:pPr>
+        <w:pStyle w:val="Body A"/>
+      </w:pPr>
+    </w:p>
+    <w:p>
+      <w:pPr>
+        <w:pStyle w:val="Body A"/>
       </w:pPr>
     </w:p>
     <w:p>
@@ -1914,14 +1599,10 @@
     <w:p>
       <w:pPr>
         <w:pStyle w:val="Thesis Heading"/>
-        <w:rPr>
-          <w:lang w:val="en-US"/>
-        </w:rPr>
-      </w:pPr>
-      <w:r>
-        <w:rPr>
-          <w:rtl w:val="0"/>
-          <w:lang w:val="en-US"/>
+      </w:pPr>
+      <w:r>
+        <w:rPr>
+          <w:rtl w:val="0"/>
         </w:rPr>
         <w:t>Chapter 1: Introduction</w:t>
       </w:r>
@@ -1929,197 +1610,213 @@
     <w:p>
       <w:pPr>
         <w:pStyle w:val="Body A"/>
-        <w:rPr>
-          <w:lang w:val="en-US"/>
-        </w:rPr>
-      </w:pPr>
-    </w:p>
-    <w:p>
-      <w:pPr>
-        <w:pStyle w:val="Thesis Body"/>
-        <w:rPr>
-          <w:lang w:val="en-US"/>
-        </w:rPr>
-      </w:pPr>
-      <w:r>
-        <w:rPr>
-          <w:rtl w:val="0"/>
-          <w:lang w:val="en-US"/>
-        </w:rPr>
-        <w:t>Deadline! This is the one word every employee is afraid of. In the modern day where deadlines are in quite abundance, it has made employees work harder for a longer time</w:t>
-      </w:r>
-    </w:p>
-    <w:p>
-      <w:pPr>
-        <w:pStyle w:val="Body A"/>
-        <w:rPr>
-          <w:lang w:val="en-US"/>
-        </w:rPr>
-      </w:pPr>
-    </w:p>
-    <w:p>
-      <w:pPr>
-        <w:pStyle w:val="Body A"/>
-        <w:rPr>
-          <w:lang w:val="en-US"/>
-        </w:rPr>
-      </w:pPr>
-    </w:p>
-    <w:p>
-      <w:pPr>
-        <w:pStyle w:val="Body A"/>
-        <w:rPr>
-          <w:lang w:val="en-US"/>
-        </w:rPr>
-      </w:pPr>
-    </w:p>
-    <w:p>
-      <w:pPr>
-        <w:pStyle w:val="Body A"/>
-        <w:rPr>
-          <w:lang w:val="en-US"/>
-        </w:rPr>
-      </w:pPr>
-    </w:p>
-    <w:p>
-      <w:pPr>
-        <w:pStyle w:val="Thesis Body"/>
-        <w:rPr>
-          <w:lang w:val="en-US"/>
-        </w:rPr>
-      </w:pPr>
-      <w:r>
-        <w:rPr>
-          <w:rtl w:val="0"/>
-          <w:lang w:val="en-US"/>
-        </w:rPr>
-        <w:t xml:space="preserve">In the modern life, where life is moving fast with deadlines and being more demanding many people do suffer from a lot of stress. </w:t>
-      </w:r>
-      <w:r>
-        <w:rPr>
-          <w:rtl w:val="0"/>
-          <w:lang w:val="en-US"/>
+      </w:pPr>
+    </w:p>
+    <w:p>
+      <w:pPr>
+        <w:pStyle w:val="Thesis Body"/>
+      </w:pPr>
+      <w:r>
+        <w:rPr>
+          <w:rtl w:val="0"/>
+        </w:rPr>
+        <w:t>Deadline! This is the one word every employee</w:t>
+      </w:r>
+      <w:r>
+        <w:rPr>
+          <w:rtl w:val="0"/>
+        </w:rPr>
+        <w:t xml:space="preserve"> dread of hearing</w:t>
+      </w:r>
+      <w:r>
+        <w:rPr>
+          <w:rtl w:val="0"/>
+        </w:rPr>
+        <w:t xml:space="preserve">. In the modern day where </w:t>
+      </w:r>
+      <w:r>
+        <w:rPr>
+          <w:rtl w:val="0"/>
+        </w:rPr>
+        <w:t>deadlines</w:t>
+      </w:r>
+      <w:r>
+        <w:rPr>
+          <w:rtl w:val="0"/>
+        </w:rPr>
+        <w:t xml:space="preserve"> are in quite abundance, it has made employees work harder </w:t>
+      </w:r>
+      <w:r>
+        <w:rPr>
+          <w:rtl w:val="0"/>
+        </w:rPr>
+        <w:t xml:space="preserve">than ever before. Due the deadlines being so frequent, employees have to work under stress almost constantly. </w:t>
+      </w:r>
+      <w:r>
+        <w:rPr>
+          <w:rtl w:val="0"/>
         </w:rPr>
         <w:t>“</w:t>
       </w:r>
       <w:r>
         <w:rPr>
           <w:rtl w:val="0"/>
-          <w:lang w:val="en-US"/>
         </w:rPr>
         <w:t>Stress isn</w:t>
       </w:r>
       <w:r>
         <w:rPr>
           <w:rtl w:val="0"/>
-          <w:lang w:val="en-US"/>
         </w:rPr>
         <w:t>’</w:t>
       </w:r>
       <w:r>
         <w:rPr>
           <w:rtl w:val="0"/>
-          <w:lang w:val="en-US"/>
         </w:rPr>
         <w:t>t always bad, though. Stress within your comfort zone can help you perform under pressure, motivate you to do your best, even keep you safe when danger looms. But when stress becomes overwhelming, it can damage your health, mood, relationships, and quality of life</w:t>
       </w:r>
       <w:r>
         <w:rPr>
           <w:rtl w:val="0"/>
-          <w:lang w:val="en-US"/>
         </w:rPr>
         <w:t xml:space="preserve">” </w:t>
       </w:r>
       <w:r>
         <w:rPr>
           <w:rtl w:val="0"/>
-          <w:lang w:val="en-US"/>
-        </w:rPr>
-        <w:t xml:space="preserve">[1]. </w:t>
-      </w:r>
-    </w:p>
-    <w:p>
-      <w:pPr>
-        <w:pStyle w:val="Thesis Body"/>
-        <w:rPr>
-          <w:lang w:val="en-US"/>
-        </w:rPr>
-      </w:pPr>
-      <w:r>
-        <w:rPr>
-          <w:rtl w:val="0"/>
-          <w:lang w:val="en-US"/>
-        </w:rPr>
-        <w:t>What is stress? Why do we need stress at a certain level and why is it harmful if it allow you to overwhelm you?</w:t>
-      </w:r>
-    </w:p>
-    <w:p>
-      <w:pPr>
-        <w:pStyle w:val="Thesis Body"/>
-        <w:rPr>
-          <w:lang w:val="en-US"/>
-        </w:rPr>
-      </w:pPr>
-      <w:r>
-        <w:rPr>
-          <w:rtl w:val="0"/>
-          <w:lang w:val="en-US"/>
+        </w:rPr>
+        <w:t>[1].</w:t>
+      </w:r>
+    </w:p>
+    <w:p>
+      <w:pPr>
+        <w:pStyle w:val="Thesis Body"/>
+      </w:pPr>
+    </w:p>
+    <w:p>
+      <w:pPr>
+        <w:pStyle w:val="Thesis Body"/>
+      </w:pPr>
+      <w:r>
+        <w:rPr>
+          <w:rtl w:val="0"/>
+        </w:rPr>
+        <w:t xml:space="preserve">What is stress? </w:t>
+      </w:r>
+    </w:p>
+    <w:p>
+      <w:pPr>
+        <w:pStyle w:val="Thesis Body"/>
+      </w:pPr>
+      <w:r>
+        <w:rPr>
+          <w:rtl w:val="0"/>
         </w:rPr>
         <w:t>Stress is body</w:t>
       </w:r>
       <w:r>
         <w:rPr>
           <w:rtl w:val="0"/>
-          <w:lang w:val="en-US"/>
         </w:rPr>
         <w:t>’</w:t>
       </w:r>
       <w:r>
         <w:rPr>
           <w:rtl w:val="0"/>
-          <w:lang w:val="en-US"/>
         </w:rPr>
         <w:t xml:space="preserve">s way of responding to any threat by releasing stress hormones, including adrenaline to arouse to make an emergency reaction. This is also called </w:t>
       </w:r>
       <w:r>
         <w:rPr>
           <w:rtl w:val="0"/>
-          <w:lang w:val="en-US"/>
         </w:rPr>
         <w:t>“</w:t>
       </w:r>
       <w:r>
         <w:rPr>
           <w:rtl w:val="0"/>
-          <w:lang w:val="en-US"/>
         </w:rPr>
         <w:t>fight or flight</w:t>
       </w:r>
       <w:r>
         <w:rPr>
           <w:rtl w:val="0"/>
-          <w:lang w:val="en-US"/>
         </w:rPr>
         <w:t>”</w:t>
       </w:r>
       <w:r>
         <w:rPr>
           <w:rtl w:val="0"/>
-          <w:lang w:val="en-US"/>
-        </w:rPr>
-        <w:t>, this helps you to stay focused energetic and alert. In emergency situations stress can save your life, however having stress all the time and more than your comfort zone will actually be detrimental to your mind and body [1]. Heart disease, sleep problems, depression, weight problems are some harmful effects of having stress for a long period of time at a level than a person can handle. "Over time, if you're constantly in fight-or-flight, if your heart muscles and valves are awash in the epinephrine, it causes changes in the arteries and in the way that cells are able to regenerate,</w:t>
-      </w:r>
-      <w:r>
-        <w:rPr>
-          <w:rtl w:val="0"/>
-          <w:lang w:val="en-US"/>
+        </w:rPr>
+        <w:t>, this helps you to stay focused energetic and alert</w:t>
+      </w:r>
+      <w:r>
+        <w:rPr>
+          <w:rtl w:val="0"/>
+        </w:rPr>
+        <w:t xml:space="preserve"> [1]</w:t>
+      </w:r>
+      <w:r>
+        <w:rPr>
+          <w:rtl w:val="0"/>
+        </w:rPr>
+        <w:t>.</w:t>
+      </w:r>
+    </w:p>
+    <w:p>
+      <w:pPr>
+        <w:pStyle w:val="Body A"/>
+      </w:pPr>
+    </w:p>
+    <w:p>
+      <w:pPr>
+        <w:pStyle w:val="Thesis Body"/>
+      </w:pPr>
+      <w:r>
+        <w:rPr>
+          <w:rtl w:val="0"/>
+        </w:rPr>
+        <w:t>Why do we need stress at a certain level and why is it harmful if it allow you to overwhelm you?</w:t>
+      </w:r>
+    </w:p>
+    <w:p>
+      <w:pPr>
+        <w:pStyle w:val="Thesis Body"/>
+      </w:pPr>
+      <w:r>
+        <w:rPr>
+          <w:rtl w:val="0"/>
+        </w:rPr>
+        <w:t xml:space="preserve">While, in </w:t>
+      </w:r>
+      <w:r>
+        <w:rPr>
+          <w:rtl w:val="0"/>
+        </w:rPr>
+        <w:t>emergency situations stress can save your life, however having stress all the time and more than your comfort zone will actually be detrimental to your mind and body [1]</w:t>
+      </w:r>
+      <w:r>
+        <w:rPr>
+          <w:rtl w:val="0"/>
+        </w:rPr>
+        <w:t xml:space="preserve">. </w:t>
+      </w:r>
+      <w:r>
+        <w:rPr>
+          <w:rtl w:val="0"/>
+        </w:rPr>
+        <w:t>Heart disease, sleep problems, depression, weight problems are some harmful effects of having stress for a long period of time at a level than a person can handle. "Over time, if you're constantly in fight-or-flight, if your heart muscles and valves are awash in the epinephrine, it causes changes in the arteries and in the way that cells are able to regenerate,</w:t>
+      </w:r>
+      <w:r>
+        <w:rPr>
+          <w:rtl w:val="0"/>
         </w:rPr>
         <w:t xml:space="preserve">” </w:t>
       </w:r>
       <w:r>
         <w:rPr>
           <w:rtl w:val="0"/>
-          <w:lang w:val="en-US"/>
         </w:rPr>
         <w:t>[2].</w:t>
       </w:r>
@@ -2127,21 +1824,166 @@
     <w:p>
       <w:pPr>
         <w:pStyle w:val="Thesis Body"/>
-        <w:sectPr>
-          <w:headerReference w:type="default" r:id="rId5"/>
-          <w:footerReference w:type="default" r:id="rId6"/>
-          <w:pgSz w:w="12240" w:h="15840" w:orient="portrait"/>
-          <w:pgMar w:top="1134" w:right="1134" w:bottom="1134" w:left="1701" w:header="288" w:footer="288"/>
-          <w:pgNumType w:start="1"/>
-          <w:bidi w:val="0"/>
-        </w:sectPr>
-      </w:pPr>
-      <w:r>
-        <w:rPr>
-          <w:rtl w:val="0"/>
-          <w:lang w:val="en-US"/>
-        </w:rPr>
-        <w:t>When a person is overwhelmed with stress for a long time, there are several different symptoms that shows.</w:t>
+      </w:pPr>
+    </w:p>
+    <w:p>
+      <w:pPr>
+        <w:pStyle w:val="Thesis Body"/>
+      </w:pPr>
+      <w:r>
+        <w:rPr>
+          <w:rtl w:val="0"/>
+        </w:rPr>
+        <w:t>Therefore because of the reasons mentioned above it is very important for people to keep their stress level in check and not be stressful for long periods of time. The work that people do is the main source of one</w:t>
+      </w:r>
+      <w:r>
+        <w:rPr>
+          <w:rtl w:val="0"/>
+        </w:rPr>
+        <w:t>’</w:t>
+      </w:r>
+      <w:r>
+        <w:rPr>
+          <w:rtl w:val="0"/>
+        </w:rPr>
+        <w:t>s stress</w:t>
+      </w:r>
+      <w:r>
+        <w:rPr>
+          <w:rtl w:val="0"/>
+        </w:rPr>
+        <w:t>. Nowadays many of the professionals interact with computers to do their work</w:t>
+      </w:r>
+      <w:r>
+        <w:rPr>
+          <w:rtl w:val="0"/>
+        </w:rPr>
+        <w:t>. Hence if the computer can detect stress of the employee while they work on the computer it</w:t>
+      </w:r>
+      <w:r>
+        <w:rPr>
+          <w:rtl w:val="0"/>
+        </w:rPr>
+        <w:t>’</w:t>
+      </w:r>
+      <w:r>
+        <w:rPr>
+          <w:rtl w:val="0"/>
+        </w:rPr>
+        <w:t xml:space="preserve">ll be very helpful to them. </w:t>
+      </w:r>
+    </w:p>
+    <w:p>
+      <w:pPr>
+        <w:pStyle w:val="Thesis Body"/>
+      </w:pPr>
+    </w:p>
+    <w:p>
+      <w:pPr>
+        <w:pStyle w:val="Thesis Body"/>
+        <w:spacing w:after="200"/>
+      </w:pPr>
+      <w:r>
+        <w:rPr>
+          <w:rtl w:val="0"/>
+          <w:lang w:val="en-US"/>
+        </w:rPr>
+        <w:t>What if we could measure the physiological features through the computer and monitor it over time, we could find the stress level of the computer user. Using the physiological features, if the stress level of the user could be measured it will be possible to indicate to the user if it is going too much.</w:t>
+      </w:r>
+    </w:p>
+    <w:p>
+      <w:pPr>
+        <w:pStyle w:val="Thesis Body"/>
+        <w:spacing w:after="200"/>
+      </w:pPr>
+      <w:r>
+        <w:rPr>
+          <w:rtl w:val="0"/>
+          <w:lang w:val="en-US"/>
+        </w:rPr>
+        <w:t xml:space="preserve">In the field of medical science there are numerous devices that could be used to detect human </w:t>
+      </w:r>
+      <w:r>
+        <w:rPr>
+          <w:rtl w:val="0"/>
+          <w:lang w:val="en-US"/>
+        </w:rPr>
+        <w:t xml:space="preserve">physiological features. </w:t>
+      </w:r>
+      <w:r>
+        <w:rPr>
+          <w:rtl w:val="0"/>
+          <w:lang w:val="en-US"/>
+        </w:rPr>
+        <w:t>A few of them are Heart Rate Variability (HRV), Blood Volume Pulse (BVP), Variations of Pupil Diameter (PD), Galvanic Skin Response (GSR), Fingertip skin temperature. These equipment need to be hooked on to the human body in order to</w:t>
+      </w:r>
+      <w:r>
+        <w:rPr>
+          <w:rtl w:val="0"/>
+          <w:lang w:val="en-US"/>
+        </w:rPr>
+        <w:t xml:space="preserve"> gather information about the human body</w:t>
+      </w:r>
+      <w:r>
+        <w:rPr>
+          <w:rtl w:val="0"/>
+          <w:lang w:val="en-US"/>
+        </w:rPr>
+        <w:t>. However, using these devices in day-to-day life isn</w:t>
+      </w:r>
+      <w:r>
+        <w:rPr>
+          <w:rtl w:val="0"/>
+          <w:lang w:val="en-US"/>
+        </w:rPr>
+        <w:t>’</w:t>
+      </w:r>
+      <w:r>
+        <w:rPr>
+          <w:rtl w:val="0"/>
+          <w:lang w:val="en-US"/>
+        </w:rPr>
+        <w:t>t practical, therefore it</w:t>
+      </w:r>
+      <w:r>
+        <w:rPr>
+          <w:rtl w:val="0"/>
+          <w:lang w:val="en-US"/>
+        </w:rPr>
+        <w:t>’</w:t>
+      </w:r>
+      <w:r>
+        <w:rPr>
+          <w:rtl w:val="0"/>
+          <w:lang w:val="en-US"/>
+        </w:rPr>
+        <w:t xml:space="preserve">s best to use more non-invasive methods of gathering human physiological data. </w:t>
+      </w:r>
+    </w:p>
+    <w:p>
+      <w:pPr>
+        <w:pStyle w:val="Thesis Body"/>
+        <w:spacing w:after="200"/>
+      </w:pPr>
+      <w:r>
+        <w:rPr>
+          <w:rtl w:val="0"/>
+          <w:lang w:val="en-US"/>
+        </w:rPr>
+        <w:t>With help of computer peripherals, we could gather some of the human physiological data in an non-invasive manner. Keyboard typing patterns, web cam footage of user/employee, variable pupil diameter using webcam are some of the better non-invasive techniques to measure stress.</w:t>
+      </w:r>
+    </w:p>
+    <w:p>
+      <w:pPr>
+        <w:pStyle w:val="Thesis Body"/>
+        <w:spacing w:after="200"/>
+      </w:pPr>
+      <w:r>
+        <w:rPr>
+          <w:rtl w:val="0"/>
+          <w:lang w:val="en-US"/>
+        </w:rPr>
+        <w:t>With these non-invasive physiological data gathering techniques the author aims to collect data from employees who are working in front of the computer for an extended period of time. With the collected data, quantify the stress level of each participant and indicate to the user if the stress level is rising with time.</w:t>
       </w:r>
     </w:p>
     <w:p>
@@ -2151,81 +1993,44 @@
           <w:ilvl w:val="0"/>
           <w:numId w:val="2"/>
         </w:numPr>
-        <w:bidi w:val="0"/>
-        <w:ind w:right="0"/>
-        <w:jc w:val="both"/>
-        <w:rPr>
-          <w:b w:val="1"/>
-          <w:bCs w:val="1"/>
-          <w:rtl w:val="0"/>
-          <w:lang w:val="en-US"/>
-        </w:rPr>
-      </w:pPr>
-      <w:r>
-        <w:rPr>
-          <w:b w:val="1"/>
-          <w:bCs w:val="1"/>
-          <w:rtl w:val="0"/>
-          <w:lang w:val="en-US"/>
-        </w:rPr>
-        <w:t>Cognitive Symptoms</w:t>
-      </w:r>
-    </w:p>
-    <w:p>
-      <w:pPr>
-        <w:pStyle w:val="Thesis Body"/>
-        <w:numPr>
-          <w:ilvl w:val="1"/>
-          <w:numId w:val="4"/>
-        </w:numPr>
-        <w:rPr>
-          <w:lang w:val="en-US"/>
-        </w:rPr>
-      </w:pPr>
-      <w:r>
-        <w:rPr>
-          <w:rtl w:val="0"/>
-          <w:lang w:val="en-US"/>
-        </w:rPr>
-        <w:t>Memory problems</w:t>
-      </w:r>
-    </w:p>
-    <w:p>
-      <w:pPr>
-        <w:pStyle w:val="Thesis Body"/>
-        <w:numPr>
-          <w:ilvl w:val="1"/>
-          <w:numId w:val="4"/>
-        </w:numPr>
-        <w:rPr>
-          <w:lang w:val="en-US"/>
-        </w:rPr>
-      </w:pPr>
-      <w:r>
-        <w:rPr>
-          <w:rtl w:val="0"/>
-          <w:lang w:val="en-US"/>
-        </w:rPr>
-        <w:t>Inability to concentrate</w:t>
-      </w:r>
-    </w:p>
-    <w:p>
-      <w:pPr>
-        <w:pStyle w:val="Thesis Body"/>
-        <w:numPr>
-          <w:ilvl w:val="1"/>
-          <w:numId w:val="4"/>
-        </w:numPr>
-        <w:rPr>
-          <w:lang w:val="en-US"/>
-        </w:rPr>
-      </w:pPr>
-      <w:r>
-        <w:rPr>
-          <w:rtl w:val="0"/>
-          <w:lang w:val="en-US"/>
-        </w:rPr>
-        <w:t>Poor Judgement</w:t>
+        <w:spacing w:after="200"/>
+        <w:rPr>
+          <w:lang w:val="en-US"/>
+        </w:rPr>
+      </w:pPr>
+      <w:r>
+        <w:rPr>
+          <w:rtl w:val="0"/>
+          <w:lang w:val="en-US"/>
+        </w:rPr>
+        <w:t>Motivation</w:t>
+      </w:r>
+    </w:p>
+    <w:p>
+      <w:pPr>
+        <w:pStyle w:val="Thesis Body"/>
+        <w:spacing w:after="200"/>
+      </w:pPr>
+      <w:r>
+        <w:rPr>
+          <w:rtl w:val="0"/>
+          <w:lang w:val="en-US"/>
+        </w:rPr>
+        <w:t>In today</w:t>
+      </w:r>
+      <w:r>
+        <w:rPr>
+          <w:rtl w:val="0"/>
+          <w:lang w:val="en-US"/>
+        </w:rPr>
+        <w:t>’</w:t>
+      </w:r>
+      <w:r>
+        <w:rPr>
+          <w:rtl w:val="0"/>
+          <w:lang w:val="en-US"/>
+        </w:rPr>
+        <w:t>s society stress has become a very big problem. People are getting many stress related illnesses due to working excessive amount of time under stress. In many of the professions the employee is more engaged with the computer to do their day to day work. Therefore the author was motivated to find the stress level of a employee without any interfering devices and to alert the user when the stress level is too high.</w:t>
       </w:r>
     </w:p>
     <w:p>
@@ -2233,83 +2038,45 @@
         <w:pStyle w:val="Thesis Body"/>
         <w:numPr>
           <w:ilvl w:val="0"/>
-          <w:numId w:val="2"/>
+          <w:numId w:val="3"/>
         </w:numPr>
-        <w:bidi w:val="0"/>
-        <w:ind w:right="0"/>
-        <w:jc w:val="both"/>
-        <w:rPr>
-          <w:b w:val="1"/>
-          <w:bCs w:val="1"/>
-          <w:rtl w:val="0"/>
-          <w:lang w:val="en-US"/>
-        </w:rPr>
-      </w:pPr>
-      <w:r>
-        <w:rPr>
-          <w:b w:val="1"/>
-          <w:bCs w:val="1"/>
-          <w:rtl w:val="0"/>
-          <w:lang w:val="en-US"/>
-        </w:rPr>
-        <w:t>Emotional Symptoms</w:t>
-      </w:r>
-    </w:p>
-    <w:p>
-      <w:pPr>
-        <w:pStyle w:val="Thesis Body"/>
-        <w:numPr>
-          <w:ilvl w:val="1"/>
-          <w:numId w:val="4"/>
-        </w:numPr>
-        <w:rPr>
-          <w:lang w:val="en-US"/>
-        </w:rPr>
-      </w:pPr>
-      <w:r>
-        <w:rPr>
-          <w:rtl w:val="0"/>
-          <w:lang w:val="en-US"/>
-        </w:rPr>
-        <w:t>Moodiness</w:t>
-      </w:r>
-    </w:p>
-    <w:p>
-      <w:pPr>
-        <w:pStyle w:val="Thesis Body"/>
-        <w:numPr>
-          <w:ilvl w:val="1"/>
-          <w:numId w:val="4"/>
-        </w:numPr>
-        <w:rPr>
-          <w:lang w:val="en-US"/>
-        </w:rPr>
-      </w:pPr>
-      <w:r>
-        <w:rPr>
-          <w:rtl w:val="0"/>
-          <w:lang w:val="en-US"/>
-        </w:rPr>
-        <w:t>Agitation, inability to relax</w:t>
-      </w:r>
-    </w:p>
-    <w:p>
-      <w:pPr>
-        <w:pStyle w:val="Thesis Body"/>
-        <w:numPr>
-          <w:ilvl w:val="1"/>
-          <w:numId w:val="4"/>
-        </w:numPr>
-        <w:rPr>
-          <w:lang w:val="en-US"/>
-        </w:rPr>
-      </w:pPr>
-      <w:r>
-        <w:rPr>
-          <w:rtl w:val="0"/>
-          <w:lang w:val="en-US"/>
-        </w:rPr>
-        <w:t>Sense of loneliness</w:t>
+        <w:spacing w:after="200"/>
+        <w:rPr>
+          <w:lang w:val="en-US"/>
+        </w:rPr>
+      </w:pPr>
+      <w:r>
+        <w:rPr>
+          <w:rtl w:val="0"/>
+          <w:lang w:val="en-US"/>
+        </w:rPr>
+        <w:t>Problem Statement</w:t>
+      </w:r>
+    </w:p>
+    <w:p>
+      <w:pPr>
+        <w:pStyle w:val="Thesis Body"/>
+        <w:spacing w:after="200"/>
+      </w:pPr>
+      <w:r>
+        <w:rPr>
+          <w:rtl w:val="0"/>
+          <w:lang w:val="en-US"/>
+        </w:rPr>
+        <w:t xml:space="preserve">Employees have so many tight deadlines to meet in their workplace. They are under constant stress to deliver the work on time. Therefore employees are working under duress for a long period of time and thereby are open to stress related illnesses easily. This has become a major problem in the current society. </w:t>
+      </w:r>
+    </w:p>
+    <w:p>
+      <w:pPr>
+        <w:pStyle w:val="Thesis Body"/>
+        <w:spacing w:after="200"/>
+      </w:pPr>
+      <w:r>
+        <w:rPr>
+          <w:rtl w:val="0"/>
+          <w:lang w:val="en-US"/>
+        </w:rPr>
+        <w:t xml:space="preserve">In these workplaces, employees are often more engaged with computers to achieve their tight deadlines. They interact more time with the computer during their work hours. Author wants explore the possibility of gathering employee physiological data from a web camera fixed on the computer, and using data gathered the possibility of assessing the state of stress the user is in. </w:t>
       </w:r>
     </w:p>
     <w:p>
@@ -2317,83 +2084,32 @@
         <w:pStyle w:val="Thesis Body"/>
         <w:numPr>
           <w:ilvl w:val="0"/>
-          <w:numId w:val="2"/>
+          <w:numId w:val="3"/>
         </w:numPr>
-        <w:bidi w:val="0"/>
-        <w:ind w:right="0"/>
-        <w:jc w:val="both"/>
-        <w:rPr>
-          <w:b w:val="1"/>
-          <w:bCs w:val="1"/>
-          <w:rtl w:val="0"/>
-          <w:lang w:val="en-US"/>
-        </w:rPr>
-      </w:pPr>
-      <w:r>
-        <w:rPr>
-          <w:b w:val="1"/>
-          <w:bCs w:val="1"/>
-          <w:rtl w:val="0"/>
-          <w:lang w:val="en-US"/>
-        </w:rPr>
-        <w:t>Physical Symptoms</w:t>
-      </w:r>
-    </w:p>
-    <w:p>
-      <w:pPr>
-        <w:pStyle w:val="Thesis Body"/>
-        <w:numPr>
-          <w:ilvl w:val="1"/>
-          <w:numId w:val="4"/>
-        </w:numPr>
-        <w:rPr>
-          <w:lang w:val="en-US"/>
-        </w:rPr>
-      </w:pPr>
-      <w:r>
-        <w:rPr>
-          <w:rtl w:val="0"/>
-          <w:lang w:val="en-US"/>
-        </w:rPr>
-        <w:t>Aches and pains</w:t>
-      </w:r>
-    </w:p>
-    <w:p>
-      <w:pPr>
-        <w:pStyle w:val="Thesis Body"/>
-        <w:numPr>
-          <w:ilvl w:val="1"/>
-          <w:numId w:val="4"/>
-        </w:numPr>
-        <w:rPr>
-          <w:lang w:val="en-US"/>
-        </w:rPr>
-      </w:pPr>
-      <w:r>
-        <w:rPr>
-          <w:rtl w:val="0"/>
-          <w:lang w:val="en-US"/>
-        </w:rPr>
-        <w:t>Nausea and dizziness</w:t>
-      </w:r>
-    </w:p>
-    <w:p>
-      <w:pPr>
-        <w:pStyle w:val="Thesis Body"/>
-        <w:numPr>
-          <w:ilvl w:val="1"/>
-          <w:numId w:val="4"/>
-        </w:numPr>
-        <w:rPr>
-          <w:lang w:val="en-US"/>
-        </w:rPr>
-      </w:pPr>
-      <w:r>
-        <w:rPr>
-          <w:rtl w:val="0"/>
-          <w:lang w:val="en-US"/>
-        </w:rPr>
-        <w:t>Chest pain, rapid heartbeat</w:t>
+        <w:spacing w:after="200"/>
+        <w:rPr>
+          <w:lang w:val="en-US"/>
+        </w:rPr>
+      </w:pPr>
+      <w:r>
+        <w:rPr>
+          <w:rtl w:val="0"/>
+          <w:lang w:val="en-US"/>
+        </w:rPr>
+        <w:t>Aims and Objectives</w:t>
+      </w:r>
+    </w:p>
+    <w:p>
+      <w:pPr>
+        <w:pStyle w:val="Thesis Body"/>
+        <w:spacing w:after="200"/>
+      </w:pPr>
+      <w:r>
+        <w:rPr>
+          <w:rtl w:val="0"/>
+          <w:lang w:val="en-US"/>
+        </w:rPr>
+        <w:t xml:space="preserve">The aims and objectives of this research is </w:t>
       </w:r>
     </w:p>
     <w:p>
@@ -2401,122 +2117,19 @@
         <w:pStyle w:val="Thesis Body"/>
         <w:numPr>
           <w:ilvl w:val="0"/>
-          <w:numId w:val="2"/>
+          <w:numId w:val="5"/>
         </w:numPr>
-        <w:bidi w:val="0"/>
-        <w:ind w:right="0"/>
-        <w:jc w:val="both"/>
-        <w:rPr>
-          <w:b w:val="1"/>
-          <w:bCs w:val="1"/>
-          <w:rtl w:val="0"/>
-          <w:lang w:val="en-US"/>
-        </w:rPr>
-      </w:pPr>
-      <w:r>
-        <w:rPr>
-          <w:b w:val="1"/>
-          <w:bCs w:val="1"/>
-          <w:rtl w:val="0"/>
-          <w:lang w:val="en-US"/>
-        </w:rPr>
-        <w:t>Behavioural Symptoms</w:t>
-      </w:r>
-    </w:p>
-    <w:p>
-      <w:pPr>
-        <w:pStyle w:val="Thesis Body"/>
-        <w:numPr>
-          <w:ilvl w:val="1"/>
-          <w:numId w:val="4"/>
-        </w:numPr>
-        <w:rPr>
-          <w:lang w:val="en-US"/>
-        </w:rPr>
-      </w:pPr>
-      <w:r>
-        <w:rPr>
-          <w:rtl w:val="0"/>
-          <w:lang w:val="en-US"/>
-        </w:rPr>
-        <w:t>Change of sleeping patterns</w:t>
-      </w:r>
-    </w:p>
-    <w:p>
-      <w:pPr>
-        <w:pStyle w:val="Thesis Body"/>
-        <w:numPr>
-          <w:ilvl w:val="1"/>
-          <w:numId w:val="4"/>
-        </w:numPr>
-        <w:rPr>
-          <w:lang w:val="en-US"/>
-        </w:rPr>
-      </w:pPr>
-      <w:r>
-        <w:rPr>
-          <w:rtl w:val="0"/>
-          <w:lang w:val="en-US"/>
-        </w:rPr>
-        <w:t>Change of eating patterns</w:t>
-      </w:r>
-    </w:p>
-    <w:p>
-      <w:pPr>
-        <w:pStyle w:val="Thesis Body"/>
-        <w:numPr>
-          <w:ilvl w:val="1"/>
-          <w:numId w:val="4"/>
-        </w:numPr>
-        <w:rPr>
-          <w:lang w:val="en-US"/>
-        </w:rPr>
-        <w:sectPr>
-          <w:headerReference w:type="default" r:id="rId7"/>
-          <w:footerReference w:type="default" r:id="rId8"/>
-          <w:type w:val="continuous"/>
-          <w:pgSz w:w="12240" w:h="15840" w:orient="portrait"/>
-          <w:pgMar w:top="1134" w:right="1134" w:bottom="1134" w:left="1701" w:header="288" w:footer="288"/>
-          <w:pgNumType w:start="1"/>
-          <w:cols w:space="720" w:num="2" w:equalWidth="1"/>
-          <w:bidi w:val="0"/>
-        </w:sectPr>
-      </w:pPr>
-      <w:r>
-        <w:rPr>
-          <w:rtl w:val="0"/>
-          <w:lang w:val="en-US"/>
-        </w:rPr>
-        <w:t>Isolating oneself from others [1]</w:t>
-      </w:r>
-    </w:p>
-    <w:p>
-      <w:pPr>
-        <w:pStyle w:val="Thesis Body"/>
-        <w:rPr>
-          <w:lang w:val="en-US"/>
-        </w:rPr>
-      </w:pPr>
-    </w:p>
-    <w:p>
-      <w:pPr>
-        <w:pStyle w:val="Thesis Body"/>
-        <w:sectPr>
-          <w:headerReference w:type="default" r:id="rId9"/>
-          <w:footerReference w:type="default" r:id="rId10"/>
-          <w:type w:val="continuous"/>
-          <w:pgSz w:w="12240" w:h="15840" w:orient="portrait"/>
-          <w:pgMar w:top="1134" w:right="1134" w:bottom="1134" w:left="1701" w:header="288" w:footer="288"/>
-          <w:pgNumType w:start="1"/>
-          <w:bidi w:val="0"/>
-        </w:sectPr>
-      </w:pPr>
-      <w:r>
-        <w:rPr>
-          <w:rtl w:val="0"/>
-          <w:lang w:val="en-US"/>
-        </w:rPr>
-        <w:t>Everyone could have many reasons for having stress and these reasons are getting more frequent every passing day. Some of them are</w:t>
+        <w:spacing w:after="200"/>
+        <w:rPr>
+          <w:lang w:val="en-US"/>
+        </w:rPr>
+      </w:pPr>
+      <w:r>
+        <w:rPr>
+          <w:rtl w:val="0"/>
+          <w:lang w:val="en-US"/>
+        </w:rPr>
+        <w:t>Create a mathematical formula to stress index of an employee through non-invasive methods of physiological data gathering. Using the value, see if the stress level increases as the day progress.</w:t>
       </w:r>
     </w:p>
     <w:p>
@@ -2524,102 +2137,19 @@
         <w:pStyle w:val="Thesis Body"/>
         <w:numPr>
           <w:ilvl w:val="0"/>
-          <w:numId w:val="2"/>
+          <w:numId w:val="5"/>
         </w:numPr>
-        <w:bidi w:val="0"/>
-        <w:ind w:left="0" w:right="0" w:firstLine="0"/>
-        <w:jc w:val="both"/>
-        <w:rPr>
-          <w:b w:val="1"/>
-          <w:bCs w:val="1"/>
-          <w:rtl w:val="0"/>
-          <w:lang w:val="en-US"/>
-        </w:rPr>
-      </w:pPr>
-      <w:r>
-        <w:rPr>
-          <w:b w:val="1"/>
-          <w:bCs w:val="1"/>
-          <w:rtl w:val="0"/>
-          <w:lang w:val="en-US"/>
-        </w:rPr>
-        <w:t>External Causes of Stress</w:t>
-      </w:r>
-    </w:p>
-    <w:p>
-      <w:pPr>
-        <w:pStyle w:val="Thesis Body"/>
-        <w:numPr>
-          <w:ilvl w:val="1"/>
-          <w:numId w:val="4"/>
-        </w:numPr>
-        <w:rPr>
-          <w:lang w:val="en-US"/>
-        </w:rPr>
-      </w:pPr>
-      <w:r>
-        <w:rPr>
-          <w:rtl w:val="0"/>
-          <w:lang w:val="en-US"/>
-        </w:rPr>
-        <w:t>Major life changes</w:t>
-      </w:r>
-    </w:p>
-    <w:p>
-      <w:pPr>
-        <w:pStyle w:val="Thesis Body"/>
-        <w:numPr>
-          <w:ilvl w:val="1"/>
-          <w:numId w:val="4"/>
-        </w:numPr>
-        <w:rPr>
-          <w:lang w:val="en-US"/>
-        </w:rPr>
-      </w:pPr>
-      <w:r>
-        <w:rPr>
-          <w:rtl w:val="0"/>
-          <w:lang w:val="en-US"/>
-        </w:rPr>
-        <w:t>School or work</w:t>
-      </w:r>
-    </w:p>
-    <w:p>
-      <w:pPr>
-        <w:pStyle w:val="Thesis Body"/>
-        <w:numPr>
-          <w:ilvl w:val="1"/>
-          <w:numId w:val="4"/>
-        </w:numPr>
-        <w:rPr>
-          <w:lang w:val="en-US"/>
-        </w:rPr>
-      </w:pPr>
-      <w:r>
-        <w:rPr>
-          <w:rtl w:val="0"/>
-          <w:lang w:val="en-US"/>
-        </w:rPr>
-        <w:t xml:space="preserve">Relationship difficulties </w:t>
-      </w:r>
-    </w:p>
-    <w:p>
-      <w:pPr>
-        <w:pStyle w:val="Thesis Body"/>
-        <w:numPr>
-          <w:ilvl w:val="1"/>
-          <w:numId w:val="4"/>
-        </w:numPr>
-        <w:rPr>
-          <w:lang w:val="en-US"/>
-        </w:rPr>
-      </w:pPr>
-      <w:r>
-        <w:rPr>
-          <w:rtl w:val="0"/>
-          <w:lang w:val="en-US"/>
-        </w:rPr>
-        <w:t>Financial problems</w:t>
+        <w:spacing w:after="200"/>
+        <w:rPr>
+          <w:lang w:val="en-US"/>
+        </w:rPr>
+      </w:pPr>
+      <w:r>
+        <w:rPr>
+          <w:rtl w:val="0"/>
+          <w:lang w:val="en-US"/>
+        </w:rPr>
+        <w:t xml:space="preserve">Investigate and review existing literature relating to non-invasive forms of data gathering, and stress related researches. </w:t>
       </w:r>
     </w:p>
     <w:p>
@@ -2627,135 +2157,86 @@
         <w:pStyle w:val="Thesis Body"/>
         <w:numPr>
           <w:ilvl w:val="0"/>
-          <w:numId w:val="2"/>
+          <w:numId w:val="5"/>
         </w:numPr>
-        <w:bidi w:val="0"/>
-        <w:ind w:left="0" w:right="0" w:firstLine="0"/>
-        <w:jc w:val="both"/>
-        <w:rPr>
-          <w:b w:val="1"/>
-          <w:bCs w:val="1"/>
-          <w:rtl w:val="0"/>
-          <w:lang w:val="en-US"/>
-        </w:rPr>
-      </w:pPr>
-      <w:r>
-        <w:rPr>
-          <w:b w:val="1"/>
-          <w:bCs w:val="1"/>
-          <w:rtl w:val="0"/>
-          <w:lang w:val="en-US"/>
-        </w:rPr>
-        <w:t>Internal Causes of Stress</w:t>
+        <w:spacing w:after="200"/>
+        <w:rPr>
+          <w:lang w:val="en-US"/>
+        </w:rPr>
+      </w:pPr>
+      <w:r>
+        <w:rPr>
+          <w:rtl w:val="0"/>
+          <w:lang w:val="en-US"/>
+        </w:rPr>
+        <w:t>Using different machine learning techniques to find out what method would yield the better results in finding the person</w:t>
+      </w:r>
+      <w:r>
+        <w:rPr>
+          <w:rtl w:val="0"/>
+          <w:lang w:val="en-US"/>
+        </w:rPr>
+        <w:t>’</w:t>
+      </w:r>
+      <w:r>
+        <w:rPr>
+          <w:rtl w:val="0"/>
+          <w:lang w:val="en-US"/>
+        </w:rPr>
+        <w:t>s stress index.</w:t>
       </w:r>
     </w:p>
     <w:p>
       <w:pPr>
         <w:pStyle w:val="Thesis Body"/>
         <w:numPr>
-          <w:ilvl w:val="1"/>
-          <w:numId w:val="4"/>
+          <w:ilvl w:val="0"/>
+          <w:numId w:val="5"/>
         </w:numPr>
-        <w:rPr>
-          <w:lang w:val="en-US"/>
-        </w:rPr>
-      </w:pPr>
-      <w:r>
-        <w:rPr>
-          <w:rtl w:val="0"/>
-          <w:lang w:val="en-US"/>
-        </w:rPr>
-        <w:t>Chronic worry</w:t>
+        <w:spacing w:after="200"/>
+        <w:rPr>
+          <w:lang w:val="en-US"/>
+        </w:rPr>
+      </w:pPr>
+      <w:r>
+        <w:rPr>
+          <w:rtl w:val="0"/>
+          <w:lang w:val="en-US"/>
+        </w:rPr>
+        <w:t>Evaluate the research findings and conclude whether this method could be used the measure the stress level of a person.</w:t>
       </w:r>
     </w:p>
     <w:p>
       <w:pPr>
         <w:pStyle w:val="Thesis Body"/>
         <w:numPr>
-          <w:ilvl w:val="1"/>
-          <w:numId w:val="4"/>
+          <w:ilvl w:val="0"/>
+          <w:numId w:val="3"/>
         </w:numPr>
-        <w:rPr>
-          <w:lang w:val="en-US"/>
-        </w:rPr>
-      </w:pPr>
-      <w:r>
-        <w:rPr>
-          <w:rtl w:val="0"/>
-          <w:lang w:val="en-US"/>
-        </w:rPr>
-        <w:t>Pessimism</w:t>
-      </w:r>
-    </w:p>
-    <w:p>
-      <w:pPr>
-        <w:pStyle w:val="Thesis Body"/>
-        <w:numPr>
-          <w:ilvl w:val="1"/>
-          <w:numId w:val="4"/>
-        </w:numPr>
-        <w:rPr>
-          <w:lang w:val="en-US"/>
-        </w:rPr>
-      </w:pPr>
-      <w:r>
-        <w:rPr>
-          <w:rtl w:val="0"/>
-          <w:lang w:val="en-US"/>
-        </w:rPr>
-        <w:t>Negative self-talk</w:t>
-      </w:r>
-    </w:p>
-    <w:p>
-      <w:pPr>
-        <w:pStyle w:val="Thesis Body"/>
-        <w:numPr>
-          <w:ilvl w:val="1"/>
-          <w:numId w:val="4"/>
-        </w:numPr>
-        <w:rPr>
-          <w:lang w:val="en-US"/>
-        </w:rPr>
-        <w:sectPr>
-          <w:headerReference w:type="default" r:id="rId11"/>
-          <w:footerReference w:type="default" r:id="rId12"/>
-          <w:type w:val="continuous"/>
-          <w:pgSz w:w="12240" w:h="15840" w:orient="portrait"/>
-          <w:pgMar w:top="1134" w:right="1134" w:bottom="1134" w:left="1701" w:header="288" w:footer="288"/>
-          <w:pgNumType w:start="1"/>
-          <w:cols w:space="720" w:num="2" w:equalWidth="1"/>
-          <w:bidi w:val="0"/>
-        </w:sectPr>
-      </w:pPr>
-      <w:r>
-        <w:rPr>
-          <w:rtl w:val="0"/>
-          <w:lang w:val="en-US"/>
-        </w:rPr>
-        <w:t>Rigid-thinking, lack of flexibility [1]</w:t>
-      </w:r>
-    </w:p>
-    <w:p>
-      <w:pPr>
-        <w:pStyle w:val="Thesis Body"/>
-        <w:rPr>
-          <w:lang w:val="en-US"/>
-        </w:rPr>
-      </w:pPr>
-    </w:p>
-    <w:p>
-      <w:pPr>
-        <w:pStyle w:val="Thesis Body"/>
-        <w:rPr>
-          <w:lang w:val="en-US"/>
-        </w:rPr>
-      </w:pPr>
-      <w:r>
-        <w:rPr>
-          <w:rtl w:val="0"/>
-          <w:lang w:val="en-US"/>
-        </w:rPr>
-        <w:t>Therefore because of the reasons mentioned above it is very important for people to keep their stress level in check and not be stressful for long periods of time. The work that people do is the main source of one</w:t>
+        <w:spacing w:after="200"/>
+        <w:rPr>
+          <w:lang w:val="en-US"/>
+        </w:rPr>
+      </w:pPr>
+      <w:r>
+        <w:rPr>
+          <w:rtl w:val="0"/>
+          <w:lang w:val="en-US"/>
+        </w:rPr>
+        <w:t>Scope and Limitations</w:t>
+      </w:r>
+    </w:p>
+    <w:p>
+      <w:pPr>
+        <w:pStyle w:val="Thesis Body"/>
+        <w:spacing w:after="200"/>
+      </w:pPr>
+      <w:r>
+        <w:rPr>
+          <w:rtl w:val="0"/>
+          <w:lang w:val="en-US"/>
+        </w:rPr>
+        <w:t>The video footage used for this research comes from one workplace, and all the professionals are IT professionals. This is mainly due to the fact that, there isn</w:t>
       </w:r>
       <w:r>
         <w:rPr>
@@ -2769,7 +2250,76 @@
           <w:rtl w:val="0"/>
           <w:lang w:val="en-US"/>
         </w:rPr>
-        <w:t>s stress, and here people interact with computers in many of the professions. Hence if the computer can detect stress of the employee while they work on the computer it</w:t>
+        <w:t xml:space="preserve">t any publicly available dataset with videos of professionals working in front of a computer. </w:t>
+      </w:r>
+    </w:p>
+    <w:p>
+      <w:pPr>
+        <w:pStyle w:val="Thesis Body"/>
+        <w:spacing w:after="200"/>
+      </w:pPr>
+      <w:r>
+        <w:rPr>
+          <w:rtl w:val="0"/>
+          <w:lang w:val="en-US"/>
+        </w:rPr>
+        <w:t xml:space="preserve">For the research component, the videos are recorded separately and used for the machine learning part of the research and part of the recorded videos will be kept aside for evaluation. Even though in this research recorded videos are used, it could easily be extended for live video capturing and displaying the level of stress to the user. </w:t>
+      </w:r>
+    </w:p>
+    <w:p>
+      <w:pPr>
+        <w:pStyle w:val="Thesis Body"/>
+        <w:spacing w:after="200"/>
+        <w:rPr>
+          <w:color w:val="ff2600"/>
+        </w:rPr>
+      </w:pPr>
+      <w:r>
+        <w:rPr>
+          <w:color w:val="ff2600"/>
+          <w:rtl w:val="0"/>
+          <w:lang w:val="en-US"/>
+        </w:rPr>
+        <w:t>Need more content</w:t>
+      </w:r>
+    </w:p>
+    <w:p>
+      <w:pPr>
+        <w:pStyle w:val="Thesis Body"/>
+        <w:spacing w:after="200"/>
+      </w:pPr>
+      <w:r>
+        <w:rPr>
+          <w:rtl w:val="0"/>
+          <w:lang w:val="en-US"/>
+        </w:rPr>
+        <w:t>5. Expected Contribution</w:t>
+      </w:r>
+    </w:p>
+    <w:p>
+      <w:pPr>
+        <w:pStyle w:val="Thesis Body"/>
+        <w:spacing w:after="200"/>
+      </w:pPr>
+      <w:r>
+        <w:rPr>
+          <w:rtl w:val="0"/>
+          <w:lang w:val="en-US"/>
+        </w:rPr>
+        <w:t>This research is expected to contribute to the field of computer science in many ways.</w:t>
+      </w:r>
+    </w:p>
+    <w:p>
+      <w:pPr>
+        <w:pStyle w:val="Thesis Body"/>
+        <w:spacing w:after="200"/>
+      </w:pPr>
+      <w:r>
+        <w:rPr>
+          <w:rtl w:val="0"/>
+          <w:lang w:val="en-US"/>
+        </w:rPr>
+        <w:t>Firstly this research will add knowledge about different ways of identifying emotions of a person</w:t>
       </w:r>
       <w:r>
         <w:rPr>
@@ -2783,120 +2333,64 @@
           <w:rtl w:val="0"/>
           <w:lang w:val="en-US"/>
         </w:rPr>
-        <w:t xml:space="preserve">ll be very helpful to them. </w:t>
-      </w:r>
-    </w:p>
-    <w:p>
-      <w:pPr>
-        <w:pStyle w:val="Thesis Body"/>
-        <w:rPr>
-          <w:lang w:val="en-US"/>
-        </w:rPr>
-      </w:pPr>
+        <w:t>s face through machine learning. The research component will be to calculate the stress index through the results that is achieved through emotion identification.</w:t>
+      </w:r>
     </w:p>
     <w:p>
       <w:pPr>
         <w:pStyle w:val="Thesis Body"/>
         <w:spacing w:after="200"/>
         <w:rPr>
-          <w:lang w:val="en-US"/>
-        </w:rPr>
-      </w:pPr>
-      <w:r>
-        <w:rPr>
-          <w:rtl w:val="0"/>
-          <w:lang w:val="en-US"/>
-        </w:rPr>
-        <w:t>What if we could measure the physiological features through the computer and monitor it over time, we could find the stress level of the computer user. Using the physiological features, if the stress level of the user could be measured it will be possible to indicate to the user if it is going too much.</w:t>
+          <w:color w:val="ff2600"/>
+        </w:rPr>
+      </w:pPr>
+      <w:r>
+        <w:rPr>
+          <w:color w:val="ff2600"/>
+          <w:rtl w:val="0"/>
+          <w:lang w:val="en-US"/>
+        </w:rPr>
+        <w:t>Need more content</w:t>
       </w:r>
     </w:p>
     <w:p>
       <w:pPr>
         <w:pStyle w:val="Thesis Body"/>
         <w:spacing w:after="200"/>
-        <w:rPr>
-          <w:lang w:val="en-US"/>
-        </w:rPr>
-      </w:pPr>
-      <w:r>
-        <w:rPr>
-          <w:rtl w:val="0"/>
-          <w:lang w:val="en-US"/>
-        </w:rPr>
-        <w:t>In the field of medical science there are numerous devices that could be used to detect human stress levels. A few of them are Heart Rate Variability (HRV), Blood Volume Pulse (BVP), Variations of Pupil Diameter (PD), Galvanic Skin Response (GSR), Fingertip skin temperature. These equipment need to be hooked on to the human body in order to find out the stress level. However, using these devices in day-to-day life isn</w:t>
-      </w:r>
-      <w:r>
-        <w:rPr>
-          <w:rtl w:val="0"/>
-          <w:lang w:val="en-US"/>
-        </w:rPr>
-        <w:t>’</w:t>
-      </w:r>
-      <w:r>
-        <w:rPr>
-          <w:rtl w:val="0"/>
-          <w:lang w:val="en-US"/>
-        </w:rPr>
-        <w:t>t practical, therefore it</w:t>
-      </w:r>
-      <w:r>
-        <w:rPr>
-          <w:rtl w:val="0"/>
-          <w:lang w:val="en-US"/>
-        </w:rPr>
-        <w:t>’</w:t>
-      </w:r>
-      <w:r>
-        <w:rPr>
-          <w:rtl w:val="0"/>
-          <w:lang w:val="en-US"/>
-        </w:rPr>
-        <w:t xml:space="preserve">s best to use more non-invasive methods of gathering human physiological data. </w:t>
+      </w:pPr>
+      <w:r>
+        <w:rPr>
+          <w:rtl w:val="0"/>
+          <w:lang w:val="en-US"/>
+        </w:rPr>
+        <w:t>Summary</w:t>
       </w:r>
     </w:p>
     <w:p>
       <w:pPr>
         <w:pStyle w:val="Thesis Body"/>
         <w:spacing w:after="200"/>
-        <w:rPr>
-          <w:lang w:val="en-US"/>
-        </w:rPr>
-      </w:pPr>
-      <w:r>
-        <w:rPr>
-          <w:rtl w:val="0"/>
-          <w:lang w:val="en-US"/>
-        </w:rPr>
-        <w:t>With help of computer peripherals, we could gather some of the human physiological data in an non-invasive manner. Keyboard typing patterns, web cam footage of user/employee, variable pupil diameter using webcam are some of the better non-invasive techniques to measure stress.</w:t>
+      </w:pPr>
+      <w:r>
+        <w:rPr>
+          <w:rtl w:val="0"/>
+          <w:lang w:val="en-US"/>
+        </w:rPr>
+        <w:t>Stress has become a major problem in the society today. Most of the individuals encounter stress through frequently working with tough deadlines at work. Many of the professional nowadays engage with the computer to do their daily work, therefore identifying i f a person is stressed through non-invasive methods and notifying them of it will enable them to take necessary actions to reduce their stress.</w:t>
       </w:r>
     </w:p>
     <w:p>
       <w:pPr>
         <w:pStyle w:val="Thesis Body"/>
         <w:spacing w:after="200"/>
-        <w:rPr>
-          <w:lang w:val="en-US"/>
-        </w:rPr>
-      </w:pPr>
-      <w:r>
-        <w:rPr>
-          <w:rtl w:val="0"/>
-          <w:lang w:val="en-US"/>
-        </w:rPr>
-        <w:t>With these non-invasive physiological data gathering techniques the author aims to collect data from employees who are working in front of the computer for an extended period of time. With the collected data, quantify the stress level of each participant and indicate to the user if the stress level is rising with time.</w:t>
-      </w:r>
-    </w:p>
-    <w:p>
-      <w:pPr>
-        <w:pStyle w:val="Thesis Body"/>
-        <w:spacing w:after="200"/>
-      </w:pPr>
-      <w:r>
-        <w:rPr>
-          <w:rtl w:val="0"/>
-          <w:lang w:val="en-US"/>
-        </w:rPr>
-        <w:t>Author is expecting to contribute to the field of computer science researching to quantify stress with webcam footage.</w:t>
+      </w:pPr>
+      <w:r>
+        <w:rPr>
+          <w:color w:val="ff2600"/>
+          <w:rtl w:val="0"/>
+          <w:lang w:val="en-US"/>
+        </w:rPr>
+        <w:t>Hope the summary is good enough</w:t>
       </w:r>
       <w:r>
         <w:rPr>
@@ -2905,7 +2399,7 @@
           <w:bCs w:val="0"/>
           <w:i w:val="0"/>
           <w:iCs w:val="0"/>
-          <w:lang w:val="en-US"/>
+          <w:color w:val="ff2600"/>
         </w:rPr>
         <w:br w:type="page"/>
       </w:r>
@@ -2913,14 +2407,10 @@
     <w:p>
       <w:pPr>
         <w:pStyle w:val="Thesis Heading"/>
-        <w:rPr>
-          <w:lang w:val="en-US"/>
-        </w:rPr>
-      </w:pPr>
-      <w:r>
-        <w:rPr>
-          <w:rtl w:val="0"/>
-          <w:lang w:val="en-US"/>
+      </w:pPr>
+      <w:r>
+        <w:rPr>
+          <w:rtl w:val="0"/>
         </w:rPr>
         <w:t>Chapter 2: Background</w:t>
       </w:r>
@@ -2928,18 +2418,12 @@
     <w:p>
       <w:pPr>
         <w:pStyle w:val="Body A"/>
-        <w:rPr>
-          <w:lang w:val="en-US"/>
-        </w:rPr>
       </w:pPr>
     </w:p>
     <w:p>
       <w:pPr>
         <w:pStyle w:val="Thesis Body"/>
         <w:spacing w:after="200"/>
-        <w:rPr>
-          <w:lang w:val="en-US"/>
-        </w:rPr>
       </w:pPr>
       <w:r>
         <w:rPr>
@@ -2981,9 +2465,6 @@
       <w:pPr>
         <w:pStyle w:val="Thesis Body"/>
         <w:spacing w:after="200"/>
-        <w:rPr>
-          <w:lang w:val="en-US"/>
-        </w:rPr>
       </w:pPr>
       <w:r>
         <w:rPr>
@@ -2997,9 +2478,6 @@
       <w:pPr>
         <w:pStyle w:val="Thesis Body"/>
         <w:spacing w:after="200"/>
-        <w:rPr>
-          <w:lang w:val="en-US"/>
-        </w:rPr>
       </w:pPr>
       <w:r>
         <w:rPr>
@@ -3041,9 +2519,6 @@
       <w:pPr>
         <w:pStyle w:val="Thesis Body"/>
         <w:spacing w:after="200"/>
-        <w:rPr>
-          <w:lang w:val="en-US"/>
-        </w:rPr>
       </w:pPr>
       <w:r>
         <w:rPr>
@@ -3099,9 +2574,6 @@
       <w:pPr>
         <w:pStyle w:val="Thesis Body"/>
         <w:spacing w:after="200"/>
-        <w:rPr>
-          <w:lang w:val="en-US"/>
-        </w:rPr>
       </w:pPr>
     </w:p>
     <w:p>
@@ -3123,14 +2595,10 @@
     <w:p>
       <w:pPr>
         <w:pStyle w:val="Thesis Heading"/>
-        <w:rPr>
-          <w:lang w:val="en-US"/>
-        </w:rPr>
-      </w:pPr>
-      <w:r>
-        <w:rPr>
-          <w:rtl w:val="0"/>
-          <w:lang w:val="en-US"/>
+      </w:pPr>
+      <w:r>
+        <w:rPr>
+          <w:rtl w:val="0"/>
         </w:rPr>
         <w:t>Chapter 3: Analysis and Design</w:t>
       </w:r>
@@ -3138,17 +2606,11 @@
     <w:p>
       <w:pPr>
         <w:pStyle w:val="Thesis Body"/>
-        <w:rPr>
-          <w:lang w:val="en-US"/>
-        </w:rPr>
-      </w:pPr>
-    </w:p>
-    <w:p>
-      <w:pPr>
-        <w:pStyle w:val="Thesis Body"/>
-        <w:rPr>
-          <w:lang w:val="en-US"/>
-        </w:rPr>
+      </w:pPr>
+    </w:p>
+    <w:p>
+      <w:pPr>
+        <w:pStyle w:val="Thesis Body"/>
       </w:pPr>
       <w:r>
         <w:rPr>
@@ -3162,22 +2624,15 @@
     <w:p>
       <w:pPr>
         <w:pStyle w:val="Thesis Body"/>
-        <w:rPr>
-          <w:lang w:val="en-US"/>
-        </w:rPr>
-      </w:pPr>
-    </w:p>
-    <w:p>
-      <w:pPr>
-        <w:pStyle w:val="Thesis Body"/>
-        <w:rPr>
-          <w:lang w:val="en-US"/>
-        </w:rPr>
-      </w:pPr>
-      <w:r>
-        <w:rPr>
-          <w:rtl w:val="0"/>
-          <w:lang w:val="en-US"/>
+      </w:pPr>
+    </w:p>
+    <w:p>
+      <w:pPr>
+        <w:pStyle w:val="Thesis Body"/>
+      </w:pPr>
+      <w:r>
+        <w:rPr>
+          <w:rtl w:val="0"/>
         </w:rPr>
         <w:t>FR1 - Create an application to capture data from colleagues to be used in the research.</w:t>
       </w:r>
@@ -3185,14 +2640,10 @@
     <w:p>
       <w:pPr>
         <w:pStyle w:val="Thesis Body"/>
-        <w:rPr>
-          <w:lang w:val="en-US"/>
-        </w:rPr>
-      </w:pPr>
-      <w:r>
-        <w:rPr>
-          <w:rtl w:val="0"/>
-          <w:lang w:val="en-US"/>
+      </w:pPr>
+      <w:r>
+        <w:rPr>
+          <w:rtl w:val="0"/>
         </w:rPr>
         <w:t>FR2 - The webcam footage is displayed on the screen, the system should be able to recognise the face of the person.</w:t>
       </w:r>
@@ -3200,28 +2651,22 @@
     <w:p>
       <w:pPr>
         <w:pStyle w:val="Thesis Body"/>
-        <w:rPr>
-          <w:lang w:val="en-US"/>
-        </w:rPr>
-      </w:pPr>
-      <w:r>
-        <w:rPr>
-          <w:rtl w:val="0"/>
-          <w:lang w:val="en-US"/>
+      </w:pPr>
+      <w:r>
+        <w:rPr>
+          <w:rtl w:val="0"/>
         </w:rPr>
         <w:t>FR3 - Recognise the features of the person</w:t>
       </w:r>
       <w:r>
         <w:rPr>
           <w:rtl w:val="0"/>
-          <w:lang w:val="en-US"/>
         </w:rPr>
         <w:t>’</w:t>
       </w:r>
       <w:r>
         <w:rPr>
           <w:rtl w:val="0"/>
-          <w:lang w:val="en-US"/>
         </w:rPr>
         <w:t>s face.</w:t>
       </w:r>
@@ -3229,14 +2674,10 @@
     <w:p>
       <w:pPr>
         <w:pStyle w:val="Thesis Body"/>
-        <w:rPr>
-          <w:lang w:val="en-US"/>
-        </w:rPr>
-      </w:pPr>
-      <w:r>
-        <w:rPr>
-          <w:rtl w:val="0"/>
-          <w:lang w:val="en-US"/>
+      </w:pPr>
+      <w:r>
+        <w:rPr>
+          <w:rtl w:val="0"/>
         </w:rPr>
         <w:t>FR4 - Feed the raw data into the system</w:t>
       </w:r>
@@ -3244,14 +2685,10 @@
     <w:p>
       <w:pPr>
         <w:pStyle w:val="Thesis Body"/>
-        <w:rPr>
-          <w:lang w:val="en-US"/>
-        </w:rPr>
-      </w:pPr>
-      <w:r>
-        <w:rPr>
-          <w:rtl w:val="0"/>
-          <w:lang w:val="en-US"/>
+      </w:pPr>
+      <w:r>
+        <w:rPr>
+          <w:rtl w:val="0"/>
         </w:rPr>
         <w:t>FR5 - Calculate the base value of a players stress level at the beginning of the record.</w:t>
       </w:r>
@@ -3259,14 +2696,10 @@
     <w:p>
       <w:pPr>
         <w:pStyle w:val="Thesis Body"/>
-        <w:rPr>
-          <w:lang w:val="en-US"/>
-        </w:rPr>
-      </w:pPr>
-      <w:r>
-        <w:rPr>
-          <w:rtl w:val="0"/>
-          <w:lang w:val="en-US"/>
+      </w:pPr>
+      <w:r>
+        <w:rPr>
+          <w:rtl w:val="0"/>
         </w:rPr>
         <w:t>FR6 - Measure the stress level periodically</w:t>
       </w:r>
@@ -3274,14 +2707,10 @@
     <w:p>
       <w:pPr>
         <w:pStyle w:val="Thesis Body"/>
-        <w:rPr>
-          <w:lang w:val="en-US"/>
-        </w:rPr>
-      </w:pPr>
-      <w:r>
-        <w:rPr>
-          <w:rtl w:val="0"/>
-          <w:lang w:val="en-US"/>
+      </w:pPr>
+      <w:r>
+        <w:rPr>
+          <w:rtl w:val="0"/>
         </w:rPr>
         <w:t>FR7 - Calculate the value of the stress level periodically, and if it is rising then indicate it to the user.</w:t>
       </w:r>
@@ -3289,17 +2718,11 @@
     <w:p>
       <w:pPr>
         <w:pStyle w:val="Thesis Body"/>
-        <w:rPr>
-          <w:lang w:val="en-US"/>
-        </w:rPr>
-      </w:pPr>
-    </w:p>
-    <w:p>
-      <w:pPr>
-        <w:pStyle w:val="Thesis Body"/>
-        <w:rPr>
-          <w:lang w:val="en-US"/>
-        </w:rPr>
+      </w:pPr>
+    </w:p>
+    <w:p>
+      <w:pPr>
+        <w:pStyle w:val="Thesis Body"/>
       </w:pPr>
       <w:r>
         <w:rPr>
@@ -3313,22 +2736,15 @@
     <w:p>
       <w:pPr>
         <w:pStyle w:val="Thesis Body"/>
-        <w:rPr>
-          <w:lang w:val="en-US"/>
-        </w:rPr>
-      </w:pPr>
-    </w:p>
-    <w:p>
-      <w:pPr>
-        <w:pStyle w:val="Thesis Body"/>
-        <w:rPr>
-          <w:lang w:val="en-US"/>
-        </w:rPr>
-      </w:pPr>
-      <w:r>
-        <w:rPr>
-          <w:rtl w:val="0"/>
-          <w:lang w:val="en-US"/>
+      </w:pPr>
+    </w:p>
+    <w:p>
+      <w:pPr>
+        <w:pStyle w:val="Thesis Body"/>
+      </w:pPr>
+      <w:r>
+        <w:rPr>
+          <w:rtl w:val="0"/>
         </w:rPr>
         <w:t>NFR1 - System should have good performance, as it calculates the stress values as the video is streaming.</w:t>
       </w:r>
@@ -3336,14 +2752,10 @@
     <w:p>
       <w:pPr>
         <w:pStyle w:val="Thesis Body"/>
-        <w:rPr>
-          <w:lang w:val="en-US"/>
-        </w:rPr>
-      </w:pPr>
-      <w:r>
-        <w:rPr>
-          <w:rtl w:val="0"/>
-          <w:lang w:val="en-US"/>
+      </w:pPr>
+      <w:r>
+        <w:rPr>
+          <w:rtl w:val="0"/>
         </w:rPr>
         <w:t>NFR2 - Easy to use with a simple user interface</w:t>
       </w:r>
@@ -3351,14 +2763,10 @@
     <w:p>
       <w:pPr>
         <w:pStyle w:val="Thesis Body"/>
-        <w:rPr>
-          <w:lang w:val="en-US"/>
-        </w:rPr>
-      </w:pPr>
-      <w:r>
-        <w:rPr>
-          <w:rtl w:val="0"/>
-          <w:lang w:val="en-US"/>
+      </w:pPr>
+      <w:r>
+        <w:rPr>
+          <w:rtl w:val="0"/>
         </w:rPr>
         <w:t xml:space="preserve"> </w:t>
       </w:r>
@@ -3374,7 +2782,6 @@
           <w:bCs w:val="0"/>
           <w:i w:val="0"/>
           <w:iCs w:val="0"/>
-          <w:lang w:val="en-US"/>
         </w:rPr>
         <w:br w:type="page"/>
       </w:r>
@@ -3382,14 +2789,10 @@
     <w:p>
       <w:pPr>
         <w:pStyle w:val="Thesis Heading"/>
-        <w:rPr>
-          <w:lang w:val="en-US"/>
-        </w:rPr>
-      </w:pPr>
-      <w:r>
-        <w:rPr>
-          <w:rtl w:val="0"/>
-          <w:lang w:val="en-US"/>
+      </w:pPr>
+      <w:r>
+        <w:rPr>
+          <w:rtl w:val="0"/>
         </w:rPr>
         <w:t>Chapter 4: Implementation</w:t>
       </w:r>
@@ -3397,22 +2800,15 @@
     <w:p>
       <w:pPr>
         <w:pStyle w:val="Body A"/>
-        <w:rPr>
-          <w:lang w:val="en-US"/>
-        </w:rPr>
-      </w:pPr>
-    </w:p>
-    <w:p>
-      <w:pPr>
-        <w:pStyle w:val="Thesis Body"/>
-        <w:rPr>
-          <w:lang w:val="en-US"/>
-        </w:rPr>
-      </w:pPr>
-      <w:r>
-        <w:rPr>
-          <w:rtl w:val="0"/>
-          <w:lang w:val="en-US"/>
+      </w:pPr>
+    </w:p>
+    <w:p>
+      <w:pPr>
+        <w:pStyle w:val="Thesis Body"/>
+      </w:pPr>
+      <w:r>
+        <w:rPr>
+          <w:rtl w:val="0"/>
         </w:rPr>
         <w:t>Implementation of the functional requirements is the first and foremost objective in this project. In order to achieve these objects the author deliberated on a few technologies to use for implementation.</w:t>
       </w:r>
@@ -3422,7 +2818,7 @@
         <w:pStyle w:val="Thesis Body"/>
         <w:numPr>
           <w:ilvl w:val="0"/>
-          <w:numId w:val="6"/>
+          <w:numId w:val="7"/>
         </w:numPr>
         <w:rPr>
           <w:lang w:val="en-US"/>
@@ -3441,7 +2837,7 @@
         <w:pStyle w:val="Thesis Body"/>
         <w:numPr>
           <w:ilvl w:val="0"/>
-          <w:numId w:val="6"/>
+          <w:numId w:val="7"/>
         </w:numPr>
         <w:rPr>
           <w:lang w:val="en-US"/>
@@ -3474,7 +2870,7 @@
         <w:pStyle w:val="Thesis Body"/>
         <w:numPr>
           <w:ilvl w:val="0"/>
-          <w:numId w:val="6"/>
+          <w:numId w:val="7"/>
         </w:numPr>
         <w:rPr>
           <w:lang w:val="en-US"/>
@@ -3519,17 +2915,11 @@
     <w:p>
       <w:pPr>
         <w:pStyle w:val="Body A"/>
-        <w:rPr>
-          <w:lang w:val="en-US"/>
-        </w:rPr>
-      </w:pPr>
-    </w:p>
-    <w:p>
-      <w:pPr>
-        <w:pStyle w:val="Thesis Body"/>
-        <w:rPr>
-          <w:lang w:val="en-US"/>
-        </w:rPr>
+      </w:pPr>
+    </w:p>
+    <w:p>
+      <w:pPr>
+        <w:pStyle w:val="Thesis Body"/>
       </w:pPr>
       <w:r>
         <w:rPr>
@@ -3543,28 +2933,22 @@
     <w:p>
       <w:pPr>
         <w:pStyle w:val="Thesis Body"/>
-        <w:rPr>
-          <w:lang w:val="en-US"/>
-        </w:rPr>
-      </w:pPr>
-      <w:r>
-        <w:rPr>
-          <w:rtl w:val="0"/>
-          <w:lang w:val="en-US"/>
+      </w:pPr>
+      <w:r>
+        <w:rPr>
+          <w:rtl w:val="0"/>
         </w:rPr>
         <w:t>It is common to see datasets available in the web to work on data mining projects [9] [10]. The area that the author is working on is a niche area, therefore there doesn</w:t>
       </w:r>
       <w:r>
         <w:rPr>
           <w:rtl w:val="0"/>
-          <w:lang w:val="en-US"/>
         </w:rPr>
         <w:t>’</w:t>
       </w:r>
       <w:r>
         <w:rPr>
           <w:rtl w:val="0"/>
-          <w:lang w:val="en-US"/>
         </w:rPr>
         <w:t>t seem to be a dataset to work on off the web. The one database that is quite close to what the author is working on, Lifelog videos [6] has been shutdown now. Therefore an application had to be written in order to gather the necessary data to work on the project. [1]</w:t>
       </w:r>
@@ -3572,56 +2956,46 @@
     <w:p>
       <w:pPr>
         <w:pStyle w:val="Thesis Body"/>
-        <w:rPr>
-          <w:lang w:val="en-US"/>
-        </w:rPr>
-      </w:pPr>
-      <w:r>
-        <w:rPr>
-          <w:rtl w:val="0"/>
-          <w:lang w:val="en-US"/>
+      </w:pPr>
+      <w:r>
+        <w:rPr>
+          <w:rtl w:val="0"/>
         </w:rPr>
         <w:t xml:space="preserve">A java application was built using a generic webcam Java API called </w:t>
       </w:r>
       <w:r>
         <w:rPr>
           <w:rtl w:val="0"/>
-          <w:lang w:val="en-US"/>
         </w:rPr>
         <w:t>‘</w:t>
       </w:r>
       <w:r>
         <w:rPr>
           <w:rtl w:val="0"/>
-          <w:lang w:val="en-US"/>
         </w:rPr>
         <w:t>Webcam capture</w:t>
       </w:r>
       <w:r>
         <w:rPr>
           <w:rtl w:val="0"/>
-          <w:lang w:val="en-US"/>
         </w:rPr>
         <w:t xml:space="preserve">’ </w:t>
       </w:r>
       <w:r>
         <w:rPr>
           <w:rtl w:val="0"/>
-          <w:lang w:val="en-US"/>
         </w:rPr>
         <w:t>[1] [11]. While the application is running it records the users</w:t>
       </w:r>
       <w:r>
         <w:rPr>
           <w:rtl w:val="0"/>
-          <w:lang w:val="en-US"/>
         </w:rPr>
         <w:t xml:space="preserve">’ </w:t>
       </w:r>
       <w:r>
         <w:rPr>
           <w:rtl w:val="0"/>
-          <w:lang w:val="en-US"/>
         </w:rPr>
         <w:t>face and actions. The author was able to gather videos of colleagues doing their daily work at office, thereby creating some data to work with for the project.</w:t>
       </w:r>
@@ -3629,17 +3003,11 @@
     <w:p>
       <w:pPr>
         <w:pStyle w:val="Thesis Body"/>
-        <w:rPr>
-          <w:lang w:val="en-US"/>
-        </w:rPr>
-      </w:pPr>
-    </w:p>
-    <w:p>
-      <w:pPr>
-        <w:pStyle w:val="Thesis Body"/>
-        <w:rPr>
-          <w:lang w:val="en-US"/>
-        </w:rPr>
+      </w:pPr>
+    </w:p>
+    <w:p>
+      <w:pPr>
+        <w:pStyle w:val="Thesis Body"/>
       </w:pPr>
       <w:r>
         <w:rPr>
@@ -3653,25 +3021,16 @@
     <w:p>
       <w:pPr>
         <w:pStyle w:val="Thesis Body"/>
-        <w:rPr>
-          <w:lang w:val="en-US"/>
-        </w:rPr>
-      </w:pPr>
-    </w:p>
-    <w:p>
-      <w:pPr>
-        <w:pStyle w:val="Thesis Body"/>
-        <w:rPr>
-          <w:lang w:val="en-US"/>
-        </w:rPr>
-      </w:pPr>
-    </w:p>
-    <w:p>
-      <w:pPr>
-        <w:pStyle w:val="Body A"/>
-        <w:rPr>
-          <w:lang w:val="en-US"/>
-        </w:rPr>
+      </w:pPr>
+    </w:p>
+    <w:p>
+      <w:pPr>
+        <w:pStyle w:val="Thesis Body"/>
+      </w:pPr>
+    </w:p>
+    <w:p>
+      <w:pPr>
+        <w:pStyle w:val="Body A"/>
       </w:pPr>
     </w:p>
     <w:p>
@@ -3692,14 +3051,10 @@
     <w:p>
       <w:pPr>
         <w:pStyle w:val="Thesis Heading"/>
-        <w:rPr>
-          <w:lang w:val="en-US"/>
-        </w:rPr>
-      </w:pPr>
-      <w:r>
-        <w:rPr>
-          <w:rtl w:val="0"/>
-          <w:lang w:val="en-US"/>
+      </w:pPr>
+      <w:r>
+        <w:rPr>
+          <w:rtl w:val="0"/>
         </w:rPr>
         <w:t xml:space="preserve">References </w:t>
       </w:r>
@@ -3707,9 +3062,6 @@
     <w:p>
       <w:pPr>
         <w:pStyle w:val="Body A"/>
-        <w:rPr>
-          <w:lang w:val="en-US"/>
-        </w:rPr>
       </w:pPr>
     </w:p>
     <w:p>
@@ -3717,7 +3069,7 @@
         <w:pStyle w:val="Thesis Body"/>
         <w:numPr>
           <w:ilvl w:val="0"/>
-          <w:numId w:val="8"/>
+          <w:numId w:val="9"/>
         </w:numPr>
         <w:rPr>
           <w:lang w:val="en-US"/>
@@ -3736,7 +3088,7 @@
         <w:pStyle w:val="Thesis Body"/>
         <w:numPr>
           <w:ilvl w:val="0"/>
-          <w:numId w:val="8"/>
+          <w:numId w:val="9"/>
         </w:numPr>
         <w:rPr>
           <w:lang w:val="en-US"/>
@@ -3755,7 +3107,7 @@
         <w:pStyle w:val="Thesis Body"/>
         <w:numPr>
           <w:ilvl w:val="0"/>
-          <w:numId w:val="8"/>
+          <w:numId w:val="9"/>
         </w:numPr>
         <w:rPr>
           <w:lang w:val="en-US"/>
@@ -3802,7 +3154,7 @@
         <w:pStyle w:val="Thesis Body"/>
         <w:numPr>
           <w:ilvl w:val="0"/>
-          <w:numId w:val="8"/>
+          <w:numId w:val="9"/>
         </w:numPr>
         <w:rPr>
           <w:lang w:val="en-US"/>
@@ -3849,7 +3201,7 @@
         <w:pStyle w:val="Thesis Body"/>
         <w:numPr>
           <w:ilvl w:val="0"/>
-          <w:numId w:val="8"/>
+          <w:numId w:val="9"/>
         </w:numPr>
         <w:rPr>
           <w:lang w:val="en-US"/>
@@ -3896,7 +3248,7 @@
         <w:pStyle w:val="Thesis Body"/>
         <w:numPr>
           <w:ilvl w:val="0"/>
-          <w:numId w:val="8"/>
+          <w:numId w:val="9"/>
         </w:numPr>
         <w:rPr>
           <w:lang w:val="en-US"/>
@@ -3959,7 +3311,7 @@
         <w:pStyle w:val="Thesis Body"/>
         <w:numPr>
           <w:ilvl w:val="0"/>
-          <w:numId w:val="8"/>
+          <w:numId w:val="9"/>
         </w:numPr>
         <w:rPr>
           <w:lang w:val="en-US"/>
@@ -3978,7 +3330,7 @@
         <w:pStyle w:val="Thesis Body"/>
         <w:numPr>
           <w:ilvl w:val="0"/>
-          <w:numId w:val="8"/>
+          <w:numId w:val="9"/>
         </w:numPr>
         <w:rPr>
           <w:lang w:val="en-US"/>
@@ -3997,7 +3349,7 @@
         <w:pStyle w:val="Thesis Body"/>
         <w:numPr>
           <w:ilvl w:val="0"/>
-          <w:numId w:val="8"/>
+          <w:numId w:val="9"/>
         </w:numPr>
         <w:rPr>
           <w:lang w:val="en-US"/>
@@ -4016,7 +3368,7 @@
         <w:pStyle w:val="Thesis Body"/>
         <w:numPr>
           <w:ilvl w:val="0"/>
-          <w:numId w:val="8"/>
+          <w:numId w:val="9"/>
         </w:numPr>
         <w:rPr>
           <w:lang w:val="en-US"/>
@@ -4035,7 +3387,7 @@
         <w:pStyle w:val="Thesis Body"/>
         <w:numPr>
           <w:ilvl w:val="0"/>
-          <w:numId w:val="8"/>
+          <w:numId w:val="9"/>
         </w:numPr>
         <w:rPr>
           <w:lang w:val="en-US"/>
@@ -4052,35 +3404,27 @@
     <w:p>
       <w:pPr>
         <w:pStyle w:val="Thesis Body"/>
-        <w:rPr>
-          <w:lang w:val="en-US"/>
-        </w:rPr>
-      </w:pPr>
-    </w:p>
-    <w:p>
-      <w:pPr>
-        <w:pStyle w:val="Thesis Body"/>
-        <w:rPr>
-          <w:lang w:val="en-US"/>
-        </w:rPr>
+      </w:pPr>
+    </w:p>
+    <w:p>
+      <w:pPr>
+        <w:pStyle w:val="Thesis Body"/>
       </w:pPr>
     </w:p>
     <w:p>
       <w:pPr>
         <w:pStyle w:val="Heading"/>
-        <w:spacing w:line="276" w:lineRule="auto"/>
-      </w:pPr>
-      <w:r>
-        <w:rPr>
-          <w:rtl w:val="0"/>
-          <w:lang w:val="en-US"/>
+      </w:pPr>
+      <w:r>
+        <w:rPr>
+          <w:rtl w:val="0"/>
         </w:rPr>
         <w:t>Works Cited</w:t>
       </w:r>
     </w:p>
     <w:p>
       <w:pPr>
-        <w:pStyle w:val="Body"/>
+        <w:pStyle w:val="Body B"/>
         <w:rPr>
           <w:sz w:val="20"/>
           <w:szCs w:val="20"/>
@@ -4091,7 +3435,7 @@
       <w:tblPr>
         <w:tblW w:w="9495" w:type="dxa"/>
         <w:jc w:val="left"/>
-        <w:tblInd w:w="108" w:type="dxa"/>
+        <w:tblInd w:w="216" w:type="dxa"/>
         <w:tblBorders>
           <w:top w:val="single" w:color="ffffff" w:sz="8" w:space="0" w:shadow="0" w:frame="0"/>
           <w:left w:val="single" w:color="ffffff" w:sz="8" w:space="0" w:shadow="0" w:frame="0"/>
@@ -4112,7 +3456,7 @@
           <w:shd w:val="clear" w:color="auto" w:fill="ceddeb"/>
         </w:tblPrEx>
         <w:trPr>
-          <w:trHeight w:val="590" w:hRule="atLeast"/>
+          <w:trHeight w:val="610" w:hRule="atLeast"/>
         </w:trPr>
         <w:tc>
           <w:tcPr>
@@ -4138,8 +3482,8 @@
             </w:pPr>
             <w:r>
               <w:rPr>
-                <w:rFonts w:ascii="Times New Roman" w:hAnsi="Times New Roman"/>
                 <w:rtl w:val="0"/>
+                <w:lang w:val="en-US"/>
               </w:rPr>
               <w:t xml:space="preserve">[1] </w:t>
             </w:r>
@@ -4169,8 +3513,8 @@
             </w:pPr>
             <w:r>
               <w:rPr>
-                <w:rFonts w:ascii="Times New Roman" w:hAnsi="Times New Roman"/>
                 <w:rtl w:val="0"/>
+                <w:lang w:val="en-US"/>
               </w:rPr>
               <w:t>"Webcam Capture in Java," 2015. [Online]. Available: http://webcam-capture.sarxos.pl/. [Accessed 03 November 2015].</w:t>
             </w:r>
@@ -4180,8 +3524,9 @@
     </w:tbl>
     <w:p>
       <w:pPr>
-        <w:pStyle w:val="Body"/>
+        <w:pStyle w:val="Body B"/>
         <w:widowControl w:val="0"/>
+        <w:ind w:left="108" w:hanging="108"/>
         <w:rPr>
           <w:sz w:val="20"/>
           <w:szCs w:val="20"/>
@@ -4190,24 +3535,28 @@
     </w:p>
     <w:p>
       <w:pPr>
-        <w:pStyle w:val="Body"/>
-      </w:pPr>
-    </w:p>
-    <w:p>
-      <w:pPr>
-        <w:pStyle w:val="Body"/>
-      </w:pPr>
-    </w:p>
-    <w:p>
-      <w:pPr>
-        <w:pStyle w:val="Body"/>
+        <w:pStyle w:val="Body B"/>
+        <w:widowControl w:val="0"/>
+        <w:rPr>
+          <w:sz w:val="20"/>
+          <w:szCs w:val="20"/>
+        </w:rPr>
+      </w:pPr>
+    </w:p>
+    <w:p>
+      <w:pPr>
+        <w:pStyle w:val="Body B"/>
+      </w:pPr>
+    </w:p>
+    <w:p>
+      <w:pPr>
+        <w:pStyle w:val="Body B"/>
       </w:pPr>
       <w:r/>
     </w:p>
     <w:sectPr>
-      <w:headerReference w:type="default" r:id="rId13"/>
-      <w:footerReference w:type="default" r:id="rId14"/>
-      <w:type w:val="continuous"/>
+      <w:headerReference w:type="default" r:id="rId5"/>
+      <w:footerReference w:type="default" r:id="rId6"/>
       <w:pgSz w:w="12240" w:h="15840" w:orient="portrait"/>
       <w:pgMar w:top="1134" w:right="1134" w:bottom="1134" w:left="1701" w:header="288" w:footer="288"/>
       <w:pgNumType w:start="1"/>
@@ -4218,54 +3567,6 @@
 </file>
 
 <file path=word/footer1.xml><?xml version="1.0" encoding="utf-8"?>
-<w:ftr xmlns:r="http://schemas.openxmlformats.org/officeDocument/2006/relationships" xmlns:wp="http://schemas.openxmlformats.org/drawingml/2006/wordprocessingDrawing" xmlns:w="http://schemas.openxmlformats.org/wordprocessingml/2006/main" xmlns:w10="urn:schemas-microsoft-com:office:word" xmlns:w14="http://schemas.microsoft.com/office/word/2010/wordml" xmlns:wps="http://schemas.microsoft.com/office/word/2010/wordprocessingShape" xmlns:wpg="http://schemas.microsoft.com/office/word/2010/wordprocessingGroup" xmlns:mc="http://schemas.openxmlformats.org/markup-compatibility/2006" xmlns:v="urn:schemas-microsoft-com:vml" xmlns:o="urn:schemas-microsoft-com:office:office" mc:Ignorable="w14">
-  <w:p>
-    <w:pPr>
-      <w:pStyle w:val="Header &amp; Footer"/>
-      <w:bidi w:val="0"/>
-    </w:pPr>
-    <w:r/>
-  </w:p>
-</w:ftr>
-</file>
-
-<file path=word/footer2.xml><?xml version="1.0" encoding="utf-8"?>
-<w:ftr xmlns:r="http://schemas.openxmlformats.org/officeDocument/2006/relationships" xmlns:wp="http://schemas.openxmlformats.org/drawingml/2006/wordprocessingDrawing" xmlns:w="http://schemas.openxmlformats.org/wordprocessingml/2006/main" xmlns:w10="urn:schemas-microsoft-com:office:word" xmlns:w14="http://schemas.microsoft.com/office/word/2010/wordml" xmlns:wps="http://schemas.microsoft.com/office/word/2010/wordprocessingShape" xmlns:wpg="http://schemas.microsoft.com/office/word/2010/wordprocessingGroup" xmlns:mc="http://schemas.openxmlformats.org/markup-compatibility/2006" xmlns:v="urn:schemas-microsoft-com:vml" xmlns:o="urn:schemas-microsoft-com:office:office" mc:Ignorable="w14">
-  <w:p>
-    <w:pPr>
-      <w:pStyle w:val="Header &amp; Footer"/>
-      <w:bidi w:val="0"/>
-    </w:pPr>
-    <w:r/>
-  </w:p>
-</w:ftr>
-</file>
-
-<file path=word/footer3.xml><?xml version="1.0" encoding="utf-8"?>
-<w:ftr xmlns:r="http://schemas.openxmlformats.org/officeDocument/2006/relationships" xmlns:wp="http://schemas.openxmlformats.org/drawingml/2006/wordprocessingDrawing" xmlns:w="http://schemas.openxmlformats.org/wordprocessingml/2006/main" xmlns:w10="urn:schemas-microsoft-com:office:word" xmlns:w14="http://schemas.microsoft.com/office/word/2010/wordml" xmlns:wps="http://schemas.microsoft.com/office/word/2010/wordprocessingShape" xmlns:wpg="http://schemas.microsoft.com/office/word/2010/wordprocessingGroup" xmlns:mc="http://schemas.openxmlformats.org/markup-compatibility/2006" xmlns:v="urn:schemas-microsoft-com:vml" xmlns:o="urn:schemas-microsoft-com:office:office" mc:Ignorable="w14">
-  <w:p>
-    <w:pPr>
-      <w:pStyle w:val="Header &amp; Footer"/>
-      <w:bidi w:val="0"/>
-    </w:pPr>
-    <w:r/>
-  </w:p>
-</w:ftr>
-</file>
-
-<file path=word/footer4.xml><?xml version="1.0" encoding="utf-8"?>
-<w:ftr xmlns:r="http://schemas.openxmlformats.org/officeDocument/2006/relationships" xmlns:wp="http://schemas.openxmlformats.org/drawingml/2006/wordprocessingDrawing" xmlns:w="http://schemas.openxmlformats.org/wordprocessingml/2006/main" xmlns:w10="urn:schemas-microsoft-com:office:word" xmlns:w14="http://schemas.microsoft.com/office/word/2010/wordml" xmlns:wps="http://schemas.microsoft.com/office/word/2010/wordprocessingShape" xmlns:wpg="http://schemas.microsoft.com/office/word/2010/wordprocessingGroup" xmlns:mc="http://schemas.openxmlformats.org/markup-compatibility/2006" xmlns:v="urn:schemas-microsoft-com:vml" xmlns:o="urn:schemas-microsoft-com:office:office" mc:Ignorable="w14">
-  <w:p>
-    <w:pPr>
-      <w:pStyle w:val="Header &amp; Footer"/>
-      <w:bidi w:val="0"/>
-    </w:pPr>
-    <w:r/>
-  </w:p>
-</w:ftr>
-</file>
-
-<file path=word/footer5.xml><?xml version="1.0" encoding="utf-8"?>
 <w:ftr xmlns:r="http://schemas.openxmlformats.org/officeDocument/2006/relationships" xmlns:wp="http://schemas.openxmlformats.org/drawingml/2006/wordprocessingDrawing" xmlns:w="http://schemas.openxmlformats.org/wordprocessingml/2006/main" xmlns:w10="urn:schemas-microsoft-com:office:word" xmlns:w14="http://schemas.microsoft.com/office/word/2010/wordml" xmlns:wps="http://schemas.microsoft.com/office/word/2010/wordprocessingShape" xmlns:wpg="http://schemas.microsoft.com/office/word/2010/wordprocessingGroup" xmlns:mc="http://schemas.openxmlformats.org/markup-compatibility/2006" xmlns:v="urn:schemas-microsoft-com:vml" xmlns:o="urn:schemas-microsoft-com:office:office" mc:Ignorable="w14">
   <w:p>
     <w:pPr>
@@ -4289,78 +3590,26 @@
 </w:hdr>
 </file>
 
-<file path=word/header2.xml><?xml version="1.0" encoding="utf-8"?>
-<w:hdr xmlns:r="http://schemas.openxmlformats.org/officeDocument/2006/relationships" xmlns:wp="http://schemas.openxmlformats.org/drawingml/2006/wordprocessingDrawing" xmlns:w="http://schemas.openxmlformats.org/wordprocessingml/2006/main" xmlns:w10="urn:schemas-microsoft-com:office:word" xmlns:w14="http://schemas.microsoft.com/office/word/2010/wordml" xmlns:wps="http://schemas.microsoft.com/office/word/2010/wordprocessingShape" xmlns:wpg="http://schemas.microsoft.com/office/word/2010/wordprocessingGroup" xmlns:mc="http://schemas.openxmlformats.org/markup-compatibility/2006" xmlns:v="urn:schemas-microsoft-com:vml" xmlns:o="urn:schemas-microsoft-com:office:office" mc:Ignorable="w14">
-  <w:p>
-    <w:pPr>
-      <w:pStyle w:val="Header &amp; Footer"/>
-      <w:bidi w:val="0"/>
-    </w:pPr>
-    <w:r/>
-  </w:p>
-</w:hdr>
-</file>
-
-<file path=word/header3.xml><?xml version="1.0" encoding="utf-8"?>
-<w:hdr xmlns:r="http://schemas.openxmlformats.org/officeDocument/2006/relationships" xmlns:wp="http://schemas.openxmlformats.org/drawingml/2006/wordprocessingDrawing" xmlns:w="http://schemas.openxmlformats.org/wordprocessingml/2006/main" xmlns:w10="urn:schemas-microsoft-com:office:word" xmlns:w14="http://schemas.microsoft.com/office/word/2010/wordml" xmlns:wps="http://schemas.microsoft.com/office/word/2010/wordprocessingShape" xmlns:wpg="http://schemas.microsoft.com/office/word/2010/wordprocessingGroup" xmlns:mc="http://schemas.openxmlformats.org/markup-compatibility/2006" xmlns:v="urn:schemas-microsoft-com:vml" xmlns:o="urn:schemas-microsoft-com:office:office" mc:Ignorable="w14">
-  <w:p>
-    <w:pPr>
-      <w:pStyle w:val="Header &amp; Footer"/>
-      <w:bidi w:val="0"/>
-    </w:pPr>
-    <w:r/>
-  </w:p>
-</w:hdr>
-</file>
-
-<file path=word/header4.xml><?xml version="1.0" encoding="utf-8"?>
-<w:hdr xmlns:r="http://schemas.openxmlformats.org/officeDocument/2006/relationships" xmlns:wp="http://schemas.openxmlformats.org/drawingml/2006/wordprocessingDrawing" xmlns:w="http://schemas.openxmlformats.org/wordprocessingml/2006/main" xmlns:w10="urn:schemas-microsoft-com:office:word" xmlns:w14="http://schemas.microsoft.com/office/word/2010/wordml" xmlns:wps="http://schemas.microsoft.com/office/word/2010/wordprocessingShape" xmlns:wpg="http://schemas.microsoft.com/office/word/2010/wordprocessingGroup" xmlns:mc="http://schemas.openxmlformats.org/markup-compatibility/2006" xmlns:v="urn:schemas-microsoft-com:vml" xmlns:o="urn:schemas-microsoft-com:office:office" mc:Ignorable="w14">
-  <w:p>
-    <w:pPr>
-      <w:pStyle w:val="Header &amp; Footer"/>
-      <w:bidi w:val="0"/>
-    </w:pPr>
-    <w:r/>
-  </w:p>
-</w:hdr>
-</file>
-
-<file path=word/header5.xml><?xml version="1.0" encoding="utf-8"?>
-<w:hdr xmlns:r="http://schemas.openxmlformats.org/officeDocument/2006/relationships" xmlns:wp="http://schemas.openxmlformats.org/drawingml/2006/wordprocessingDrawing" xmlns:w="http://schemas.openxmlformats.org/wordprocessingml/2006/main" xmlns:w10="urn:schemas-microsoft-com:office:word" xmlns:w14="http://schemas.microsoft.com/office/word/2010/wordml" xmlns:wps="http://schemas.microsoft.com/office/word/2010/wordprocessingShape" xmlns:wpg="http://schemas.microsoft.com/office/word/2010/wordprocessingGroup" xmlns:mc="http://schemas.openxmlformats.org/markup-compatibility/2006" xmlns:v="urn:schemas-microsoft-com:vml" xmlns:o="urn:schemas-microsoft-com:office:office" mc:Ignorable="w14">
-  <w:p>
-    <w:pPr>
-      <w:pStyle w:val="Header &amp; Footer"/>
-      <w:bidi w:val="0"/>
-    </w:pPr>
-    <w:r/>
-  </w:p>
-</w:hdr>
-</file>
-
 <file path=word/numbering.xml><?xml version="1.0" encoding="utf-8"?>
 <w:numbering xmlns:w="http://schemas.openxmlformats.org/wordprocessingml/2006/main" xmlns:wp="http://schemas.openxmlformats.org/drawingml/2006/wordprocessingDrawing" xmlns:w14="http://schemas.microsoft.com/office/word/2010/wordml" xmlns:r="http://schemas.openxmlformats.org/officeDocument/2006/relationships" xmlns:v="urn:schemas-microsoft-com:vml" xmlns:o="urn:schemas-microsoft-com:office:office">
   <w:abstractNum w:abstractNumId="0">
     <w:multiLevelType w:val="hybridMultilevel"/>
-    <w:numStyleLink w:val="Bullet Big"/>
+    <w:numStyleLink w:val="Numbered"/>
   </w:abstractNum>
   <w:abstractNum w:abstractNumId="1">
     <w:multiLevelType w:val="hybridMultilevel"/>
-    <w:styleLink w:val="Bullet Big"/>
+    <w:styleLink w:val="Numbered"/>
     <w:lvl w:ilvl="0">
       <w:start w:val="1"/>
-      <w:numFmt w:val="bullet"/>
+      <w:numFmt w:val="decimal"/>
       <w:suff w:val="tab"/>
-      <w:lvlText w:val="•"/>
+      <w:lvlText w:val="%1."/>
       <w:lvlJc w:val="left"/>
       <w:pPr>
-        <w:ind w:left="262" w:hanging="262"/>
+        <w:ind w:left="253" w:hanging="253"/>
       </w:pPr>
       <w:rPr>
-        <w:rFonts w:ascii="Times New Roman" w:cs="Times New Roman" w:hAnsi="Times New Roman" w:eastAsia="Times New Roman"/>
-        <w:b w:val="1"/>
-        <w:bCs w:val="1"/>
-        <w:i w:val="0"/>
-        <w:iCs w:val="0"/>
+        <w:rFonts w:hAnsi="Arial Unicode MS"/>
         <w:caps w:val="0"/>
         <w:smallCaps w:val="0"/>
         <w:strike w:val="0"/>
@@ -4378,19 +3627,15 @@
     </w:lvl>
     <w:lvl w:ilvl="1">
       <w:start w:val="1"/>
-      <w:numFmt w:val="bullet"/>
+      <w:numFmt w:val="decimal"/>
       <w:suff w:val="tab"/>
-      <w:lvlText w:val="•"/>
+      <w:lvlText w:val="%2."/>
       <w:lvlJc w:val="left"/>
       <w:pPr>
-        <w:ind w:left="502" w:hanging="262"/>
+        <w:ind w:left="1053" w:hanging="253"/>
       </w:pPr>
       <w:rPr>
-        <w:rFonts w:ascii="Times New Roman" w:cs="Times New Roman" w:hAnsi="Times New Roman" w:eastAsia="Times New Roman"/>
-        <w:b w:val="1"/>
-        <w:bCs w:val="1"/>
-        <w:i w:val="0"/>
-        <w:iCs w:val="0"/>
+        <w:rFonts w:hAnsi="Arial Unicode MS"/>
         <w:caps w:val="0"/>
         <w:smallCaps w:val="0"/>
         <w:strike w:val="0"/>
@@ -4408,19 +3653,15 @@
     </w:lvl>
     <w:lvl w:ilvl="2">
       <w:start w:val="1"/>
-      <w:numFmt w:val="bullet"/>
+      <w:numFmt w:val="decimal"/>
       <w:suff w:val="tab"/>
-      <w:lvlText w:val="•"/>
+      <w:lvlText w:val="%3."/>
       <w:lvlJc w:val="left"/>
       <w:pPr>
-        <w:ind w:left="742" w:hanging="262"/>
+        <w:ind w:left="1853" w:hanging="253"/>
       </w:pPr>
       <w:rPr>
-        <w:rFonts w:ascii="Times New Roman" w:cs="Times New Roman" w:hAnsi="Times New Roman" w:eastAsia="Times New Roman"/>
-        <w:b w:val="1"/>
-        <w:bCs w:val="1"/>
-        <w:i w:val="0"/>
-        <w:iCs w:val="0"/>
+        <w:rFonts w:hAnsi="Arial Unicode MS"/>
         <w:caps w:val="0"/>
         <w:smallCaps w:val="0"/>
         <w:strike w:val="0"/>
@@ -4438,19 +3679,15 @@
     </w:lvl>
     <w:lvl w:ilvl="3">
       <w:start w:val="1"/>
-      <w:numFmt w:val="bullet"/>
+      <w:numFmt w:val="decimal"/>
       <w:suff w:val="tab"/>
-      <w:lvlText w:val="•"/>
+      <w:lvlText w:val="%4."/>
       <w:lvlJc w:val="left"/>
       <w:pPr>
-        <w:ind w:left="982" w:hanging="262"/>
+        <w:ind w:left="2653" w:hanging="253"/>
       </w:pPr>
       <w:rPr>
-        <w:rFonts w:ascii="Times New Roman" w:cs="Times New Roman" w:hAnsi="Times New Roman" w:eastAsia="Times New Roman"/>
-        <w:b w:val="1"/>
-        <w:bCs w:val="1"/>
-        <w:i w:val="0"/>
-        <w:iCs w:val="0"/>
+        <w:rFonts w:hAnsi="Arial Unicode MS"/>
         <w:caps w:val="0"/>
         <w:smallCaps w:val="0"/>
         <w:strike w:val="0"/>
@@ -4468,19 +3705,15 @@
     </w:lvl>
     <w:lvl w:ilvl="4">
       <w:start w:val="1"/>
-      <w:numFmt w:val="bullet"/>
+      <w:numFmt w:val="decimal"/>
       <w:suff w:val="tab"/>
-      <w:lvlText w:val="•"/>
+      <w:lvlText w:val="%5."/>
       <w:lvlJc w:val="left"/>
       <w:pPr>
-        <w:ind w:left="1222" w:hanging="262"/>
+        <w:ind w:left="3453" w:hanging="253"/>
       </w:pPr>
       <w:rPr>
-        <w:rFonts w:ascii="Times New Roman" w:cs="Times New Roman" w:hAnsi="Times New Roman" w:eastAsia="Times New Roman"/>
-        <w:b w:val="1"/>
-        <w:bCs w:val="1"/>
-        <w:i w:val="0"/>
-        <w:iCs w:val="0"/>
+        <w:rFonts w:hAnsi="Arial Unicode MS"/>
         <w:caps w:val="0"/>
         <w:smallCaps w:val="0"/>
         <w:strike w:val="0"/>
@@ -4498,19 +3731,15 @@
     </w:lvl>
     <w:lvl w:ilvl="5">
       <w:start w:val="1"/>
-      <w:numFmt w:val="bullet"/>
+      <w:numFmt w:val="decimal"/>
       <w:suff w:val="tab"/>
-      <w:lvlText w:val="•"/>
+      <w:lvlText w:val="%6."/>
       <w:lvlJc w:val="left"/>
       <w:pPr>
-        <w:ind w:left="1462" w:hanging="262"/>
+        <w:ind w:left="4253" w:hanging="253"/>
       </w:pPr>
       <w:rPr>
-        <w:rFonts w:ascii="Times New Roman" w:cs="Times New Roman" w:hAnsi="Times New Roman" w:eastAsia="Times New Roman"/>
-        <w:b w:val="1"/>
-        <w:bCs w:val="1"/>
-        <w:i w:val="0"/>
-        <w:iCs w:val="0"/>
+        <w:rFonts w:hAnsi="Arial Unicode MS"/>
         <w:caps w:val="0"/>
         <w:smallCaps w:val="0"/>
         <w:strike w:val="0"/>
@@ -4528,19 +3757,15 @@
     </w:lvl>
     <w:lvl w:ilvl="6">
       <w:start w:val="1"/>
-      <w:numFmt w:val="bullet"/>
+      <w:numFmt w:val="decimal"/>
       <w:suff w:val="tab"/>
-      <w:lvlText w:val="•"/>
+      <w:lvlText w:val="%7."/>
       <w:lvlJc w:val="left"/>
       <w:pPr>
-        <w:ind w:left="1702" w:hanging="262"/>
+        <w:ind w:left="5053" w:hanging="253"/>
       </w:pPr>
       <w:rPr>
-        <w:rFonts w:ascii="Times New Roman" w:cs="Times New Roman" w:hAnsi="Times New Roman" w:eastAsia="Times New Roman"/>
-        <w:b w:val="1"/>
-        <w:bCs w:val="1"/>
-        <w:i w:val="0"/>
-        <w:iCs w:val="0"/>
+        <w:rFonts w:hAnsi="Arial Unicode MS"/>
         <w:caps w:val="0"/>
         <w:smallCaps w:val="0"/>
         <w:strike w:val="0"/>
@@ -4558,19 +3783,15 @@
     </w:lvl>
     <w:lvl w:ilvl="7">
       <w:start w:val="1"/>
-      <w:numFmt w:val="bullet"/>
+      <w:numFmt w:val="decimal"/>
       <w:suff w:val="tab"/>
-      <w:lvlText w:val="•"/>
+      <w:lvlText w:val="%8."/>
       <w:lvlJc w:val="left"/>
       <w:pPr>
-        <w:ind w:left="1942" w:hanging="262"/>
+        <w:ind w:left="5853" w:hanging="253"/>
       </w:pPr>
       <w:rPr>
-        <w:rFonts w:ascii="Times New Roman" w:cs="Times New Roman" w:hAnsi="Times New Roman" w:eastAsia="Times New Roman"/>
-        <w:b w:val="1"/>
-        <w:bCs w:val="1"/>
-        <w:i w:val="0"/>
-        <w:iCs w:val="0"/>
+        <w:rFonts w:hAnsi="Arial Unicode MS"/>
         <w:caps w:val="0"/>
         <w:smallCaps w:val="0"/>
         <w:strike w:val="0"/>
@@ -4588,19 +3809,15 @@
     </w:lvl>
     <w:lvl w:ilvl="8">
       <w:start w:val="1"/>
-      <w:numFmt w:val="bullet"/>
+      <w:numFmt w:val="decimal"/>
       <w:suff w:val="tab"/>
-      <w:lvlText w:val="•"/>
+      <w:lvlText w:val="%9."/>
       <w:lvlJc w:val="left"/>
       <w:pPr>
-        <w:ind w:left="2182" w:hanging="262"/>
+        <w:ind w:left="6653" w:hanging="253"/>
       </w:pPr>
       <w:rPr>
-        <w:rFonts w:ascii="Times New Roman" w:cs="Times New Roman" w:hAnsi="Times New Roman" w:eastAsia="Times New Roman"/>
-        <w:b w:val="1"/>
-        <w:bCs w:val="1"/>
-        <w:i w:val="0"/>
-        <w:iCs w:val="0"/>
+        <w:rFonts w:hAnsi="Arial Unicode MS"/>
         <w:caps w:val="0"/>
         <w:smallCaps w:val="0"/>
         <w:strike w:val="0"/>
@@ -4619,19 +3836,19 @@
   </w:abstractNum>
   <w:abstractNum w:abstractNumId="2">
     <w:multiLevelType w:val="hybridMultilevel"/>
-    <w:numStyleLink w:val="Bullet"/>
+    <w:numStyleLink w:val="Lettered"/>
   </w:abstractNum>
   <w:abstractNum w:abstractNumId="3">
     <w:multiLevelType w:val="hybridMultilevel"/>
-    <w:styleLink w:val="Bullet"/>
+    <w:styleLink w:val="Lettered"/>
     <w:lvl w:ilvl="0">
       <w:start w:val="1"/>
-      <w:numFmt w:val="bullet"/>
+      <w:numFmt w:val="lowerLetter"/>
       <w:suff w:val="tab"/>
-      <w:lvlText w:val="•"/>
+      <w:lvlText w:val="%1."/>
       <w:lvlJc w:val="left"/>
       <w:pPr>
-        <w:ind w:left="196" w:hanging="196"/>
+        <w:ind w:left="316" w:hanging="316"/>
       </w:pPr>
       <w:rPr>
         <w:rFonts w:hAnsi="Arial Unicode MS"/>
@@ -4645,26 +3862,22 @@
         <w:spacing w:val="0"/>
         <w:w w:val="100"/>
         <w:kern w:val="0"/>
-        <w:position w:val="-2"/>
+        <w:position w:val="0"/>
         <w:highlight w:val="none"/>
         <w:vertAlign w:val="baseline"/>
       </w:rPr>
     </w:lvl>
     <w:lvl w:ilvl="1">
       <w:start w:val="1"/>
-      <w:numFmt w:val="bullet"/>
+      <w:numFmt w:val="upperLetter"/>
       <w:suff w:val="tab"/>
-      <w:lvlText w:val="•"/>
+      <w:lvlText w:val="%2."/>
       <w:lvlJc w:val="left"/>
       <w:pPr>
-        <w:ind w:left="376" w:hanging="196"/>
+        <w:ind w:left="1316" w:hanging="316"/>
       </w:pPr>
       <w:rPr>
-        <w:rFonts w:ascii="Times New Roman" w:cs="Times New Roman" w:hAnsi="Times New Roman" w:eastAsia="Times New Roman"/>
-        <w:b w:val="0"/>
-        <w:bCs w:val="0"/>
-        <w:i w:val="0"/>
-        <w:iCs w:val="0"/>
+        <w:rFonts w:hAnsi="Arial Unicode MS"/>
         <w:caps w:val="0"/>
         <w:smallCaps w:val="0"/>
         <w:strike w:val="0"/>
@@ -4682,19 +3895,15 @@
     </w:lvl>
     <w:lvl w:ilvl="2">
       <w:start w:val="1"/>
-      <w:numFmt w:val="bullet"/>
+      <w:numFmt w:val="upperLetter"/>
       <w:suff w:val="tab"/>
-      <w:lvlText w:val="•"/>
+      <w:lvlText w:val="%3."/>
       <w:lvlJc w:val="left"/>
       <w:pPr>
-        <w:ind w:left="556" w:hanging="196"/>
+        <w:ind w:left="2316" w:hanging="316"/>
       </w:pPr>
       <w:rPr>
-        <w:rFonts w:ascii="Times New Roman" w:cs="Times New Roman" w:hAnsi="Times New Roman" w:eastAsia="Times New Roman"/>
-        <w:b w:val="0"/>
-        <w:bCs w:val="0"/>
-        <w:i w:val="0"/>
-        <w:iCs w:val="0"/>
+        <w:rFonts w:hAnsi="Arial Unicode MS"/>
         <w:caps w:val="0"/>
         <w:smallCaps w:val="0"/>
         <w:strike w:val="0"/>
@@ -4712,19 +3921,15 @@
     </w:lvl>
     <w:lvl w:ilvl="3">
       <w:start w:val="1"/>
-      <w:numFmt w:val="bullet"/>
+      <w:numFmt w:val="upperLetter"/>
       <w:suff w:val="tab"/>
-      <w:lvlText w:val="•"/>
+      <w:lvlText w:val="%4."/>
       <w:lvlJc w:val="left"/>
       <w:pPr>
-        <w:ind w:left="736" w:hanging="196"/>
+        <w:ind w:left="3316" w:hanging="316"/>
       </w:pPr>
       <w:rPr>
-        <w:rFonts w:ascii="Times New Roman" w:cs="Times New Roman" w:hAnsi="Times New Roman" w:eastAsia="Times New Roman"/>
-        <w:b w:val="0"/>
-        <w:bCs w:val="0"/>
-        <w:i w:val="0"/>
-        <w:iCs w:val="0"/>
+        <w:rFonts w:hAnsi="Arial Unicode MS"/>
         <w:caps w:val="0"/>
         <w:smallCaps w:val="0"/>
         <w:strike w:val="0"/>
@@ -4742,19 +3947,15 @@
     </w:lvl>
     <w:lvl w:ilvl="4">
       <w:start w:val="1"/>
-      <w:numFmt w:val="bullet"/>
+      <w:numFmt w:val="upperLetter"/>
       <w:suff w:val="tab"/>
-      <w:lvlText w:val="•"/>
+      <w:lvlText w:val="%5."/>
       <w:lvlJc w:val="left"/>
       <w:pPr>
-        <w:ind w:left="916" w:hanging="196"/>
+        <w:ind w:left="4316" w:hanging="316"/>
       </w:pPr>
       <w:rPr>
-        <w:rFonts w:ascii="Times New Roman" w:cs="Times New Roman" w:hAnsi="Times New Roman" w:eastAsia="Times New Roman"/>
-        <w:b w:val="0"/>
-        <w:bCs w:val="0"/>
-        <w:i w:val="0"/>
-        <w:iCs w:val="0"/>
+        <w:rFonts w:hAnsi="Arial Unicode MS"/>
         <w:caps w:val="0"/>
         <w:smallCaps w:val="0"/>
         <w:strike w:val="0"/>
@@ -4772,19 +3973,15 @@
     </w:lvl>
     <w:lvl w:ilvl="5">
       <w:start w:val="1"/>
-      <w:numFmt w:val="bullet"/>
+      <w:numFmt w:val="upperLetter"/>
       <w:suff w:val="tab"/>
-      <w:lvlText w:val="•"/>
+      <w:lvlText w:val="%6."/>
       <w:lvlJc w:val="left"/>
       <w:pPr>
-        <w:ind w:left="1096" w:hanging="196"/>
+        <w:ind w:left="5316" w:hanging="316"/>
       </w:pPr>
       <w:rPr>
-        <w:rFonts w:ascii="Times New Roman" w:cs="Times New Roman" w:hAnsi="Times New Roman" w:eastAsia="Times New Roman"/>
-        <w:b w:val="0"/>
-        <w:bCs w:val="0"/>
-        <w:i w:val="0"/>
-        <w:iCs w:val="0"/>
+        <w:rFonts w:hAnsi="Arial Unicode MS"/>
         <w:caps w:val="0"/>
         <w:smallCaps w:val="0"/>
         <w:strike w:val="0"/>
@@ -4802,19 +3999,15 @@
     </w:lvl>
     <w:lvl w:ilvl="6">
       <w:start w:val="1"/>
-      <w:numFmt w:val="bullet"/>
+      <w:numFmt w:val="upperLetter"/>
       <w:suff w:val="tab"/>
-      <w:lvlText w:val="•"/>
+      <w:lvlText w:val="%7."/>
       <w:lvlJc w:val="left"/>
       <w:pPr>
-        <w:ind w:left="1276" w:hanging="196"/>
+        <w:ind w:left="6316" w:hanging="316"/>
       </w:pPr>
       <w:rPr>
-        <w:rFonts w:ascii="Times New Roman" w:cs="Times New Roman" w:hAnsi="Times New Roman" w:eastAsia="Times New Roman"/>
-        <w:b w:val="0"/>
-        <w:bCs w:val="0"/>
-        <w:i w:val="0"/>
-        <w:iCs w:val="0"/>
+        <w:rFonts w:hAnsi="Arial Unicode MS"/>
         <w:caps w:val="0"/>
         <w:smallCaps w:val="0"/>
         <w:strike w:val="0"/>
@@ -4832,19 +4025,15 @@
     </w:lvl>
     <w:lvl w:ilvl="7">
       <w:start w:val="1"/>
-      <w:numFmt w:val="bullet"/>
+      <w:numFmt w:val="upperLetter"/>
       <w:suff w:val="tab"/>
-      <w:lvlText w:val="•"/>
+      <w:lvlText w:val="%8."/>
       <w:lvlJc w:val="left"/>
       <w:pPr>
-        <w:ind w:left="1456" w:hanging="196"/>
+        <w:ind w:left="7316" w:hanging="316"/>
       </w:pPr>
       <w:rPr>
-        <w:rFonts w:ascii="Times New Roman" w:cs="Times New Roman" w:hAnsi="Times New Roman" w:eastAsia="Times New Roman"/>
-        <w:b w:val="0"/>
-        <w:bCs w:val="0"/>
-        <w:i w:val="0"/>
-        <w:iCs w:val="0"/>
+        <w:rFonts w:hAnsi="Arial Unicode MS"/>
         <w:caps w:val="0"/>
         <w:smallCaps w:val="0"/>
         <w:strike w:val="0"/>
@@ -4862,19 +4051,15 @@
     </w:lvl>
     <w:lvl w:ilvl="8">
       <w:start w:val="1"/>
-      <w:numFmt w:val="bullet"/>
+      <w:numFmt w:val="upperLetter"/>
       <w:suff w:val="tab"/>
-      <w:lvlText w:val="•"/>
+      <w:lvlText w:val="%9."/>
       <w:lvlJc w:val="left"/>
       <w:pPr>
-        <w:ind w:left="1636" w:hanging="196"/>
+        <w:ind w:left="8316" w:hanging="316"/>
       </w:pPr>
       <w:rPr>
-        <w:rFonts w:ascii="Times New Roman" w:cs="Times New Roman" w:hAnsi="Times New Roman" w:eastAsia="Times New Roman"/>
-        <w:b w:val="0"/>
-        <w:bCs w:val="0"/>
-        <w:i w:val="0"/>
-        <w:iCs w:val="0"/>
+        <w:rFonts w:hAnsi="Arial Unicode MS"/>
         <w:caps w:val="0"/>
         <w:smallCaps w:val="0"/>
         <w:strike w:val="0"/>
@@ -4893,11 +4078,11 @@
   </w:abstractNum>
   <w:abstractNum w:abstractNumId="4">
     <w:multiLevelType w:val="hybridMultilevel"/>
-    <w:numStyleLink w:val="Lettered"/>
+    <w:numStyleLink w:val="Lettered.0"/>
   </w:abstractNum>
   <w:abstractNum w:abstractNumId="5">
     <w:multiLevelType w:val="hybridMultilevel"/>
-    <w:styleLink w:val="Lettered"/>
+    <w:styleLink w:val="Lettered.0"/>
     <w:lvl w:ilvl="0">
       <w:start w:val="1"/>
       <w:numFmt w:val="decimal"/>
@@ -5135,11 +4320,11 @@
   </w:abstractNum>
   <w:abstractNum w:abstractNumId="6">
     <w:multiLevelType w:val="hybridMultilevel"/>
-    <w:numStyleLink w:val="Numbered"/>
+    <w:numStyleLink w:val="Numbered.0"/>
   </w:abstractNum>
   <w:abstractNum w:abstractNumId="7">
     <w:multiLevelType w:val="hybridMultilevel"/>
-    <w:styleLink w:val="Numbered"/>
+    <w:styleLink w:val="Numbered.0"/>
     <w:lvl w:ilvl="0">
       <w:start w:val="1"/>
       <w:numFmt w:val="decimal"/>
@@ -5382,21 +4567,277 @@
     <w:abstractNumId w:val="0"/>
   </w:num>
   <w:num w:numId="3">
+    <w:abstractNumId w:val="0"/>
+    <w:lvlOverride w:ilvl="0">
+      <w:startOverride w:val="2"/>
+      <w:lvl w:ilvl="0">
+        <w:start w:val="2"/>
+        <w:numFmt w:val="decimal"/>
+        <w:suff w:val="tab"/>
+        <w:lvlText w:val="%1."/>
+        <w:lvlJc w:val="left"/>
+        <w:pPr>
+          <w:ind w:left="253" w:hanging="253"/>
+        </w:pPr>
+        <w:rPr>
+          <w:rFonts w:hAnsi="Arial Unicode MS"/>
+          <w:caps w:val="0"/>
+          <w:smallCaps w:val="0"/>
+          <w:strike w:val="0"/>
+          <w:dstrike w:val="0"/>
+          <w:outline w:val="0"/>
+          <w:emboss w:val="0"/>
+          <w:imprint w:val="0"/>
+          <w:spacing w:val="0"/>
+          <w:w w:val="100"/>
+          <w:kern w:val="0"/>
+          <w:position w:val="0"/>
+          <w:highlight w:val="none"/>
+          <w:vertAlign w:val="baseline"/>
+        </w:rPr>
+      </w:lvl>
+    </w:lvlOverride>
+    <w:lvlOverride w:ilvl="1">
+      <w:lvl w:ilvl="1">
+        <w:start w:val="1"/>
+        <w:numFmt w:val="decimal"/>
+        <w:suff w:val="tab"/>
+        <w:lvlText w:val="%1.%2."/>
+        <w:lvlJc w:val="left"/>
+        <w:pPr>
+          <w:ind w:left="1053" w:hanging="253"/>
+        </w:pPr>
+        <w:rPr>
+          <w:rFonts w:hAnsi="Arial Unicode MS"/>
+          <w:caps w:val="0"/>
+          <w:smallCaps w:val="0"/>
+          <w:strike w:val="0"/>
+          <w:dstrike w:val="0"/>
+          <w:outline w:val="0"/>
+          <w:emboss w:val="0"/>
+          <w:imprint w:val="0"/>
+          <w:spacing w:val="0"/>
+          <w:w w:val="100"/>
+          <w:kern w:val="0"/>
+          <w:position w:val="0"/>
+          <w:highlight w:val="none"/>
+          <w:vertAlign w:val="baseline"/>
+        </w:rPr>
+      </w:lvl>
+    </w:lvlOverride>
+    <w:lvlOverride w:ilvl="2">
+      <w:lvl w:ilvl="2">
+        <w:start w:val="1"/>
+        <w:numFmt w:val="decimal"/>
+        <w:suff w:val="tab"/>
+        <w:lvlText w:val="%1.%2.%3."/>
+        <w:lvlJc w:val="left"/>
+        <w:pPr>
+          <w:ind w:left="1853" w:hanging="253"/>
+        </w:pPr>
+        <w:rPr>
+          <w:rFonts w:hAnsi="Arial Unicode MS"/>
+          <w:caps w:val="0"/>
+          <w:smallCaps w:val="0"/>
+          <w:strike w:val="0"/>
+          <w:dstrike w:val="0"/>
+          <w:outline w:val="0"/>
+          <w:emboss w:val="0"/>
+          <w:imprint w:val="0"/>
+          <w:spacing w:val="0"/>
+          <w:w w:val="100"/>
+          <w:kern w:val="0"/>
+          <w:position w:val="0"/>
+          <w:highlight w:val="none"/>
+          <w:vertAlign w:val="baseline"/>
+        </w:rPr>
+      </w:lvl>
+    </w:lvlOverride>
+    <w:lvlOverride w:ilvl="3">
+      <w:lvl w:ilvl="3">
+        <w:start w:val="1"/>
+        <w:numFmt w:val="decimal"/>
+        <w:suff w:val="tab"/>
+        <w:lvlText w:val="%1.%2.%3.%4."/>
+        <w:lvlJc w:val="left"/>
+        <w:pPr>
+          <w:ind w:left="2653" w:hanging="253"/>
+        </w:pPr>
+        <w:rPr>
+          <w:rFonts w:hAnsi="Arial Unicode MS"/>
+          <w:caps w:val="0"/>
+          <w:smallCaps w:val="0"/>
+          <w:strike w:val="0"/>
+          <w:dstrike w:val="0"/>
+          <w:outline w:val="0"/>
+          <w:emboss w:val="0"/>
+          <w:imprint w:val="0"/>
+          <w:spacing w:val="0"/>
+          <w:w w:val="100"/>
+          <w:kern w:val="0"/>
+          <w:position w:val="0"/>
+          <w:highlight w:val="none"/>
+          <w:vertAlign w:val="baseline"/>
+        </w:rPr>
+      </w:lvl>
+    </w:lvlOverride>
+    <w:lvlOverride w:ilvl="4">
+      <w:lvl w:ilvl="4">
+        <w:start w:val="1"/>
+        <w:numFmt w:val="decimal"/>
+        <w:suff w:val="tab"/>
+        <w:lvlText w:val="%1.%2.%3.%4.%5."/>
+        <w:lvlJc w:val="left"/>
+        <w:pPr>
+          <w:ind w:left="3453" w:hanging="253"/>
+        </w:pPr>
+        <w:rPr>
+          <w:rFonts w:hAnsi="Arial Unicode MS"/>
+          <w:caps w:val="0"/>
+          <w:smallCaps w:val="0"/>
+          <w:strike w:val="0"/>
+          <w:dstrike w:val="0"/>
+          <w:outline w:val="0"/>
+          <w:emboss w:val="0"/>
+          <w:imprint w:val="0"/>
+          <w:spacing w:val="0"/>
+          <w:w w:val="100"/>
+          <w:kern w:val="0"/>
+          <w:position w:val="0"/>
+          <w:highlight w:val="none"/>
+          <w:vertAlign w:val="baseline"/>
+        </w:rPr>
+      </w:lvl>
+    </w:lvlOverride>
+    <w:lvlOverride w:ilvl="5">
+      <w:lvl w:ilvl="5">
+        <w:start w:val="1"/>
+        <w:numFmt w:val="decimal"/>
+        <w:suff w:val="tab"/>
+        <w:lvlText w:val="%1.%2.%3.%4.%5.%6."/>
+        <w:lvlJc w:val="left"/>
+        <w:pPr>
+          <w:ind w:left="4253" w:hanging="253"/>
+        </w:pPr>
+        <w:rPr>
+          <w:rFonts w:hAnsi="Arial Unicode MS"/>
+          <w:caps w:val="0"/>
+          <w:smallCaps w:val="0"/>
+          <w:strike w:val="0"/>
+          <w:dstrike w:val="0"/>
+          <w:outline w:val="0"/>
+          <w:emboss w:val="0"/>
+          <w:imprint w:val="0"/>
+          <w:spacing w:val="0"/>
+          <w:w w:val="100"/>
+          <w:kern w:val="0"/>
+          <w:position w:val="0"/>
+          <w:highlight w:val="none"/>
+          <w:vertAlign w:val="baseline"/>
+        </w:rPr>
+      </w:lvl>
+    </w:lvlOverride>
+    <w:lvlOverride w:ilvl="6">
+      <w:lvl w:ilvl="6">
+        <w:start w:val="1"/>
+        <w:numFmt w:val="decimal"/>
+        <w:suff w:val="tab"/>
+        <w:lvlText w:val="%1.%2.%3.%4.%5.%6.%7."/>
+        <w:lvlJc w:val="left"/>
+        <w:pPr>
+          <w:ind w:left="5053" w:hanging="253"/>
+        </w:pPr>
+        <w:rPr>
+          <w:rFonts w:hAnsi="Arial Unicode MS"/>
+          <w:caps w:val="0"/>
+          <w:smallCaps w:val="0"/>
+          <w:strike w:val="0"/>
+          <w:dstrike w:val="0"/>
+          <w:outline w:val="0"/>
+          <w:emboss w:val="0"/>
+          <w:imprint w:val="0"/>
+          <w:spacing w:val="0"/>
+          <w:w w:val="100"/>
+          <w:kern w:val="0"/>
+          <w:position w:val="0"/>
+          <w:highlight w:val="none"/>
+          <w:vertAlign w:val="baseline"/>
+        </w:rPr>
+      </w:lvl>
+    </w:lvlOverride>
+    <w:lvlOverride w:ilvl="7">
+      <w:lvl w:ilvl="7">
+        <w:start w:val="1"/>
+        <w:numFmt w:val="decimal"/>
+        <w:suff w:val="tab"/>
+        <w:lvlText w:val="%1.%2.%3.%4.%5.%6.%7.%8."/>
+        <w:lvlJc w:val="left"/>
+        <w:pPr>
+          <w:ind w:left="5853" w:hanging="253"/>
+        </w:pPr>
+        <w:rPr>
+          <w:rFonts w:hAnsi="Arial Unicode MS"/>
+          <w:caps w:val="0"/>
+          <w:smallCaps w:val="0"/>
+          <w:strike w:val="0"/>
+          <w:dstrike w:val="0"/>
+          <w:outline w:val="0"/>
+          <w:emboss w:val="0"/>
+          <w:imprint w:val="0"/>
+          <w:spacing w:val="0"/>
+          <w:w w:val="100"/>
+          <w:kern w:val="0"/>
+          <w:position w:val="0"/>
+          <w:highlight w:val="none"/>
+          <w:vertAlign w:val="baseline"/>
+        </w:rPr>
+      </w:lvl>
+    </w:lvlOverride>
+    <w:lvlOverride w:ilvl="8">
+      <w:lvl w:ilvl="8">
+        <w:start w:val="1"/>
+        <w:numFmt w:val="decimal"/>
+        <w:suff w:val="tab"/>
+        <w:lvlText w:val="%1.%2.%3.%4.%5.%6.%7.%8.%9."/>
+        <w:lvlJc w:val="left"/>
+        <w:pPr>
+          <w:ind w:left="6653" w:hanging="253"/>
+        </w:pPr>
+        <w:rPr>
+          <w:rFonts w:hAnsi="Arial Unicode MS"/>
+          <w:caps w:val="0"/>
+          <w:smallCaps w:val="0"/>
+          <w:strike w:val="0"/>
+          <w:dstrike w:val="0"/>
+          <w:outline w:val="0"/>
+          <w:emboss w:val="0"/>
+          <w:imprint w:val="0"/>
+          <w:spacing w:val="0"/>
+          <w:w w:val="100"/>
+          <w:kern w:val="0"/>
+          <w:position w:val="0"/>
+          <w:highlight w:val="none"/>
+          <w:vertAlign w:val="baseline"/>
+        </w:rPr>
+      </w:lvl>
+    </w:lvlOverride>
+  </w:num>
+  <w:num w:numId="4">
     <w:abstractNumId w:val="3"/>
   </w:num>
-  <w:num w:numId="4">
+  <w:num w:numId="5">
     <w:abstractNumId w:val="2"/>
   </w:num>
-  <w:num w:numId="5">
+  <w:num w:numId="6">
     <w:abstractNumId w:val="5"/>
   </w:num>
-  <w:num w:numId="6">
+  <w:num w:numId="7">
     <w:abstractNumId w:val="4"/>
   </w:num>
-  <w:num w:numId="7">
+  <w:num w:numId="8">
     <w:abstractNumId w:val="7"/>
   </w:num>
-  <w:num w:numId="8">
+  <w:num w:numId="9">
     <w:abstractNumId w:val="6"/>
   </w:num>
 </w:numbering>
@@ -5700,9 +5141,9 @@
       <w:vertAlign w:val="baseline"/>
     </w:rPr>
   </w:style>
-  <w:style w:type="paragraph" w:styleId="Body">
-    <w:name w:val="Body"/>
-    <w:next w:val="Body"/>
+  <w:style w:type="paragraph" w:styleId="Body B">
+    <w:name w:val="Body B"/>
+    <w:next w:val="Body B"/>
     <w:pPr>
       <w:keepNext w:val="0"/>
       <w:keepLines w:val="0"/>
@@ -5813,19 +5254,11 @@
       <w:lang w:val="en-US"/>
     </w:rPr>
   </w:style>
-  <w:style w:type="numbering" w:styleId="Bullet Big">
-    <w:name w:val="Bullet Big"/>
+  <w:style w:type="numbering" w:styleId="Numbered">
+    <w:name w:val="Numbered"/>
     <w:pPr>
       <w:numPr>
         <w:numId w:val="1"/>
-      </w:numPr>
-    </w:pPr>
-  </w:style>
-  <w:style w:type="numbering" w:styleId="Bullet">
-    <w:name w:val="Bullet"/>
-    <w:pPr>
-      <w:numPr>
-        <w:numId w:val="3"/>
       </w:numPr>
     </w:pPr>
   </w:style>
@@ -5833,21 +5266,29 @@
     <w:name w:val="Lettered"/>
     <w:pPr>
       <w:numPr>
-        <w:numId w:val="5"/>
+        <w:numId w:val="4"/>
       </w:numPr>
     </w:pPr>
   </w:style>
-  <w:style w:type="numbering" w:styleId="Numbered">
-    <w:name w:val="Numbered"/>
+  <w:style w:type="numbering" w:styleId="Lettered.0">
+    <w:name w:val="Lettered.0"/>
     <w:pPr>
       <w:numPr>
-        <w:numId w:val="7"/>
+        <w:numId w:val="6"/>
+      </w:numPr>
+    </w:pPr>
+  </w:style>
+  <w:style w:type="numbering" w:styleId="Numbered.0">
+    <w:name w:val="Numbered.0"/>
+    <w:pPr>
+      <w:numPr>
+        <w:numId w:val="8"/>
       </w:numPr>
     </w:pPr>
   </w:style>
   <w:style w:type="paragraph" w:styleId="Heading">
     <w:name w:val="Heading"/>
-    <w:next w:val="Body"/>
+    <w:next w:val="Body B"/>
     <w:pPr>
       <w:keepNext w:val="1"/>
       <w:keepLines w:val="1"/>
@@ -5885,7 +5326,7 @@
   </w:style>
   <w:style w:type="paragraph" w:styleId="Bibliography">
     <w:name w:val="Bibliography"/>
-    <w:next w:val="Body"/>
+    <w:next w:val="Body B"/>
     <w:pPr>
       <w:keepNext w:val="0"/>
       <w:keepLines w:val="0"/>
@@ -5900,7 +5341,7 @@
       <w:outlineLvl w:val="9"/>
     </w:pPr>
     <w:rPr>
-      <w:rFonts w:ascii="Times New Roman" w:cs="Times New Roman" w:hAnsi="Times New Roman" w:eastAsia="Times New Roman"/>
+      <w:rFonts w:ascii="Times New Roman" w:cs="Arial Unicode MS" w:hAnsi="Times New Roman" w:eastAsia="Arial Unicode MS"/>
       <w:b w:val="0"/>
       <w:bCs w:val="0"/>
       <w:i w:val="0"/>

</xml_diff>

<commit_message>
Started on writing on Data collection. Word doc was updated.
</commit_message>
<xml_diff>
--- a/Thesis/Thesis v2.docx
+++ b/Thesis/Thesis v2.docx
@@ -973,9 +973,6 @@
     <w:p>
       <w:pPr>
         <w:pStyle w:val="Heading 2"/>
-        <w:rPr>
-          <w:lang w:val="en-US"/>
-        </w:rPr>
       </w:pPr>
     </w:p>
     <w:p>
@@ -1620,37 +1617,70 @@
         <w:rPr>
           <w:rtl w:val="0"/>
         </w:rPr>
-        <w:t>Deadline! This is the one word every employee</w:t>
-      </w:r>
-      <w:r>
-        <w:rPr>
-          <w:rtl w:val="0"/>
-        </w:rPr>
-        <w:t xml:space="preserve"> dread of hearing</w:t>
-      </w:r>
-      <w:r>
-        <w:rPr>
-          <w:rtl w:val="0"/>
-        </w:rPr>
-        <w:t xml:space="preserve">. In the modern day where </w:t>
-      </w:r>
-      <w:r>
-        <w:rPr>
-          <w:rtl w:val="0"/>
-        </w:rPr>
-        <w:t>deadlines</w:t>
-      </w:r>
-      <w:r>
-        <w:rPr>
-          <w:rtl w:val="0"/>
-        </w:rPr>
-        <w:t xml:space="preserve"> are in quite abundance, it has made employees work harder </w:t>
-      </w:r>
-      <w:r>
-        <w:rPr>
-          <w:rtl w:val="0"/>
-        </w:rPr>
-        <w:t xml:space="preserve">than ever before. Due the deadlines being so frequent, employees have to work under stress almost constantly. </w:t>
+        <w:t>Deadline! This is the one word every employee dread</w:t>
+      </w:r>
+      <w:r>
+        <w:rPr>
+          <w:rtl w:val="0"/>
+        </w:rPr>
+        <w:t>s</w:t>
+      </w:r>
+      <w:r>
+        <w:rPr>
+          <w:rtl w:val="0"/>
+        </w:rPr>
+        <w:t xml:space="preserve"> of hearing. In the modern day where deadlines are in</w:t>
+      </w:r>
+      <w:r>
+        <w:rPr>
+          <w:strike w:val="1"/>
+          <w:dstrike w:val="0"/>
+          <w:rtl w:val="0"/>
+          <w:lang w:val="en-US"/>
+        </w:rPr>
+        <w:t xml:space="preserve"> </w:t>
+      </w:r>
+      <w:r>
+        <w:rPr>
+          <w:rtl w:val="0"/>
+        </w:rPr>
+        <w:t>abundance, it has made employees work harder than ever before.</w:t>
+      </w:r>
+      <w:r>
+        <w:rPr>
+          <w:rtl w:val="0"/>
+        </w:rPr>
+        <w:t xml:space="preserve"> </w:t>
+      </w:r>
+      <w:r>
+        <w:rPr>
+          <w:rtl w:val="0"/>
+        </w:rPr>
+        <w:t>Richard Boyatzis, Ph.D.</w:t>
+      </w:r>
+      <w:r>
+        <w:rPr>
+          <w:rtl w:val="0"/>
+        </w:rPr>
+        <w:t xml:space="preserve"> has shown through </w:t>
+      </w:r>
+      <w:r>
+        <w:rPr>
+          <w:rtl w:val="0"/>
+        </w:rPr>
+        <w:t>Neuroimaging that deadlines often limit thinking, can lead to worse decision-making and can increase stress levels</w:t>
+      </w:r>
+      <w:r>
+        <w:rPr>
+          <w:rtl w:val="0"/>
+        </w:rPr>
+        <w:t xml:space="preserve"> [1]</w:t>
+      </w:r>
+      <w:r>
+        <w:rPr>
+          <w:rtl w:val="0"/>
+        </w:rPr>
+        <w:t xml:space="preserve">. </w:t>
       </w:r>
       <w:r>
         <w:rPr>
@@ -1686,7 +1716,19 @@
         <w:rPr>
           <w:rtl w:val="0"/>
         </w:rPr>
-        <w:t>[1].</w:t>
+        <w:t>[</w:t>
+      </w:r>
+      <w:r>
+        <w:rPr>
+          <w:rtl w:val="0"/>
+        </w:rPr>
+        <w:t>2</w:t>
+      </w:r>
+      <w:r>
+        <w:rPr>
+          <w:rtl w:val="0"/>
+        </w:rPr>
+        <w:t>].</w:t>
       </w:r>
     </w:p>
     <w:p>
@@ -1749,64 +1791,82 @@
         <w:rPr>
           <w:rtl w:val="0"/>
         </w:rPr>
-        <w:t>, this helps you to stay focused energetic and alert</w:t>
-      </w:r>
-      <w:r>
-        <w:rPr>
-          <w:rtl w:val="0"/>
-        </w:rPr>
-        <w:t xml:space="preserve"> [1]</w:t>
-      </w:r>
-      <w:r>
-        <w:rPr>
-          <w:rtl w:val="0"/>
-        </w:rPr>
-        <w:t>.</w:t>
-      </w:r>
-    </w:p>
-    <w:p>
-      <w:pPr>
-        <w:pStyle w:val="Body A"/>
-      </w:pPr>
-    </w:p>
-    <w:p>
-      <w:pPr>
-        <w:pStyle w:val="Thesis Body"/>
-      </w:pPr>
-      <w:r>
-        <w:rPr>
-          <w:rtl w:val="0"/>
-        </w:rPr>
-        <w:t>Why do we need stress at a certain level and why is it harmful if it allow you to overwhelm you?</w:t>
-      </w:r>
-    </w:p>
-    <w:p>
-      <w:pPr>
-        <w:pStyle w:val="Thesis Body"/>
-      </w:pPr>
-      <w:r>
-        <w:rPr>
-          <w:rtl w:val="0"/>
-        </w:rPr>
-        <w:t xml:space="preserve">While, in </w:t>
-      </w:r>
-      <w:r>
-        <w:rPr>
-          <w:rtl w:val="0"/>
-        </w:rPr>
-        <w:t>emergency situations stress can save your life, however having stress all the time and more than your comfort zone will actually be detrimental to your mind and body [1]</w:t>
-      </w:r>
-      <w:r>
-        <w:rPr>
-          <w:rtl w:val="0"/>
-        </w:rPr>
-        <w:t xml:space="preserve">. </w:t>
-      </w:r>
-      <w:r>
-        <w:rPr>
-          <w:rtl w:val="0"/>
-        </w:rPr>
-        <w:t>Heart disease, sleep problems, depression, weight problems are some harmful effects of having stress for a long period of time at a level than a person can handle. "Over time, if you're constantly in fight-or-flight, if your heart muscles and valves are awash in the epinephrine, it causes changes in the arteries and in the way that cells are able to regenerate,</w:t>
+        <w:t>, this helps you to stay focused energetic and alert [</w:t>
+      </w:r>
+      <w:r>
+        <w:rPr>
+          <w:rtl w:val="0"/>
+        </w:rPr>
+        <w:t>2</w:t>
+      </w:r>
+      <w:r>
+        <w:rPr>
+          <w:rtl w:val="0"/>
+        </w:rPr>
+        <w:t>].</w:t>
+      </w:r>
+    </w:p>
+    <w:p>
+      <w:pPr>
+        <w:pStyle w:val="Body A"/>
+      </w:pPr>
+    </w:p>
+    <w:p>
+      <w:pPr>
+        <w:pStyle w:val="Thesis Body"/>
+      </w:pPr>
+      <w:r>
+        <w:rPr>
+          <w:rtl w:val="0"/>
+        </w:rPr>
+        <w:t>Why do we need stress at a certain level and why is it harmful if it</w:t>
+      </w:r>
+      <w:r>
+        <w:rPr>
+          <w:rtl w:val="0"/>
+        </w:rPr>
+        <w:t xml:space="preserve"> you</w:t>
+      </w:r>
+      <w:r>
+        <w:rPr>
+          <w:rtl w:val="0"/>
+        </w:rPr>
+        <w:t xml:space="preserve"> allow</w:t>
+      </w:r>
+      <w:r>
+        <w:rPr>
+          <w:rtl w:val="0"/>
+        </w:rPr>
+        <w:t xml:space="preserve"> it to </w:t>
+      </w:r>
+      <w:r>
+        <w:rPr>
+          <w:rtl w:val="0"/>
+        </w:rPr>
+        <w:t>overwhelm you?</w:t>
+      </w:r>
+    </w:p>
+    <w:p>
+      <w:pPr>
+        <w:pStyle w:val="Thesis Body"/>
+      </w:pPr>
+      <w:r>
+        <w:rPr>
+          <w:rtl w:val="0"/>
+        </w:rPr>
+        <w:t>While, in emergency situations stress can save your life, however having stress all the time and more than your comfort zone will actually be detrimental to your mind and body [</w:t>
+      </w:r>
+      <w:r>
+        <w:rPr>
+          <w:rtl w:val="0"/>
+        </w:rPr>
+        <w:t>2</w:t>
+      </w:r>
+      <w:r>
+        <w:rPr>
+          <w:rtl w:val="0"/>
+        </w:rPr>
+        <w:t>]. Heart disease, sleep problems, depression, weight problems are some harmful effects of having stress for a long period of time at a level than a person can handle. "Over time, if you're constantly in fight-or-flight, if your heart muscles and valves are awash in the epinephrine, it causes changes in the arteries and in the way that cells are able to regenerate,</w:t>
       </w:r>
       <w:r>
         <w:rPr>
@@ -1818,65 +1878,183 @@
         <w:rPr>
           <w:rtl w:val="0"/>
         </w:rPr>
-        <w:t>[2].</w:t>
-      </w:r>
-    </w:p>
-    <w:p>
-      <w:pPr>
-        <w:pStyle w:val="Thesis Body"/>
-      </w:pPr>
-    </w:p>
-    <w:p>
-      <w:pPr>
-        <w:pStyle w:val="Thesis Body"/>
-      </w:pPr>
-      <w:r>
-        <w:rPr>
-          <w:rtl w:val="0"/>
-        </w:rPr>
-        <w:t>Therefore because of the reasons mentioned above it is very important for people to keep their stress level in check and not be stressful for long periods of time. The work that people do is the main source of one</w:t>
-      </w:r>
-      <w:r>
-        <w:rPr>
-          <w:rtl w:val="0"/>
-        </w:rPr>
-        <w:t>’</w:t>
-      </w:r>
-      <w:r>
-        <w:rPr>
-          <w:rtl w:val="0"/>
-        </w:rPr>
-        <w:t>s stress</w:t>
-      </w:r>
-      <w:r>
-        <w:rPr>
-          <w:rtl w:val="0"/>
-        </w:rPr>
-        <w:t>. Nowadays many of the professionals interact with computers to do their work</w:t>
-      </w:r>
-      <w:r>
-        <w:rPr>
-          <w:rtl w:val="0"/>
-        </w:rPr>
-        <w:t>. Hence if the computer can detect stress of the employee while they work on the computer it</w:t>
-      </w:r>
-      <w:r>
-        <w:rPr>
-          <w:rtl w:val="0"/>
-        </w:rPr>
-        <w:t>’</w:t>
-      </w:r>
-      <w:r>
-        <w:rPr>
-          <w:rtl w:val="0"/>
-        </w:rPr>
-        <w:t xml:space="preserve">ll be very helpful to them. </w:t>
-      </w:r>
-    </w:p>
-    <w:p>
-      <w:pPr>
-        <w:pStyle w:val="Thesis Body"/>
-      </w:pPr>
+        <w:t>[</w:t>
+      </w:r>
+      <w:r>
+        <w:rPr>
+          <w:rtl w:val="0"/>
+        </w:rPr>
+        <w:t>3</w:t>
+      </w:r>
+      <w:r>
+        <w:rPr>
+          <w:rtl w:val="0"/>
+        </w:rPr>
+        <w:t>].</w:t>
+      </w:r>
+      <w:r>
+        <w:rPr>
+          <w:rtl w:val="0"/>
+        </w:rPr>
+        <w:t xml:space="preserve"> </w:t>
+      </w:r>
+      <w:r>
+        <w:rPr>
+          <w:rtl w:val="0"/>
+        </w:rPr>
+        <w:t>Due to the above-mentioned reasons, it is very important for people to maintain their stress level at healthy levels and not be stressful for long periods of time.</w:t>
+      </w:r>
+    </w:p>
+    <w:p>
+      <w:pPr>
+        <w:pStyle w:val="Thesis Body"/>
+      </w:pPr>
+    </w:p>
+    <w:p>
+      <w:pPr>
+        <w:pStyle w:val="Thesis Body"/>
+      </w:pPr>
+      <w:r>
+        <w:rPr>
+          <w:rtl w:val="0"/>
+        </w:rPr>
+        <w:t xml:space="preserve">Nowadays many professionals interact with computers to do their work. Hence if the computer can detect stress of the employee while they work on the computer it will be very helpful to them. </w:t>
+      </w:r>
+    </w:p>
+    <w:p>
+      <w:pPr>
+        <w:pStyle w:val="Thesis Body"/>
+      </w:pPr>
+      <w:r>
+        <w:rPr>
+          <w:rtl w:val="0"/>
+        </w:rPr>
+        <w:t xml:space="preserve">If we could capture the </w:t>
+      </w:r>
+      <w:r>
+        <w:rPr>
+          <w:rtl w:val="0"/>
+        </w:rPr>
+        <w:t>facial</w:t>
+      </w:r>
+      <w:r>
+        <w:rPr>
+          <w:rtl w:val="0"/>
+        </w:rPr>
+        <w:t xml:space="preserve"> features through the computer and monitor it over time, we could measure the stress level of the user. This would enable the system/computer to indicate to the user if the stress level is above normal healthy levels.</w:t>
+      </w:r>
+    </w:p>
+    <w:p>
+      <w:pPr>
+        <w:pStyle w:val="Thesis Body"/>
+      </w:pPr>
+      <w:r>
+        <w:rPr>
+          <w:rtl w:val="0"/>
+        </w:rPr>
+        <w:t xml:space="preserve">In the field of medical science there are numerous devices that could be used to detect human physiological features. A few of them are Heart Rate Variability (HRV), Blood Volume Pulse (BVP), Variations of Pupil Diameter (PD), Galvanic Skin Response (GSR), Fingertip skin temperature. These equipment need to be attached to the human body in order to gather information about the human body. </w:t>
+      </w:r>
+      <w:r>
+        <w:rPr>
+          <w:rtl w:val="0"/>
+        </w:rPr>
+        <w:t xml:space="preserve">Sun et.al in there research </w:t>
+      </w:r>
+      <w:r>
+        <w:rPr>
+          <w:rtl w:val="0"/>
+        </w:rPr>
+        <w:t>“</w:t>
+      </w:r>
+      <w:r>
+        <w:rPr>
+          <w:rtl w:val="0"/>
+        </w:rPr>
+        <w:t>Activity-aware Mental Stress Detection Using</w:t>
+      </w:r>
+      <w:r>
+        <w:rPr>
+          <w:rtl w:val="0"/>
+        </w:rPr>
+        <w:t xml:space="preserve"> </w:t>
+      </w:r>
+      <w:r>
+        <w:rPr>
+          <w:rtl w:val="0"/>
+        </w:rPr>
+        <w:t>Physiological Sensors</w:t>
+      </w:r>
+      <w:r>
+        <w:rPr>
+          <w:rtl w:val="0"/>
+        </w:rPr>
+        <w:t xml:space="preserve">” </w:t>
+      </w:r>
+      <w:r>
+        <w:rPr>
+          <w:rtl w:val="0"/>
+        </w:rPr>
+        <w:t xml:space="preserve">have used </w:t>
+      </w:r>
+      <w:r>
+        <w:rPr>
+          <w:rtl w:val="0"/>
+        </w:rPr>
+        <w:t>Electrocardiogram</w:t>
+      </w:r>
+      <w:r>
+        <w:rPr>
+          <w:rtl w:val="0"/>
+        </w:rPr>
+        <w:t xml:space="preserve"> </w:t>
+      </w:r>
+      <w:r>
+        <w:rPr>
+          <w:rtl w:val="0"/>
+        </w:rPr>
+        <w:t>(ECG), galvanic skin response (GSR), and accelerometer</w:t>
+      </w:r>
+      <w:r>
+        <w:rPr>
+          <w:rtl w:val="0"/>
+        </w:rPr>
+        <w:t xml:space="preserve"> to gather </w:t>
+      </w:r>
+      <w:r>
+        <w:rPr>
+          <w:rtl w:val="0"/>
+        </w:rPr>
+        <w:t>physiological</w:t>
+      </w:r>
+      <w:r>
+        <w:rPr>
+          <w:rtl w:val="0"/>
+        </w:rPr>
+        <w:t xml:space="preserve"> </w:t>
+      </w:r>
+      <w:r>
+        <w:rPr>
+          <w:rtl w:val="0"/>
+        </w:rPr>
+        <w:t>measurements</w:t>
+      </w:r>
+      <w:r>
+        <w:rPr>
+          <w:rtl w:val="0"/>
+        </w:rPr>
+        <w:t xml:space="preserve"> to derive mental stress classification [13]. </w:t>
+      </w:r>
+    </w:p>
+    <w:p>
+      <w:pPr>
+        <w:pStyle w:val="Thesis Body"/>
+      </w:pPr>
+      <w:r>
+        <w:rPr>
+          <w:rtl w:val="0"/>
+        </w:rPr>
+        <w:t>With the help of computer peripherals, we could gather some of the human physiological data in a non-invasive manner. Keyboard typing patterns, webcam footage of user/employee, variable pupil diameter using webcam are some of the better non-invasive techniques to measure stress.</w:t>
+      </w:r>
     </w:p>
     <w:p>
       <w:pPr>
@@ -1888,102 +2066,7 @@
           <w:rtl w:val="0"/>
           <w:lang w:val="en-US"/>
         </w:rPr>
-        <w:t>What if we could measure the physiological features through the computer and monitor it over time, we could find the stress level of the computer user. Using the physiological features, if the stress level of the user could be measured it will be possible to indicate to the user if it is going too much.</w:t>
-      </w:r>
-    </w:p>
-    <w:p>
-      <w:pPr>
-        <w:pStyle w:val="Thesis Body"/>
-        <w:spacing w:after="200"/>
-      </w:pPr>
-      <w:r>
-        <w:rPr>
-          <w:rtl w:val="0"/>
-          <w:lang w:val="en-US"/>
-        </w:rPr>
-        <w:t xml:space="preserve">In the field of medical science there are numerous devices that could be used to detect human </w:t>
-      </w:r>
-      <w:r>
-        <w:rPr>
-          <w:rtl w:val="0"/>
-          <w:lang w:val="en-US"/>
-        </w:rPr>
-        <w:t xml:space="preserve">physiological features. </w:t>
-      </w:r>
-      <w:r>
-        <w:rPr>
-          <w:rtl w:val="0"/>
-          <w:lang w:val="en-US"/>
-        </w:rPr>
-        <w:t>A few of them are Heart Rate Variability (HRV), Blood Volume Pulse (BVP), Variations of Pupil Diameter (PD), Galvanic Skin Response (GSR), Fingertip skin temperature. These equipment need to be hooked on to the human body in order to</w:t>
-      </w:r>
-      <w:r>
-        <w:rPr>
-          <w:rtl w:val="0"/>
-          <w:lang w:val="en-US"/>
-        </w:rPr>
-        <w:t xml:space="preserve"> gather information about the human body</w:t>
-      </w:r>
-      <w:r>
-        <w:rPr>
-          <w:rtl w:val="0"/>
-          <w:lang w:val="en-US"/>
-        </w:rPr>
-        <w:t>. However, using these devices in day-to-day life isn</w:t>
-      </w:r>
-      <w:r>
-        <w:rPr>
-          <w:rtl w:val="0"/>
-          <w:lang w:val="en-US"/>
-        </w:rPr>
-        <w:t>’</w:t>
-      </w:r>
-      <w:r>
-        <w:rPr>
-          <w:rtl w:val="0"/>
-          <w:lang w:val="en-US"/>
-        </w:rPr>
-        <w:t>t practical, therefore it</w:t>
-      </w:r>
-      <w:r>
-        <w:rPr>
-          <w:rtl w:val="0"/>
-          <w:lang w:val="en-US"/>
-        </w:rPr>
-        <w:t>’</w:t>
-      </w:r>
-      <w:r>
-        <w:rPr>
-          <w:rtl w:val="0"/>
-          <w:lang w:val="en-US"/>
-        </w:rPr>
-        <w:t xml:space="preserve">s best to use more non-invasive methods of gathering human physiological data. </w:t>
-      </w:r>
-    </w:p>
-    <w:p>
-      <w:pPr>
-        <w:pStyle w:val="Thesis Body"/>
-        <w:spacing w:after="200"/>
-      </w:pPr>
-      <w:r>
-        <w:rPr>
-          <w:rtl w:val="0"/>
-          <w:lang w:val="en-US"/>
-        </w:rPr>
-        <w:t>With help of computer peripherals, we could gather some of the human physiological data in an non-invasive manner. Keyboard typing patterns, web cam footage of user/employee, variable pupil diameter using webcam are some of the better non-invasive techniques to measure stress.</w:t>
-      </w:r>
-    </w:p>
-    <w:p>
-      <w:pPr>
-        <w:pStyle w:val="Thesis Body"/>
-        <w:spacing w:after="200"/>
-      </w:pPr>
-      <w:r>
-        <w:rPr>
-          <w:rtl w:val="0"/>
-          <w:lang w:val="en-US"/>
-        </w:rPr>
-        <w:t>With these non-invasive physiological data gathering techniques the author aims to collect data from employees who are working in front of the computer for an extended period of time. With the collected data, quantify the stress level of each participant and indicate to the user if the stress level is rising with time.</w:t>
+        <w:t>In this thesis, I aim to use non-invasive physiological data gathering techniques to collect data from employees who are working in front of the computer for an extended period of time. With the collected data, I attempt to quantify the stress level of each user and indicate to the user if the stress level is rising with time.</w:t>
       </w:r>
     </w:p>
     <w:p>
@@ -2129,7 +2212,7 @@
           <w:rtl w:val="0"/>
           <w:lang w:val="en-US"/>
         </w:rPr>
-        <w:t>Create a mathematical formula to stress index of an employee through non-invasive methods of physiological data gathering. Using the value, see if the stress level increases as the day progress.</w:t>
+        <w:t>Model stress index of an employee through non-invasive methods of physiological data gathering. Evaluate the stress index to find the fluctuations in stress over time</w:t>
       </w:r>
     </w:p>
     <w:p>
@@ -2203,7 +2286,7 @@
           <w:rtl w:val="0"/>
           <w:lang w:val="en-US"/>
         </w:rPr>
-        <w:t>Evaluate the research findings and conclude whether this method could be used the measure the stress level of a person.</w:t>
+        <w:t>Evaluate the research findings and conclude whether this method could be used the measure the stress level of a person effectively.</w:t>
       </w:r>
     </w:p>
     <w:p>
@@ -2236,7 +2319,73 @@
           <w:rtl w:val="0"/>
           <w:lang w:val="en-US"/>
         </w:rPr>
-        <w:t>The video footage used for this research comes from one workplace, and all the professionals are IT professionals. This is mainly due to the fact that, there isn</w:t>
+        <w:t xml:space="preserve">The video footage used for this research comes from one workplace, and all the professionals are IT professionals. This is mainly due to the fact that, it was difficult to find any publicly available datasets with videos of professionals working in front of a computer. </w:t>
+      </w:r>
+    </w:p>
+    <w:p>
+      <w:pPr>
+        <w:pStyle w:val="Thesis Body"/>
+        <w:spacing w:after="200"/>
+      </w:pPr>
+      <w:r>
+        <w:rPr>
+          <w:rtl w:val="0"/>
+          <w:lang w:val="en-US"/>
+        </w:rPr>
+        <w:t>For the research component, the data was collected as the video recordings. Using standard machine learning techniques part of the videos would be used for training while the other pat would be used for testing purposes. Even though in this research prior recorded videos are used, it could be extended for live video capturing and displaying the level of stress to the user as future work.</w:t>
+      </w:r>
+    </w:p>
+    <w:p>
+      <w:pPr>
+        <w:pStyle w:val="Thesis Body"/>
+        <w:spacing w:after="200"/>
+      </w:pPr>
+      <w:r>
+        <w:rPr>
+          <w:color w:val="ff2600"/>
+          <w:rtl w:val="0"/>
+          <w:lang w:val="en-US"/>
+        </w:rPr>
+        <w:t>Need more content</w:t>
+      </w:r>
+    </w:p>
+    <w:p>
+      <w:pPr>
+        <w:pStyle w:val="Thesis Body"/>
+        <w:spacing w:after="200"/>
+      </w:pPr>
+      <w:r>
+        <w:rPr>
+          <w:rtl w:val="0"/>
+          <w:lang w:val="en-US"/>
+        </w:rPr>
+        <w:t>5. Expected Contribution</w:t>
+      </w:r>
+    </w:p>
+    <w:p>
+      <w:pPr>
+        <w:pStyle w:val="Thesis Body"/>
+        <w:spacing w:after="200"/>
+      </w:pPr>
+      <w:r>
+        <w:rPr>
+          <w:rtl w:val="0"/>
+          <w:lang w:val="en-US"/>
+        </w:rPr>
+        <w:t>This research is expected to contribute to the field of computer science in many ways.</w:t>
+      </w:r>
+    </w:p>
+    <w:p>
+      <w:pPr>
+        <w:pStyle w:val="Thesis Body"/>
+        <w:spacing w:after="200"/>
+      </w:pPr>
+      <w:r>
+        <w:rPr>
+          <w:rtl w:val="0"/>
+          <w:lang w:val="en-US"/>
+        </w:rPr>
+        <w:t>Firstly this research will add knowledge about different ways of identifying emotions of a person</w:t>
       </w:r>
       <w:r>
         <w:rPr>
@@ -2250,99 +2399,13 @@
           <w:rtl w:val="0"/>
           <w:lang w:val="en-US"/>
         </w:rPr>
-        <w:t xml:space="preserve">t any publicly available dataset with videos of professionals working in front of a computer. </w:t>
+        <w:t>s face through machine learning. The research component will be to calculate the stress index through the results that is achieved through emotion identification.</w:t>
       </w:r>
     </w:p>
     <w:p>
       <w:pPr>
         <w:pStyle w:val="Thesis Body"/>
         <w:spacing w:after="200"/>
-      </w:pPr>
-      <w:r>
-        <w:rPr>
-          <w:rtl w:val="0"/>
-          <w:lang w:val="en-US"/>
-        </w:rPr>
-        <w:t xml:space="preserve">For the research component, the videos are recorded separately and used for the machine learning part of the research and part of the recorded videos will be kept aside for evaluation. Even though in this research recorded videos are used, it could easily be extended for live video capturing and displaying the level of stress to the user. </w:t>
-      </w:r>
-    </w:p>
-    <w:p>
-      <w:pPr>
-        <w:pStyle w:val="Thesis Body"/>
-        <w:spacing w:after="200"/>
-        <w:rPr>
-          <w:color w:val="ff2600"/>
-        </w:rPr>
-      </w:pPr>
-      <w:r>
-        <w:rPr>
-          <w:color w:val="ff2600"/>
-          <w:rtl w:val="0"/>
-          <w:lang w:val="en-US"/>
-        </w:rPr>
-        <w:t>Need more content</w:t>
-      </w:r>
-    </w:p>
-    <w:p>
-      <w:pPr>
-        <w:pStyle w:val="Thesis Body"/>
-        <w:spacing w:after="200"/>
-      </w:pPr>
-      <w:r>
-        <w:rPr>
-          <w:rtl w:val="0"/>
-          <w:lang w:val="en-US"/>
-        </w:rPr>
-        <w:t>5. Expected Contribution</w:t>
-      </w:r>
-    </w:p>
-    <w:p>
-      <w:pPr>
-        <w:pStyle w:val="Thesis Body"/>
-        <w:spacing w:after="200"/>
-      </w:pPr>
-      <w:r>
-        <w:rPr>
-          <w:rtl w:val="0"/>
-          <w:lang w:val="en-US"/>
-        </w:rPr>
-        <w:t>This research is expected to contribute to the field of computer science in many ways.</w:t>
-      </w:r>
-    </w:p>
-    <w:p>
-      <w:pPr>
-        <w:pStyle w:val="Thesis Body"/>
-        <w:spacing w:after="200"/>
-      </w:pPr>
-      <w:r>
-        <w:rPr>
-          <w:rtl w:val="0"/>
-          <w:lang w:val="en-US"/>
-        </w:rPr>
-        <w:t>Firstly this research will add knowledge about different ways of identifying emotions of a person</w:t>
-      </w:r>
-      <w:r>
-        <w:rPr>
-          <w:rtl w:val="0"/>
-          <w:lang w:val="en-US"/>
-        </w:rPr>
-        <w:t>’</w:t>
-      </w:r>
-      <w:r>
-        <w:rPr>
-          <w:rtl w:val="0"/>
-          <w:lang w:val="en-US"/>
-        </w:rPr>
-        <w:t>s face through machine learning. The research component will be to calculate the stress index through the results that is achieved through emotion identification.</w:t>
-      </w:r>
-    </w:p>
-    <w:p>
-      <w:pPr>
-        <w:pStyle w:val="Thesis Body"/>
-        <w:spacing w:after="200"/>
-        <w:rPr>
-          <w:color w:val="ff2600"/>
-        </w:rPr>
       </w:pPr>
       <w:r>
         <w:rPr>
@@ -2458,7 +2521,35 @@
           <w:rtl w:val="0"/>
           <w:lang w:val="en-US"/>
         </w:rPr>
-        <w:t>by Jing Zhai and Armando Barreto [3] has been done using invasive technologies like Blood Volume Pulse (BVP), Galvanic Skin Response (GSR), Pupil Diameter (PD) and Skin Temperature (ST). The above mentioned technologies are could be categorised as minimal invasive ways of stress recognition. This is because the technology today has developed so much that we could have much more non-invasive methods of recognising stress. Some of those non-invasive techniques in the modern day are key stroke dynamics and pattern variations [2], mouse track movements, web cam footage.</w:t>
+        <w:t>by Jing Zhai and Armando Barreto [</w:t>
+      </w:r>
+      <w:r>
+        <w:rPr>
+          <w:rtl w:val="0"/>
+          <w:lang w:val="en-US"/>
+        </w:rPr>
+        <w:t>4</w:t>
+      </w:r>
+      <w:r>
+        <w:rPr>
+          <w:rtl w:val="0"/>
+          <w:lang w:val="en-US"/>
+        </w:rPr>
+        <w:t>] has been done using invasive technologies like Blood Volume Pulse (BVP), Galvanic Skin Response (GSR), Pupil Diameter (PD) and Skin Temperature (ST). The above mentioned technologies are could be categorised as minimal invasive ways of stress recognition. This is because the technology today has developed so much that we could have much more non-invasive methods of recognising stress. Some of those non-invasive techniques in the modern day are key stroke dynamics and pattern variations [</w:t>
+      </w:r>
+      <w:r>
+        <w:rPr>
+          <w:rtl w:val="0"/>
+          <w:lang w:val="en-US"/>
+        </w:rPr>
+        <w:t>3</w:t>
+      </w:r>
+      <w:r>
+        <w:rPr>
+          <w:rtl w:val="0"/>
+          <w:lang w:val="en-US"/>
+        </w:rPr>
+        <w:t>], mouse track movements, web cam footage.</w:t>
       </w:r>
     </w:p>
     <w:p>
@@ -2471,7 +2562,21 @@
           <w:rtl w:val="0"/>
           <w:lang w:val="en-US"/>
         </w:rPr>
-        <w:t>In a research to measure stress on e-learning students [4], the information acquired from key strokes and mouse clicks. Some of the sources of information gathered in this research comprise of click accuracy, click duration, mouse movement and also key strokes. In this research they have made an observation that if the student is stressed backspace key and right shift key will pressed more often.</w:t>
+        <w:t>In a research to measure stress on e-learning students [</w:t>
+      </w:r>
+      <w:r>
+        <w:rPr>
+          <w:rtl w:val="0"/>
+          <w:lang w:val="en-US"/>
+        </w:rPr>
+        <w:t>5</w:t>
+      </w:r>
+      <w:r>
+        <w:rPr>
+          <w:rtl w:val="0"/>
+          <w:lang w:val="en-US"/>
+        </w:rPr>
+        <w:t>], the information acquired from key strokes and mouse clicks. Some of the sources of information gathered in this research comprise of click accuracy, click duration, mouse movement and also key strokes. In this research they have made an observation that if the student is stressed backspace key and right shift key will pressed more often.</w:t>
       </w:r>
     </w:p>
     <w:p>
@@ -2567,7 +2672,21 @@
           <w:rtl w:val="0"/>
           <w:lang w:val="en-US"/>
         </w:rPr>
-        <w:t xml:space="preserve">[5] </w:t>
+        <w:t>[</w:t>
+      </w:r>
+      <w:r>
+        <w:rPr>
+          <w:rtl w:val="0"/>
+          <w:lang w:val="en-US"/>
+        </w:rPr>
+        <w:t>6</w:t>
+      </w:r>
+      <w:r>
+        <w:rPr>
+          <w:rtl w:val="0"/>
+          <w:lang w:val="en-US"/>
+        </w:rPr>
+        <w:t xml:space="preserve">] </w:t>
       </w:r>
     </w:p>
     <w:p>
@@ -2600,165 +2719,24 @@
         <w:rPr>
           <w:rtl w:val="0"/>
         </w:rPr>
-        <w:t>Chapter 3: Analysis and Design</w:t>
-      </w:r>
-    </w:p>
-    <w:p>
-      <w:pPr>
-        <w:pStyle w:val="Thesis Body"/>
-      </w:pPr>
-    </w:p>
-    <w:p>
-      <w:pPr>
-        <w:pStyle w:val="Thesis Body"/>
-      </w:pPr>
-      <w:r>
-        <w:rPr>
-          <w:u w:val="single"/>
-          <w:rtl w:val="0"/>
-          <w:lang w:val="en-US"/>
-        </w:rPr>
-        <w:t>Functional Requirements (FR)</w:t>
-      </w:r>
-    </w:p>
-    <w:p>
-      <w:pPr>
-        <w:pStyle w:val="Thesis Body"/>
-      </w:pPr>
-    </w:p>
-    <w:p>
-      <w:pPr>
-        <w:pStyle w:val="Thesis Body"/>
-      </w:pPr>
-      <w:r>
-        <w:rPr>
-          <w:rtl w:val="0"/>
-        </w:rPr>
-        <w:t>FR1 - Create an application to capture data from colleagues to be used in the research.</w:t>
-      </w:r>
-    </w:p>
-    <w:p>
-      <w:pPr>
-        <w:pStyle w:val="Thesis Body"/>
-      </w:pPr>
-      <w:r>
-        <w:rPr>
-          <w:rtl w:val="0"/>
-        </w:rPr>
-        <w:t>FR2 - The webcam footage is displayed on the screen, the system should be able to recognise the face of the person.</w:t>
-      </w:r>
-    </w:p>
-    <w:p>
-      <w:pPr>
-        <w:pStyle w:val="Thesis Body"/>
-      </w:pPr>
-      <w:r>
-        <w:rPr>
-          <w:rtl w:val="0"/>
-        </w:rPr>
-        <w:t>FR3 - Recognise the features of the person</w:t>
-      </w:r>
-      <w:r>
-        <w:rPr>
-          <w:rtl w:val="0"/>
-        </w:rPr>
-        <w:t>’</w:t>
-      </w:r>
-      <w:r>
-        <w:rPr>
-          <w:rtl w:val="0"/>
-        </w:rPr>
-        <w:t>s face.</w:t>
-      </w:r>
-    </w:p>
-    <w:p>
-      <w:pPr>
-        <w:pStyle w:val="Thesis Body"/>
-      </w:pPr>
-      <w:r>
-        <w:rPr>
-          <w:rtl w:val="0"/>
-        </w:rPr>
-        <w:t>FR4 - Feed the raw data into the system</w:t>
-      </w:r>
-    </w:p>
-    <w:p>
-      <w:pPr>
-        <w:pStyle w:val="Thesis Body"/>
-      </w:pPr>
-      <w:r>
-        <w:rPr>
-          <w:rtl w:val="0"/>
-        </w:rPr>
-        <w:t>FR5 - Calculate the base value of a players stress level at the beginning of the record.</w:t>
-      </w:r>
-    </w:p>
-    <w:p>
-      <w:pPr>
-        <w:pStyle w:val="Thesis Body"/>
-      </w:pPr>
-      <w:r>
-        <w:rPr>
-          <w:rtl w:val="0"/>
-        </w:rPr>
-        <w:t>FR6 - Measure the stress level periodically</w:t>
-      </w:r>
-    </w:p>
-    <w:p>
-      <w:pPr>
-        <w:pStyle w:val="Thesis Body"/>
-      </w:pPr>
-      <w:r>
-        <w:rPr>
-          <w:rtl w:val="0"/>
-        </w:rPr>
-        <w:t>FR7 - Calculate the value of the stress level periodically, and if it is rising then indicate it to the user.</w:t>
-      </w:r>
-    </w:p>
-    <w:p>
-      <w:pPr>
-        <w:pStyle w:val="Thesis Body"/>
-      </w:pPr>
-    </w:p>
-    <w:p>
-      <w:pPr>
-        <w:pStyle w:val="Thesis Body"/>
-      </w:pPr>
-      <w:r>
-        <w:rPr>
-          <w:u w:val="single"/>
-          <w:rtl w:val="0"/>
-          <w:lang w:val="en-US"/>
-        </w:rPr>
-        <w:t>Non-functional requirements (NFR)</w:t>
-      </w:r>
-    </w:p>
-    <w:p>
-      <w:pPr>
-        <w:pStyle w:val="Thesis Body"/>
-      </w:pPr>
-    </w:p>
-    <w:p>
-      <w:pPr>
-        <w:pStyle w:val="Thesis Body"/>
-      </w:pPr>
-      <w:r>
-        <w:rPr>
-          <w:rtl w:val="0"/>
-        </w:rPr>
-        <w:t>NFR1 - System should have good performance, as it calculates the stress values as the video is streaming.</w:t>
-      </w:r>
-    </w:p>
-    <w:p>
-      <w:pPr>
-        <w:pStyle w:val="Thesis Body"/>
-      </w:pPr>
-      <w:r>
-        <w:rPr>
-          <w:rtl w:val="0"/>
-        </w:rPr>
-        <w:t>NFR2 - Easy to use with a simple user interface</w:t>
-      </w:r>
+        <w:t xml:space="preserve">Chapter 3: </w:t>
+      </w:r>
+      <w:r>
+        <w:rPr>
+          <w:rtl w:val="0"/>
+        </w:rPr>
+        <w:t>Methodology</w:t>
+      </w:r>
+    </w:p>
+    <w:p>
+      <w:pPr>
+        <w:pStyle w:val="Thesis Body"/>
+      </w:pPr>
+    </w:p>
+    <w:p>
+      <w:pPr>
+        <w:pStyle w:val="Thesis Body"/>
+      </w:pPr>
     </w:p>
     <w:p>
       <w:pPr>
@@ -2799,146 +2777,584 @@
     </w:p>
     <w:p>
       <w:pPr>
-        <w:pStyle w:val="Body A"/>
-      </w:pPr>
-    </w:p>
-    <w:p>
-      <w:pPr>
-        <w:pStyle w:val="Thesis Body"/>
-      </w:pPr>
-      <w:r>
-        <w:rPr>
-          <w:rtl w:val="0"/>
-        </w:rPr>
-        <w:t>Implementation of the functional requirements is the first and foremost objective in this project. In order to achieve these objects the author deliberated on a few technologies to use for implementation.</w:t>
+        <w:pStyle w:val="Thesis Body"/>
+      </w:pPr>
+    </w:p>
+    <w:p>
+      <w:pPr>
+        <w:pStyle w:val="Thesis Body"/>
+      </w:pPr>
+      <w:r>
+        <w:rPr>
+          <w:rtl w:val="0"/>
+        </w:rPr>
+        <w:t xml:space="preserve">In order to implement the methodology mentioned in the previous chapter, it is necessary to look at the technologies available and analyse which of those are relevant for the project. </w:t>
+      </w:r>
+    </w:p>
+    <w:p>
+      <w:pPr>
+        <w:pStyle w:val="Thesis Body"/>
+      </w:pPr>
+    </w:p>
+    <w:p>
+      <w:pPr>
+        <w:pStyle w:val="Thesis Body"/>
+      </w:pPr>
+      <w:r>
+        <w:rPr>
+          <w:b w:val="1"/>
+          <w:bCs w:val="1"/>
+          <w:rtl w:val="0"/>
+          <w:lang w:val="en-US"/>
+        </w:rPr>
+        <w:t>4.1 Selection of the coding languages and libraries</w:t>
+      </w:r>
+    </w:p>
+    <w:p>
+      <w:pPr>
+        <w:pStyle w:val="Thesis Body"/>
+      </w:pPr>
+      <w:r>
+        <w:rPr>
+          <w:rtl w:val="0"/>
+        </w:rPr>
+        <w:t xml:space="preserve">There are many computer languages available to implement a design concept. However there are some factors that would short list them and choose one or several of them to be used to implement the concept. Similarly there are many software libraries that would do similar functionality, however many of the advanced libraries are </w:t>
+      </w:r>
+      <w:r>
+        <w:rPr>
+          <w:rtl w:val="0"/>
+        </w:rPr>
+        <w:t>proprietary</w:t>
+      </w:r>
+      <w:r>
+        <w:rPr>
+          <w:rtl w:val="0"/>
+        </w:rPr>
+        <w:t xml:space="preserve"> while some others are free to use and a handful of </w:t>
+      </w:r>
+      <w:r>
+        <w:rPr>
+          <w:rtl w:val="0"/>
+        </w:rPr>
+        <w:t>proprietary</w:t>
+      </w:r>
+      <w:r>
+        <w:rPr>
+          <w:rtl w:val="0"/>
+        </w:rPr>
+        <w:t xml:space="preserve"> libraries give evaluation keys for research purposes.</w:t>
+      </w:r>
+    </w:p>
+    <w:p>
+      <w:pPr>
+        <w:pStyle w:val="Thesis Body"/>
+      </w:pPr>
+    </w:p>
+    <w:p>
+      <w:pPr>
+        <w:pStyle w:val="Thesis Body"/>
+      </w:pPr>
+      <w:r>
+        <w:rPr>
+          <w:rtl w:val="0"/>
+        </w:rPr>
+        <w:t xml:space="preserve">One of the essential section to start this research is to detect facial feature points from the video feed. In the market there are many </w:t>
+      </w:r>
+      <w:r>
+        <w:rPr>
+          <w:rtl w:val="0"/>
+        </w:rPr>
+        <w:t>proprietary</w:t>
+      </w:r>
+      <w:r>
+        <w:rPr>
+          <w:rtl w:val="0"/>
+        </w:rPr>
+        <w:t xml:space="preserve"> software libraries that would provide this feature. Some of those software products are </w:t>
+      </w:r>
+    </w:p>
+    <w:p>
+      <w:pPr>
+        <w:pStyle w:val="Thesis Body"/>
+      </w:pPr>
+      <w:r>
+        <w:rPr>
+          <w:rtl w:val="0"/>
+        </w:rPr>
+        <w:t xml:space="preserve">EmoVu - Learning based emotion recognition software that could read the emotions of people [14]. </w:t>
+      </w:r>
+    </w:p>
+    <w:p>
+      <w:pPr>
+        <w:pStyle w:val="Thesis Body"/>
+      </w:pPr>
+      <w:r>
+        <w:rPr>
+          <w:rtl w:val="0"/>
+        </w:rPr>
+        <w:t>Emotient</w:t>
+      </w:r>
+      <w:r>
+        <w:rPr>
+          <w:rtl w:val="0"/>
+        </w:rPr>
+        <w:t xml:space="preserve"> - On demand emotion analysis of videos using facial expression recognition [15].</w:t>
+      </w:r>
+    </w:p>
+    <w:p>
+      <w:pPr>
+        <w:pStyle w:val="Thesis Body"/>
+      </w:pPr>
+      <w:r>
+        <w:rPr>
+          <w:rtl w:val="0"/>
+        </w:rPr>
+        <w:t>nViso</w:t>
+      </w:r>
+      <w:r>
+        <w:rPr>
+          <w:rtl w:val="0"/>
+        </w:rPr>
+        <w:t xml:space="preserve"> - </w:t>
+      </w:r>
+      <w:r>
+        <w:rPr>
+          <w:rtl w:val="0"/>
+        </w:rPr>
+        <w:t>3D Facial Imaging</w:t>
+      </w:r>
+      <w:r>
+        <w:rPr>
+          <w:rtl w:val="0"/>
+        </w:rPr>
+        <w:t xml:space="preserve"> software [16]</w:t>
+      </w:r>
+    </w:p>
+    <w:p>
+      <w:pPr>
+        <w:pStyle w:val="Thesis Body"/>
+      </w:pPr>
+    </w:p>
+    <w:p>
+      <w:pPr>
+        <w:pStyle w:val="Thesis Body"/>
+      </w:pPr>
+      <w:r>
+        <w:rPr>
+          <w:rtl w:val="0"/>
+        </w:rPr>
+        <w:t xml:space="preserve">Even though the products mentioned above are technically advanced, it is not possible to use these as they are </w:t>
+      </w:r>
+      <w:r>
+        <w:rPr>
+          <w:rtl w:val="0"/>
+        </w:rPr>
+        <w:t>proprietary</w:t>
+      </w:r>
+      <w:r>
+        <w:rPr>
+          <w:rtl w:val="0"/>
+        </w:rPr>
+        <w:t xml:space="preserve">. Therefore to work on this project, a free API should be used. There are only a handful of free API libraries to choose from to recognise facial features. </w:t>
+      </w:r>
+    </w:p>
+    <w:p>
+      <w:pPr>
+        <w:pStyle w:val="Thesis Body"/>
+      </w:pPr>
+      <w:r>
+        <w:rPr>
+          <w:rtl w:val="0"/>
+        </w:rPr>
+        <w:t>OpenCV - This open source library provides functionality to do many projects in computer vision [17]. However using this library, the facial feature identification will have to be coded and it doesn</w:t>
+      </w:r>
+      <w:r>
+        <w:rPr>
+          <w:rtl w:val="0"/>
+        </w:rPr>
+        <w:t>’</w:t>
+      </w:r>
+      <w:r>
+        <w:rPr>
+          <w:rtl w:val="0"/>
+        </w:rPr>
+        <w:t>t come as off the shelf functionality. This library is also not very easy to use unlike the other libraries.</w:t>
+      </w:r>
+    </w:p>
+    <w:p>
+      <w:pPr>
+        <w:pStyle w:val="Thesis Body"/>
+      </w:pPr>
+      <w:r>
+        <w:rPr>
+          <w:rtl w:val="0"/>
+        </w:rPr>
+        <w:t>flandmark</w:t>
+      </w:r>
+      <w:r>
+        <w:rPr>
+          <w:rtl w:val="0"/>
+        </w:rPr>
+        <w:t xml:space="preserve"> - O</w:t>
+      </w:r>
+      <w:r>
+        <w:rPr>
+          <w:rtl w:val="0"/>
+        </w:rPr>
+        <w:t>pen source C library (with interface to MATLAB) implementing a facial landmark detector in static images</w:t>
+      </w:r>
+      <w:r>
+        <w:rPr>
+          <w:rtl w:val="0"/>
+        </w:rPr>
+        <w:t>[18]</w:t>
+      </w:r>
+      <w:r>
+        <w:rPr>
+          <w:rtl w:val="0"/>
+        </w:rPr>
+        <w:t>.</w:t>
+      </w:r>
+    </w:p>
+    <w:p>
+      <w:pPr>
+        <w:pStyle w:val="Thesis Body"/>
+      </w:pPr>
+    </w:p>
+    <w:p>
+      <w:pPr>
+        <w:pStyle w:val="Thesis Body"/>
+      </w:pPr>
+      <w:r>
+        <w:rPr>
+          <w:rtl w:val="0"/>
+        </w:rPr>
+        <w:t xml:space="preserve">There are few </w:t>
+      </w:r>
+      <w:r>
+        <w:rPr>
+          <w:rtl w:val="0"/>
+        </w:rPr>
+        <w:t>proprietary</w:t>
+      </w:r>
+      <w:r>
+        <w:rPr>
+          <w:rtl w:val="0"/>
+        </w:rPr>
+        <w:t xml:space="preserve"> software that gives an evaluation key for research projects. Evaluating several of such software, I chose Luxand face recognition API [8] for detection of facial features. </w:t>
+      </w:r>
+    </w:p>
+    <w:p>
+      <w:pPr>
+        <w:pStyle w:val="Thesis Body"/>
+      </w:pPr>
+      <w:r>
+        <w:rPr>
+          <w:rtl w:val="0"/>
+        </w:rPr>
+        <w:t>Luxand</w:t>
+      </w:r>
+      <w:r>
+        <w:rPr>
+          <w:rtl w:val="0"/>
+        </w:rPr>
+        <w:t xml:space="preserve"> face recognition API also known as </w:t>
+      </w:r>
+      <w:r>
+        <w:rPr>
+          <w:rtl w:val="0"/>
+        </w:rPr>
+        <w:t>FaceSDK is a high-performance, multi-platform face recognition, identification and facial feature detection solution</w:t>
+      </w:r>
+      <w:r>
+        <w:rPr>
+          <w:rtl w:val="0"/>
+        </w:rPr>
+        <w:t xml:space="preserve"> [8]. The main reasons why FaceSDK was picked over other software are that, </w:t>
       </w:r>
     </w:p>
     <w:p>
       <w:pPr>
         <w:pStyle w:val="Thesis Body"/>
         <w:numPr>
-          <w:ilvl w:val="0"/>
-          <w:numId w:val="7"/>
+          <w:ilvl w:val="1"/>
+          <w:numId w:val="3"/>
         </w:numPr>
-        <w:rPr>
-          <w:lang w:val="en-US"/>
-        </w:rPr>
-      </w:pPr>
-      <w:r>
-        <w:rPr>
-          <w:rtl w:val="0"/>
-          <w:lang w:val="en-US"/>
-        </w:rPr>
-        <w:t>The author is comfortable in implementing systems using Java as the coding language, therefore it was used for any UI based implementation</w:t>
+      </w:pPr>
+      <w:r>
+        <w:rPr>
+          <w:rtl w:val="0"/>
+        </w:rPr>
+        <w:t>They provide a evaluation key for research purposes.</w:t>
       </w:r>
     </w:p>
     <w:p>
       <w:pPr>
         <w:pStyle w:val="Thesis Body"/>
         <w:numPr>
-          <w:ilvl w:val="0"/>
-          <w:numId w:val="7"/>
+          <w:ilvl w:val="1"/>
+          <w:numId w:val="3"/>
         </w:numPr>
-        <w:rPr>
-          <w:lang w:val="en-US"/>
-        </w:rPr>
-      </w:pPr>
-      <w:r>
-        <w:rPr>
-          <w:rtl w:val="0"/>
-          <w:lang w:val="en-US"/>
-        </w:rPr>
-        <w:t>In order to get facial features of the users, the author looked through several face recognition API</w:t>
-      </w:r>
-      <w:r>
-        <w:rPr>
-          <w:rtl w:val="0"/>
-          <w:lang w:val="en-US"/>
+      </w:pPr>
+      <w:r>
+        <w:rPr>
+          <w:rtl w:val="0"/>
+        </w:rPr>
+        <w:t xml:space="preserve">It detects 66 facial features in still pictures and videos. </w:t>
+      </w:r>
+    </w:p>
+    <w:p>
+      <w:pPr>
+        <w:pStyle w:val="Thesis Body"/>
+        <w:numPr>
+          <w:ilvl w:val="1"/>
+          <w:numId w:val="3"/>
+        </w:numPr>
+      </w:pPr>
+      <w:r>
+        <w:rPr>
+          <w:rtl w:val="0"/>
+        </w:rPr>
+        <w:t>It is compatible with many different coding languages such as Visual C++, C#, Objective C, VB, Java and Delphi</w:t>
+      </w:r>
+    </w:p>
+    <w:p>
+      <w:pPr>
+        <w:pStyle w:val="Thesis Body"/>
+        <w:numPr>
+          <w:ilvl w:val="1"/>
+          <w:numId w:val="3"/>
+        </w:numPr>
+      </w:pPr>
+      <w:r>
+        <w:rPr>
+          <w:rtl w:val="0"/>
+        </w:rPr>
+        <w:t>It is compatible with many operating systems such as Microsoft Windows, MacOS X, Linux, iOS, Android.</w:t>
+      </w:r>
+    </w:p>
+    <w:p>
+      <w:pPr>
+        <w:pStyle w:val="Thesis Body"/>
+      </w:pPr>
+    </w:p>
+    <w:p>
+      <w:pPr>
+        <w:pStyle w:val="Thesis Body"/>
+      </w:pPr>
+      <w:r>
+        <w:rPr>
+          <w:rtl w:val="0"/>
+        </w:rPr>
+        <w:t xml:space="preserve">Machine learning component of the project is one of the most important components of the project. Its best to use a software package that exists in the market rather than implementing it since it is not the research component of the project. There are many such packages available. Some of the packages considered are </w:t>
+      </w:r>
+    </w:p>
+    <w:p>
+      <w:pPr>
+        <w:pStyle w:val="Thesis Body"/>
+      </w:pPr>
+      <w:r>
+        <w:rPr>
+          <w:rtl w:val="0"/>
+        </w:rPr>
+        <w:t>MATLAB</w:t>
+      </w:r>
+      <w:r>
+        <w:rPr>
+          <w:rtl w:val="0"/>
+        </w:rPr>
+        <w:t xml:space="preserve"> - P</w:t>
+      </w:r>
+      <w:r>
+        <w:rPr>
+          <w:rtl w:val="0"/>
+        </w:rPr>
+        <w:t>roprietary</w:t>
+      </w:r>
+      <w:r>
+        <w:rPr>
+          <w:rtl w:val="0"/>
+        </w:rPr>
+        <w:t xml:space="preserve"> software which has many different components including a component for machine learning. It has many different modules such as classification, regression and clustering [19]. It is a very powerful too, however it is not practical to use this tool as it is p</w:t>
+      </w:r>
+      <w:r>
+        <w:rPr>
+          <w:rtl w:val="0"/>
+        </w:rPr>
+        <w:t>roprietary</w:t>
+      </w:r>
+      <w:r>
+        <w:rPr>
+          <w:rtl w:val="0"/>
+        </w:rPr>
+        <w:t xml:space="preserve">. </w:t>
+      </w:r>
+    </w:p>
+    <w:p>
+      <w:pPr>
+        <w:pStyle w:val="Thesis Body"/>
+      </w:pPr>
+      <w:r>
+        <w:rPr>
+          <w:rtl w:val="0"/>
+        </w:rPr>
+        <w:t xml:space="preserve">GoLearn - </w:t>
+      </w:r>
+      <w:r>
+        <w:rPr>
+          <w:rtl w:val="0"/>
+        </w:rPr>
+        <w:t>GoLearn is a 'batteries included' machine learning library for Go</w:t>
+      </w:r>
+      <w:r>
+        <w:rPr>
+          <w:rtl w:val="0"/>
+        </w:rPr>
+        <w:t xml:space="preserve"> [20]. This does seem to have proper documentation and how to use it therefore even though it is a open source project, it not easy to work with this tool.</w:t>
+      </w:r>
+    </w:p>
+    <w:p>
+      <w:pPr>
+        <w:pStyle w:val="Thesis Body"/>
+      </w:pPr>
+    </w:p>
+    <w:p>
+      <w:pPr>
+        <w:pStyle w:val="Thesis Body"/>
+      </w:pPr>
+      <w:r>
+        <w:rPr>
+          <w:rtl w:val="0"/>
+        </w:rPr>
+        <w:t xml:space="preserve">The package that works the best for machine learning component of this project is </w:t>
+      </w:r>
+      <w:r>
+        <w:rPr>
+          <w:rtl w:val="0"/>
+        </w:rPr>
+        <w:t>scikit-learn</w:t>
+      </w:r>
+      <w:r>
+        <w:rPr>
+          <w:rtl w:val="0"/>
+        </w:rPr>
+        <w:t xml:space="preserve"> package. There are a number of reasons why scikit-learn machine learning package was chosen over other packages. Firstly it</w:t>
+      </w:r>
+      <w:r>
+        <w:rPr>
+          <w:rtl w:val="0"/>
         </w:rPr>
         <w:t>’</w:t>
       </w:r>
       <w:r>
         <w:rPr>
           <w:rtl w:val="0"/>
-          <w:lang w:val="en-US"/>
-        </w:rPr>
-        <w:t>s however most of them were proprietary and could not be used for research purposes. The only SDK (Software Development Kit) that gave a evaluation key to work with for research purposes was Luxand FaceSDK [7]. Therefore this was used for recognising facial features from the collected user videos.</w:t>
-      </w:r>
-    </w:p>
-    <w:p>
-      <w:pPr>
-        <w:pStyle w:val="Thesis Body"/>
-        <w:numPr>
-          <w:ilvl w:val="0"/>
-          <w:numId w:val="7"/>
-        </w:numPr>
-        <w:rPr>
-          <w:lang w:val="en-US"/>
-        </w:rPr>
-      </w:pPr>
-      <w:r>
-        <w:rPr>
-          <w:rtl w:val="0"/>
-          <w:lang w:val="en-US"/>
-        </w:rPr>
-        <w:t xml:space="preserve">Python is considered as one of the best languages for number crunching. The best being </w:t>
-      </w:r>
-      <w:r>
-        <w:rPr>
-          <w:rtl w:val="0"/>
-          <w:lang w:val="en-US"/>
+        </w:rPr>
+        <w:t>s a free software package. Secondly it has many different modules such as classification, regression, clustering, preprocessing and a lot more just like MATLAB. Thirdly the documentation of the software package is extensive, thereby making it easier to work with it. Most importantly scikit-learn is a python machine learning package which is where most of the calculations are done in this project, thereby sending data to scikit-learn is easy.</w:t>
+      </w:r>
+    </w:p>
+    <w:p>
+      <w:pPr>
+        <w:pStyle w:val="Thesis Body"/>
+      </w:pPr>
+    </w:p>
+    <w:p>
+      <w:pPr>
+        <w:pStyle w:val="Thesis Body"/>
+      </w:pPr>
+      <w:r>
+        <w:rPr>
+          <w:rtl w:val="0"/>
+        </w:rPr>
+        <w:t xml:space="preserve">Python is considered as the one of the best languages for crunching, the best bring </w:t>
+      </w:r>
+      <w:r>
+        <w:rPr>
+          <w:rtl w:val="0"/>
         </w:rPr>
         <w:t>‘</w:t>
       </w:r>
       <w:r>
         <w:rPr>
           <w:rtl w:val="0"/>
-          <w:lang w:val="en-US"/>
         </w:rPr>
         <w:t>R</w:t>
       </w:r>
       <w:r>
         <w:rPr>
           <w:rtl w:val="0"/>
-          <w:lang w:val="en-US"/>
         </w:rPr>
         <w:t xml:space="preserve">’ </w:t>
       </w:r>
       <w:r>
         <w:rPr>
           <w:rtl w:val="0"/>
-          <w:lang w:val="en-US"/>
-        </w:rPr>
-        <w:t>[8].  Moreover, python is an easier language to learn than R. Therefore author chose python for the facial feature calculations and machine learning section of the project. Modules such as numpy, scipy and scikit-learn were selected to be used for implement the machine learning section of the project.</w:t>
-      </w:r>
-    </w:p>
-    <w:p>
-      <w:pPr>
-        <w:pStyle w:val="Body A"/>
-      </w:pPr>
-    </w:p>
-    <w:p>
-      <w:pPr>
-        <w:pStyle w:val="Thesis Body"/>
-      </w:pPr>
-      <w:r>
-        <w:rPr>
-          <w:u w:val="single"/>
-          <w:rtl w:val="0"/>
-          <w:lang w:val="en-US"/>
-        </w:rPr>
-        <w:t>FR1</w:t>
-      </w:r>
-    </w:p>
-    <w:p>
-      <w:pPr>
-        <w:pStyle w:val="Thesis Body"/>
-      </w:pPr>
-      <w:r>
-        <w:rPr>
-          <w:rtl w:val="0"/>
-        </w:rPr>
-        <w:t>It is common to see datasets available in the web to work on data mining projects [9] [10]. The area that the author is working on is a niche area, therefore there doesn</w:t>
+        </w:rPr>
+        <w:t xml:space="preserve">[9]. Python is also easier to learn than R. Another reason to chose python is that to convert the facial feature points extracted by Luxand API need to be used to calculate facial features. </w:t>
+      </w:r>
+      <w:r>
+        <w:rPr>
+          <w:rtl w:val="0"/>
+        </w:rPr>
+        <w:t>Nomiya</w:t>
+      </w:r>
+      <w:r>
+        <w:rPr>
+          <w:rtl w:val="0"/>
+        </w:rPr>
+        <w:t xml:space="preserve"> et.al has </w:t>
+      </w:r>
+      <w:r>
+        <w:rPr>
+          <w:rtl w:val="0"/>
+        </w:rPr>
+        <w:t>define</w:t>
+      </w:r>
+      <w:r>
+        <w:rPr>
+          <w:rtl w:val="0"/>
+        </w:rPr>
+        <w:t>d</w:t>
+      </w:r>
+      <w:r>
+        <w:rPr>
+          <w:rtl w:val="0"/>
+        </w:rPr>
+        <w:t xml:space="preserve"> the following ten types of facial features using the facial feature points in order to detect discriminative</w:t>
+      </w:r>
+      <w:r>
+        <w:rPr>
+          <w:rtl w:val="0"/>
+        </w:rPr>
+        <w:t xml:space="preserve"> </w:t>
+      </w:r>
+      <w:r>
+        <w:rPr>
+          <w:rtl w:val="0"/>
+        </w:rPr>
+        <w:t>movement of facial feature points in the appearance of various facial expressions</w:t>
+      </w:r>
+      <w:r>
+        <w:rPr>
+          <w:rtl w:val="0"/>
+        </w:rPr>
+        <w:t xml:space="preserve"> [7]. The paper discusses 10 mathematical formula to calculate each of the 10 features.  Considering the requirement, python was considered to be the best coding language for the data preprocessing and machine learning part of the project.</w:t>
+      </w:r>
+    </w:p>
+    <w:p>
+      <w:pPr>
+        <w:pStyle w:val="Thesis Body"/>
+      </w:pPr>
+    </w:p>
+    <w:p>
+      <w:pPr>
+        <w:pStyle w:val="Thesis Body"/>
+      </w:pPr>
+      <w:r>
+        <w:rPr>
+          <w:rtl w:val="0"/>
+        </w:rPr>
+        <w:t>Another coding language needed to be considered to implement Luxand API to extract the facial feature points it offered as it doesn</w:t>
       </w:r>
       <w:r>
         <w:rPr>
@@ -2950,8 +3366,158 @@
         <w:rPr>
           <w:rtl w:val="0"/>
         </w:rPr>
-        <w:t>t seem to be a dataset to work on off the web. The one database that is quite close to what the author is working on, Lifelog videos [6] has been shutdown now. Therefore an application had to be written in order to gather the necessary data to work on the project. [1]</w:t>
-      </w:r>
+        <w:t xml:space="preserve">t support python. In this section of the project, it focuses on collection of data rather than the actual research part, therefore it is necessary to implement it speedily. Hence Java was selected as the coding language since it is more familiar to the author. </w:t>
+      </w:r>
+    </w:p>
+    <w:p>
+      <w:pPr>
+        <w:pStyle w:val="Thesis Body"/>
+      </w:pPr>
+    </w:p>
+    <w:p>
+      <w:pPr>
+        <w:pStyle w:val="Thesis Body"/>
+      </w:pPr>
+      <w:r>
+        <w:rPr>
+          <w:rtl w:val="0"/>
+        </w:rPr>
+        <w:t>As the operating system to implement this project, author decided to use Mac OS. The reason for this is because its the operating system that is available.</w:t>
+      </w:r>
+    </w:p>
+    <w:p>
+      <w:pPr>
+        <w:pStyle w:val="Thesis Body"/>
+      </w:pPr>
+    </w:p>
+    <w:p>
+      <w:pPr>
+        <w:pStyle w:val="Thesis Body"/>
+      </w:pPr>
+      <w:r>
+        <w:rPr>
+          <w:b w:val="1"/>
+          <w:bCs w:val="1"/>
+          <w:rtl w:val="0"/>
+          <w:lang w:val="en-US"/>
+        </w:rPr>
+        <w:t>4.2 Collection of data</w:t>
+      </w:r>
+    </w:p>
+    <w:p>
+      <w:pPr>
+        <w:pStyle w:val="Thesis Body"/>
+      </w:pPr>
+      <w:r>
+        <w:rPr>
+          <w:rtl w:val="0"/>
+        </w:rPr>
+        <w:t xml:space="preserve">There is a multitude of </w:t>
+      </w:r>
+      <w:r>
+        <w:rPr>
+          <w:rtl w:val="0"/>
+        </w:rPr>
+        <w:t>publicly</w:t>
+      </w:r>
+      <w:r>
+        <w:rPr>
+          <w:rtl w:val="0"/>
+        </w:rPr>
+        <w:t xml:space="preserve"> available datasets that could be used for various data mining projects [</w:t>
+      </w:r>
+      <w:r>
+        <w:rPr>
+          <w:rtl w:val="0"/>
+        </w:rPr>
+        <w:t>10</w:t>
+      </w:r>
+      <w:r>
+        <w:rPr>
+          <w:rtl w:val="0"/>
+        </w:rPr>
+        <w:t>] [1</w:t>
+      </w:r>
+      <w:r>
+        <w:rPr>
+          <w:rtl w:val="0"/>
+        </w:rPr>
+        <w:t>1</w:t>
+      </w:r>
+      <w:r>
+        <w:rPr>
+          <w:rtl w:val="0"/>
+        </w:rPr>
+        <w:t>]. Since, the specific area that the author is considering in this thesis is very specifi</w:t>
+      </w:r>
+      <w:r>
+        <w:rPr>
+          <w:rtl w:val="0"/>
+        </w:rPr>
+        <w:t>c</w:t>
+      </w:r>
+      <w:r>
+        <w:rPr>
+          <w:rtl w:val="0"/>
+        </w:rPr>
+        <w:t xml:space="preserve"> to work related stress with webcam </w:t>
+      </w:r>
+      <w:r>
+        <w:rPr>
+          <w:rtl w:val="0"/>
+        </w:rPr>
+        <w:t>footage</w:t>
+      </w:r>
+      <w:r>
+        <w:rPr>
+          <w:rtl w:val="0"/>
+        </w:rPr>
+        <w:t xml:space="preserve">, it was difficult to find any </w:t>
+      </w:r>
+      <w:r>
+        <w:rPr>
+          <w:rtl w:val="0"/>
+        </w:rPr>
+        <w:t>publicly</w:t>
+      </w:r>
+      <w:r>
+        <w:rPr>
+          <w:rtl w:val="0"/>
+        </w:rPr>
+        <w:t xml:space="preserve"> available datasets. Unfortunately, the one database that is quite inline with what the author is working on, Lifelog videos [</w:t>
+      </w:r>
+      <w:r>
+        <w:rPr>
+          <w:rtl w:val="0"/>
+        </w:rPr>
+        <w:t>7</w:t>
+      </w:r>
+      <w:r>
+        <w:rPr>
+          <w:rtl w:val="0"/>
+        </w:rPr>
+        <w:t>] has been discontinued now. Therefore a system application had to be implemented in order to gather the necessary data to work on the project</w:t>
+      </w:r>
+    </w:p>
+    <w:p>
+      <w:pPr>
+        <w:pStyle w:val="Thesis Body"/>
+      </w:pPr>
+    </w:p>
+    <w:p>
+      <w:pPr>
+        <w:pStyle w:val="Thesis Body"/>
+      </w:pPr>
+    </w:p>
+    <w:p>
+      <w:pPr>
+        <w:pStyle w:val="Thesis Body"/>
+      </w:pPr>
+    </w:p>
+    <w:p>
+      <w:pPr>
+        <w:pStyle w:val="Thesis Body"/>
+      </w:pPr>
     </w:p>
     <w:p>
       <w:pPr>
@@ -2985,7 +3551,19 @@
         <w:rPr>
           <w:rtl w:val="0"/>
         </w:rPr>
-        <w:t>[1] [11]. While the application is running it records the users</w:t>
+        <w:t>[1</w:t>
+      </w:r>
+      <w:r>
+        <w:rPr>
+          <w:rtl w:val="0"/>
+        </w:rPr>
+        <w:t>2</w:t>
+      </w:r>
+      <w:r>
+        <w:rPr>
+          <w:rtl w:val="0"/>
+        </w:rPr>
+        <w:t>]. While the application is running it records the users</w:t>
       </w:r>
       <w:r>
         <w:rPr>
@@ -2999,24 +3577,17 @@
         </w:rPr>
         <w:t>face and actions. The author was able to gather videos of colleagues doing their daily work at office, thereby creating some data to work with for the project.</w:t>
       </w:r>
-    </w:p>
-    <w:p>
-      <w:pPr>
-        <w:pStyle w:val="Thesis Body"/>
-      </w:pPr>
-    </w:p>
-    <w:p>
-      <w:pPr>
-        <w:pStyle w:val="Thesis Body"/>
-      </w:pPr>
-      <w:r>
-        <w:rPr>
-          <w:u w:val="single"/>
-          <w:rtl w:val="0"/>
-          <w:lang w:val="en-US"/>
-        </w:rPr>
-        <w:t>FR2</w:t>
-      </w:r>
+      <w:r>
+        <w:rPr>
+          <w:rtl w:val="0"/>
+        </w:rPr>
+        <w:t xml:space="preserve"> </w:t>
+      </w:r>
+    </w:p>
+    <w:p>
+      <w:pPr>
+        <w:pStyle w:val="Thesis Body"/>
+      </w:pPr>
     </w:p>
     <w:p>
       <w:pPr>
@@ -3069,7 +3640,7 @@
         <w:pStyle w:val="Thesis Body"/>
         <w:numPr>
           <w:ilvl w:val="0"/>
-          <w:numId w:val="9"/>
+          <w:numId w:val="7"/>
         </w:numPr>
         <w:rPr>
           <w:lang w:val="en-US"/>
@@ -3080,7 +3651,7 @@
           <w:rtl w:val="0"/>
           <w:lang w:val="en-US"/>
         </w:rPr>
-        <w:t>[1] Helpguide.org, 'Stress Symptoms, Signs, &amp; Causes - Helpguide.org', 2015. [Online]. Available: http://www.helpguide.org/articles/stress/stress-symptoms-causes-and-effects.htm. [Accessed: 31- Oct- 2015].</w:t>
+        <w:t>K.  Sullivan, 'Deadlines, stress cause leaders to make poor choices', FierceHealthcare, 2015. [Online]. Available: http://www.fiercehealthcare.com/story/neuroimaging-breaks-down-executive-leadership-decision-making/2014-04-29. [Accessed: 07- Dec- 2015].</w:t>
       </w:r>
     </w:p>
     <w:p>
@@ -3088,7 +3659,7 @@
         <w:pStyle w:val="Thesis Body"/>
         <w:numPr>
           <w:ilvl w:val="0"/>
-          <w:numId w:val="9"/>
+          <w:numId w:val="7"/>
         </w:numPr>
         <w:rPr>
           <w:lang w:val="en-US"/>
@@ -3099,7 +3670,7 @@
           <w:rtl w:val="0"/>
           <w:lang w:val="en-US"/>
         </w:rPr>
-        <w:t>[2] msnbc.com, 'Can stress actually be good for you?', 2006. [Online]. Available: http://www.nbcnews.com/id/15818153/ns/health-mental_health/t/can-stress-actually-be-good-you/#.VjQqI64rKDU. [Accessed: 31- Oct- 2015].</w:t>
+        <w:t>Helpguide.org, 'Stress Symptoms, Signs, &amp; Causes - Helpguide.org', 2015. [Online]. Available: http://www.helpguide.org/articles/stress/stress-symptoms-causes-and-effects.htm. [Accessed: 31- Oct- 2015].</w:t>
       </w:r>
     </w:p>
     <w:p>
@@ -3107,7 +3678,7 @@
         <w:pStyle w:val="Thesis Body"/>
         <w:numPr>
           <w:ilvl w:val="0"/>
-          <w:numId w:val="9"/>
+          <w:numId w:val="7"/>
         </w:numPr>
         <w:rPr>
           <w:lang w:val="en-US"/>
@@ -3118,35 +3689,7 @@
           <w:rtl w:val="0"/>
           <w:lang w:val="en-US"/>
         </w:rPr>
-        <w:t xml:space="preserve">Jing Zhai and Armando Barreto, </w:t>
-      </w:r>
-      <w:r>
-        <w:rPr>
-          <w:rtl w:val="0"/>
-          <w:lang w:val="en-US"/>
-        </w:rPr>
-        <w:t>“</w:t>
-      </w:r>
-      <w:r>
-        <w:rPr>
-          <w:rtl w:val="0"/>
-          <w:lang w:val="en-US"/>
-        </w:rPr>
-        <w:t>Stress Recognition Using Non-invasive Technology</w:t>
-      </w:r>
-      <w:r>
-        <w:rPr>
-          <w:rtl w:val="0"/>
-          <w:lang w:val="en-US"/>
-        </w:rPr>
-        <w:t>”</w:t>
-      </w:r>
-      <w:r>
-        <w:rPr>
-          <w:rtl w:val="0"/>
-          <w:lang w:val="en-US"/>
-        </w:rPr>
-        <w:t>, Electrical and Computer Engineering Department, Biomedical Engineering Department Florida International University.</w:t>
+        <w:t>msnbc.com, 'Can stress actually be good for you?', 2006. [Online]. Available: http://www.nbcnews.com/id/15818153/ns/health-mental_health/t/can-stress-actually-be-good-you/#.VjQqI64rKDU. [Accessed: 31- Oct- 2015].</w:t>
       </w:r>
     </w:p>
     <w:p>
@@ -3154,7 +3697,7 @@
         <w:pStyle w:val="Thesis Body"/>
         <w:numPr>
           <w:ilvl w:val="0"/>
-          <w:numId w:val="9"/>
+          <w:numId w:val="7"/>
         </w:numPr>
         <w:rPr>
           <w:lang w:val="en-US"/>
@@ -3165,7 +3708,7 @@
           <w:rtl w:val="0"/>
           <w:lang w:val="en-US"/>
         </w:rPr>
-        <w:t xml:space="preserve">Suranga D.W. Gunawardhane, Pasan M. De Silva, Dayan S.B. Kulathunga, Shiromi M.K.D. Arunatileka, </w:t>
+        <w:t xml:space="preserve">Jing Zhai and Armando Barreto, </w:t>
       </w:r>
       <w:r>
         <w:rPr>
@@ -3179,7 +3722,7 @@
           <w:rtl w:val="0"/>
           <w:lang w:val="en-US"/>
         </w:rPr>
-        <w:t>Non invasive human stress detection using key stroke dynamics and pattern variations</w:t>
+        <w:t>Stress Recognition Using Non-invasive Technology</w:t>
       </w:r>
       <w:r>
         <w:rPr>
@@ -3193,7 +3736,7 @@
           <w:rtl w:val="0"/>
           <w:lang w:val="en-US"/>
         </w:rPr>
-        <w:t>, University of Colombo School of Computing .</w:t>
+        <w:t>, Electrical and Computer Engineering Department, Biomedical Engineering Department Florida International University.</w:t>
       </w:r>
     </w:p>
     <w:p>
@@ -3201,7 +3744,7 @@
         <w:pStyle w:val="Thesis Body"/>
         <w:numPr>
           <w:ilvl w:val="0"/>
-          <w:numId w:val="9"/>
+          <w:numId w:val="7"/>
         </w:numPr>
         <w:rPr>
           <w:lang w:val="en-US"/>
@@ -3212,7 +3755,7 @@
           <w:rtl w:val="0"/>
           <w:lang w:val="en-US"/>
         </w:rPr>
-        <w:t xml:space="preserve">Michael Sung and Alex (Sandy) Pentland, </w:t>
+        <w:t xml:space="preserve">Suranga D.W. Gunawardhane, Pasan M. De Silva, Dayan S.B. Kulathunga, Shiromi M.K.D. Arunatileka, </w:t>
       </w:r>
       <w:r>
         <w:rPr>
@@ -3226,7 +3769,7 @@
           <w:rtl w:val="0"/>
           <w:lang w:val="en-US"/>
         </w:rPr>
-        <w:t>PokerMetrics: Stress and Lie Detection through Non-Invasive Physiological Sensing</w:t>
+        <w:t>Non invasive human stress detection using key stroke dynamics and pattern variations</w:t>
       </w:r>
       <w:r>
         <w:rPr>
@@ -3240,7 +3783,7 @@
           <w:rtl w:val="0"/>
           <w:lang w:val="en-US"/>
         </w:rPr>
-        <w:t>,  MIT Media Laboratory, Human Dynamics Group.</w:t>
+        <w:t>, University of Colombo School of Computing .</w:t>
       </w:r>
     </w:p>
     <w:p>
@@ -3248,7 +3791,54 @@
         <w:pStyle w:val="Thesis Body"/>
         <w:numPr>
           <w:ilvl w:val="0"/>
-          <w:numId w:val="9"/>
+          <w:numId w:val="7"/>
+        </w:numPr>
+        <w:rPr>
+          <w:lang w:val="en-US"/>
+        </w:rPr>
+      </w:pPr>
+      <w:r>
+        <w:rPr>
+          <w:rtl w:val="0"/>
+          <w:lang w:val="en-US"/>
+        </w:rPr>
+        <w:t xml:space="preserve">Michael Sung and Alex (Sandy) Pentland, </w:t>
+      </w:r>
+      <w:r>
+        <w:rPr>
+          <w:rtl w:val="0"/>
+          <w:lang w:val="en-US"/>
+        </w:rPr>
+        <w:t>“</w:t>
+      </w:r>
+      <w:r>
+        <w:rPr>
+          <w:rtl w:val="0"/>
+          <w:lang w:val="en-US"/>
+        </w:rPr>
+        <w:t>PokerMetrics: Stress and Lie Detection through Non-Invasive Physiological Sensing</w:t>
+      </w:r>
+      <w:r>
+        <w:rPr>
+          <w:rtl w:val="0"/>
+          <w:lang w:val="en-US"/>
+        </w:rPr>
+        <w:t>”</w:t>
+      </w:r>
+      <w:r>
+        <w:rPr>
+          <w:rtl w:val="0"/>
+          <w:lang w:val="en-US"/>
+        </w:rPr>
+        <w:t>,  MIT Media Laboratory, Human Dynamics Group.</w:t>
+      </w:r>
+    </w:p>
+    <w:p>
+      <w:pPr>
+        <w:pStyle w:val="Thesis Body"/>
+        <w:numPr>
+          <w:ilvl w:val="0"/>
+          <w:numId w:val="7"/>
         </w:numPr>
         <w:rPr>
           <w:lang w:val="en-US"/>
@@ -3311,7 +3901,7 @@
         <w:pStyle w:val="Thesis Body"/>
         <w:numPr>
           <w:ilvl w:val="0"/>
-          <w:numId w:val="9"/>
+          <w:numId w:val="7"/>
         </w:numPr>
         <w:rPr>
           <w:lang w:val="en-US"/>
@@ -3330,7 +3920,7 @@
         <w:pStyle w:val="Thesis Body"/>
         <w:numPr>
           <w:ilvl w:val="0"/>
-          <w:numId w:val="9"/>
+          <w:numId w:val="7"/>
         </w:numPr>
         <w:rPr>
           <w:lang w:val="en-US"/>
@@ -3349,7 +3939,7 @@
         <w:pStyle w:val="Thesis Body"/>
         <w:numPr>
           <w:ilvl w:val="0"/>
-          <w:numId w:val="9"/>
+          <w:numId w:val="7"/>
         </w:numPr>
         <w:rPr>
           <w:lang w:val="en-US"/>
@@ -3368,7 +3958,7 @@
         <w:pStyle w:val="Thesis Body"/>
         <w:numPr>
           <w:ilvl w:val="0"/>
-          <w:numId w:val="9"/>
+          <w:numId w:val="7"/>
         </w:numPr>
         <w:rPr>
           <w:lang w:val="en-US"/>
@@ -3387,7 +3977,7 @@
         <w:pStyle w:val="Thesis Body"/>
         <w:numPr>
           <w:ilvl w:val="0"/>
-          <w:numId w:val="9"/>
+          <w:numId w:val="7"/>
         </w:numPr>
         <w:rPr>
           <w:lang w:val="en-US"/>
@@ -3404,154 +3994,154 @@
     <w:p>
       <w:pPr>
         <w:pStyle w:val="Thesis Body"/>
-      </w:pPr>
-    </w:p>
-    <w:p>
-      <w:pPr>
-        <w:pStyle w:val="Thesis Body"/>
-      </w:pPr>
-    </w:p>
-    <w:p>
-      <w:pPr>
-        <w:pStyle w:val="Heading"/>
-      </w:pPr>
-      <w:r>
-        <w:rPr>
-          <w:rtl w:val="0"/>
-        </w:rPr>
-        <w:t>Works Cited</w:t>
-      </w:r>
-    </w:p>
-    <w:p>
-      <w:pPr>
-        <w:pStyle w:val="Body B"/>
-        <w:rPr>
-          <w:sz w:val="20"/>
-          <w:szCs w:val="20"/>
-        </w:rPr>
-      </w:pPr>
-    </w:p>
-    <w:tbl>
-      <w:tblPr>
-        <w:tblW w:w="9495" w:type="dxa"/>
-        <w:jc w:val="left"/>
-        <w:tblInd w:w="216" w:type="dxa"/>
-        <w:tblBorders>
-          <w:top w:val="single" w:color="ffffff" w:sz="8" w:space="0" w:shadow="0" w:frame="0"/>
-          <w:left w:val="single" w:color="ffffff" w:sz="8" w:space="0" w:shadow="0" w:frame="0"/>
-          <w:bottom w:val="single" w:color="ffffff" w:sz="8" w:space="0" w:shadow="0" w:frame="0"/>
-          <w:right w:val="single" w:color="ffffff" w:sz="8" w:space="0" w:shadow="0" w:frame="0"/>
-          <w:insideH w:val="single" w:color="ffffff" w:sz="8" w:space="0" w:shadow="0" w:frame="0"/>
-          <w:insideV w:val="single" w:color="ffffff" w:sz="8" w:space="0" w:shadow="0" w:frame="0"/>
-        </w:tblBorders>
-        <w:shd w:val="clear" w:color="auto" w:fill="ceddeb"/>
-        <w:tblLayout w:type="fixed"/>
-      </w:tblPr>
-      <w:tblGrid>
-        <w:gridCol w:w="355"/>
-        <w:gridCol w:w="9140"/>
-      </w:tblGrid>
-      <w:tr>
-        <w:tblPrEx>
-          <w:shd w:val="clear" w:color="auto" w:fill="ceddeb"/>
-        </w:tblPrEx>
-        <w:trPr>
-          <w:trHeight w:val="610" w:hRule="atLeast"/>
-        </w:trPr>
-        <w:tc>
-          <w:tcPr>
-            <w:tcW w:type="dxa" w:w="355"/>
-            <w:tcBorders>
-              <w:top w:val="nil"/>
-              <w:left w:val="nil"/>
-              <w:bottom w:val="nil"/>
-              <w:right w:val="nil"/>
-            </w:tcBorders>
-            <w:shd w:val="clear" w:color="auto" w:fill="auto"/>
-            <w:tcMar>
-              <w:top w:type="dxa" w:w="80"/>
-              <w:left w:type="dxa" w:w="80"/>
-              <w:bottom w:type="dxa" w:w="80"/>
-              <w:right w:type="dxa" w:w="80"/>
-            </w:tcMar>
-            <w:vAlign w:val="top"/>
-          </w:tcPr>
-          <w:p>
-            <w:pPr>
-              <w:pStyle w:val="Bibliography"/>
-            </w:pPr>
-            <w:r>
-              <w:rPr>
-                <w:rtl w:val="0"/>
-                <w:lang w:val="en-US"/>
-              </w:rPr>
-              <w:t xml:space="preserve">[1] </w:t>
-            </w:r>
-          </w:p>
-        </w:tc>
-        <w:tc>
-          <w:tcPr>
-            <w:tcW w:type="dxa" w:w="9140"/>
-            <w:tcBorders>
-              <w:top w:val="nil"/>
-              <w:left w:val="nil"/>
-              <w:bottom w:val="nil"/>
-              <w:right w:val="nil"/>
-            </w:tcBorders>
-            <w:shd w:val="clear" w:color="auto" w:fill="auto"/>
-            <w:tcMar>
-              <w:top w:type="dxa" w:w="80"/>
-              <w:left w:type="dxa" w:w="80"/>
-              <w:bottom w:type="dxa" w:w="80"/>
-              <w:right w:type="dxa" w:w="80"/>
-            </w:tcMar>
-            <w:vAlign w:val="top"/>
-          </w:tcPr>
-          <w:p>
-            <w:pPr>
-              <w:pStyle w:val="Bibliography"/>
-            </w:pPr>
-            <w:r>
-              <w:rPr>
-                <w:rtl w:val="0"/>
-                <w:lang w:val="en-US"/>
-              </w:rPr>
-              <w:t>"Webcam Capture in Java," 2015. [Online]. Available: http://webcam-capture.sarxos.pl/. [Accessed 03 November 2015].</w:t>
-            </w:r>
-          </w:p>
-        </w:tc>
-      </w:tr>
-    </w:tbl>
-    <w:p>
-      <w:pPr>
-        <w:pStyle w:val="Body B"/>
-        <w:widowControl w:val="0"/>
-        <w:ind w:left="108" w:hanging="108"/>
-        <w:rPr>
-          <w:sz w:val="20"/>
-          <w:szCs w:val="20"/>
-        </w:rPr>
-      </w:pPr>
-    </w:p>
-    <w:p>
-      <w:pPr>
-        <w:pStyle w:val="Body B"/>
-        <w:widowControl w:val="0"/>
-        <w:rPr>
-          <w:sz w:val="20"/>
-          <w:szCs w:val="20"/>
-        </w:rPr>
-      </w:pPr>
-    </w:p>
-    <w:p>
-      <w:pPr>
-        <w:pStyle w:val="Body B"/>
-      </w:pPr>
-    </w:p>
-    <w:p>
-      <w:pPr>
-        <w:pStyle w:val="Body B"/>
-      </w:pPr>
+        <w:numPr>
+          <w:ilvl w:val="0"/>
+          <w:numId w:val="7"/>
+        </w:numPr>
+        <w:rPr>
+          <w:lang w:val="en-US"/>
+        </w:rPr>
+      </w:pPr>
+      <w:r>
+        <w:rPr>
+          <w:rtl w:val="0"/>
+          <w:lang w:val="en-US"/>
+        </w:rPr>
+        <w:t>F.  Sun, C.  Kuo, H.  Cheng, S.  Buthpitiya, P.  Collins and M.  Griss, 'Activity-aware Mental Stress Detection Using Physiological Sensors', Carnegie Mellon University, 2010.</w:t>
+      </w:r>
+    </w:p>
+    <w:p>
+      <w:pPr>
+        <w:pStyle w:val="Thesis Body"/>
+        <w:numPr>
+          <w:ilvl w:val="0"/>
+          <w:numId w:val="7"/>
+        </w:numPr>
+        <w:rPr>
+          <w:lang w:val="en-US"/>
+        </w:rPr>
+      </w:pPr>
+      <w:r>
+        <w:rPr>
+          <w:rtl w:val="0"/>
+          <w:lang w:val="en-US"/>
+        </w:rPr>
+        <w:t>EmoVu, 'EmoVu emotion recognition software', 2015. [Online]. Available: http://emovu.com/e/. [Accessed: 11- Dec- 2015].</w:t>
+      </w:r>
+    </w:p>
+    <w:p>
+      <w:pPr>
+        <w:pStyle w:val="Thesis Body"/>
+        <w:numPr>
+          <w:ilvl w:val="0"/>
+          <w:numId w:val="7"/>
+        </w:numPr>
+        <w:rPr>
+          <w:lang w:val="en-US"/>
+        </w:rPr>
+      </w:pPr>
+      <w:r>
+        <w:rPr>
+          <w:rtl w:val="0"/>
+          <w:lang w:val="en-US"/>
+        </w:rPr>
+        <w:t>Emotient, 'Emotient Analytics - Emotient', 2015. [Online]. Available: http://www.emotient.com/products/emotient-analytics/. [Accessed: 11- Dec- 2015].</w:t>
+      </w:r>
+    </w:p>
+    <w:p>
+      <w:pPr>
+        <w:pStyle w:val="Thesis Body"/>
+        <w:numPr>
+          <w:ilvl w:val="0"/>
+          <w:numId w:val="7"/>
+        </w:numPr>
+        <w:rPr>
+          <w:lang w:val="en-US"/>
+        </w:rPr>
+      </w:pPr>
+      <w:r>
+        <w:rPr>
+          <w:rtl w:val="0"/>
+          <w:lang w:val="en-US"/>
+        </w:rPr>
+        <w:t>Nviso.ch, '3D Facial Imaging Software and Emotion Analytics Cloud Service | nViso', 2015. [Online]. Available: http://www.nviso.ch/. [Accessed: 11- Dec- 2015].</w:t>
+      </w:r>
+    </w:p>
+    <w:p>
+      <w:pPr>
+        <w:pStyle w:val="Thesis Body"/>
+        <w:numPr>
+          <w:ilvl w:val="0"/>
+          <w:numId w:val="7"/>
+        </w:numPr>
+        <w:rPr>
+          <w:lang w:val="en-US"/>
+        </w:rPr>
+      </w:pPr>
+      <w:r>
+        <w:rPr>
+          <w:rtl w:val="0"/>
+          <w:lang w:val="en-US"/>
+        </w:rPr>
+        <w:t>Opencv.org, 'OpenCV | OpenCV', 2015. [Online]. Available: http://opencv.org/. [Accessed: 12- Dec- 2015].</w:t>
+      </w:r>
+    </w:p>
+    <w:p>
+      <w:pPr>
+        <w:pStyle w:val="Thesis Body"/>
+        <w:numPr>
+          <w:ilvl w:val="0"/>
+          <w:numId w:val="7"/>
+        </w:numPr>
+        <w:rPr>
+          <w:lang w:val="en-US"/>
+        </w:rPr>
+      </w:pPr>
+      <w:r>
+        <w:rPr>
+          <w:rtl w:val="0"/>
+          <w:lang w:val="en-US"/>
+        </w:rPr>
+        <w:t>Cmp.felk.cvut.cz, 'flandmark - open-source implementation of facial landmark detector', 2015. [Online]. Available: http://cmp.felk.cvut.cz/~uricamic/flandmark/. [Accessed: 12- Dec- 2015].</w:t>
+      </w:r>
+    </w:p>
+    <w:p>
+      <w:pPr>
+        <w:pStyle w:val="Thesis Body"/>
+        <w:numPr>
+          <w:ilvl w:val="0"/>
+          <w:numId w:val="7"/>
+        </w:numPr>
+        <w:rPr>
+          <w:lang w:val="en-US"/>
+        </w:rPr>
+      </w:pPr>
+      <w:r>
+        <w:rPr>
+          <w:rtl w:val="0"/>
+          <w:lang w:val="en-US"/>
+        </w:rPr>
+        <w:t>In.mathworks.com, 'Machine Learning with MATLAB', 2015. [Online]. Available: http://in.mathworks.com/solutions/machine-learning/?requestedDomain=www.mathworks.com. [Accessed: 13- Dec- 2015].</w:t>
+      </w:r>
+    </w:p>
+    <w:p>
+      <w:pPr>
+        <w:pStyle w:val="Thesis Body"/>
+        <w:numPr>
+          <w:ilvl w:val="0"/>
+          <w:numId w:val="7"/>
+        </w:numPr>
+        <w:rPr>
+          <w:lang w:val="en-US"/>
+        </w:rPr>
+      </w:pPr>
+      <w:r>
+        <w:rPr>
+          <w:rtl w:val="0"/>
+          <w:lang w:val="en-US"/>
+        </w:rPr>
+        <w:t>GitHub, 'sjwhitworth/golearn', 2015. [Online]. Available: https://github.com/sjwhitworth/golearn. [Accessed: 13- Dec- 2015].</w:t>
+      </w:r>
       <w:r/>
     </w:p>
     <w:sectPr>
@@ -4078,251 +4668,9 @@
   </w:abstractNum>
   <w:abstractNum w:abstractNumId="4">
     <w:multiLevelType w:val="hybridMultilevel"/>
-    <w:numStyleLink w:val="Lettered.0"/>
+    <w:numStyleLink w:val="Numbered.0"/>
   </w:abstractNum>
   <w:abstractNum w:abstractNumId="5">
-    <w:multiLevelType w:val="hybridMultilevel"/>
-    <w:styleLink w:val="Lettered.0"/>
-    <w:lvl w:ilvl="0">
-      <w:start w:val="1"/>
-      <w:numFmt w:val="decimal"/>
-      <w:suff w:val="tab"/>
-      <w:lvlText w:val="%1)"/>
-      <w:lvlJc w:val="left"/>
-      <w:pPr>
-        <w:ind w:left="393" w:hanging="393"/>
-      </w:pPr>
-      <w:rPr>
-        <w:rFonts w:hAnsi="Arial Unicode MS"/>
-        <w:caps w:val="0"/>
-        <w:smallCaps w:val="0"/>
-        <w:strike w:val="0"/>
-        <w:dstrike w:val="0"/>
-        <w:outline w:val="0"/>
-        <w:emboss w:val="0"/>
-        <w:imprint w:val="0"/>
-        <w:spacing w:val="0"/>
-        <w:w w:val="100"/>
-        <w:kern w:val="0"/>
-        <w:position w:val="0"/>
-        <w:highlight w:val="none"/>
-        <w:vertAlign w:val="baseline"/>
-      </w:rPr>
-    </w:lvl>
-    <w:lvl w:ilvl="1">
-      <w:start w:val="1"/>
-      <w:numFmt w:val="decimal"/>
-      <w:suff w:val="tab"/>
-      <w:lvlText w:val="%2)"/>
-      <w:lvlJc w:val="left"/>
-      <w:pPr>
-        <w:ind w:left="753" w:hanging="393"/>
-      </w:pPr>
-      <w:rPr>
-        <w:rFonts w:hAnsi="Arial Unicode MS"/>
-        <w:caps w:val="0"/>
-        <w:smallCaps w:val="0"/>
-        <w:strike w:val="0"/>
-        <w:dstrike w:val="0"/>
-        <w:outline w:val="0"/>
-        <w:emboss w:val="0"/>
-        <w:imprint w:val="0"/>
-        <w:spacing w:val="0"/>
-        <w:w w:val="100"/>
-        <w:kern w:val="0"/>
-        <w:position w:val="0"/>
-        <w:highlight w:val="none"/>
-        <w:vertAlign w:val="baseline"/>
-      </w:rPr>
-    </w:lvl>
-    <w:lvl w:ilvl="2">
-      <w:start w:val="1"/>
-      <w:numFmt w:val="decimal"/>
-      <w:suff w:val="tab"/>
-      <w:lvlText w:val="%3)"/>
-      <w:lvlJc w:val="left"/>
-      <w:pPr>
-        <w:ind w:left="1113" w:hanging="393"/>
-      </w:pPr>
-      <w:rPr>
-        <w:rFonts w:hAnsi="Arial Unicode MS"/>
-        <w:caps w:val="0"/>
-        <w:smallCaps w:val="0"/>
-        <w:strike w:val="0"/>
-        <w:dstrike w:val="0"/>
-        <w:outline w:val="0"/>
-        <w:emboss w:val="0"/>
-        <w:imprint w:val="0"/>
-        <w:spacing w:val="0"/>
-        <w:w w:val="100"/>
-        <w:kern w:val="0"/>
-        <w:position w:val="0"/>
-        <w:highlight w:val="none"/>
-        <w:vertAlign w:val="baseline"/>
-      </w:rPr>
-    </w:lvl>
-    <w:lvl w:ilvl="3">
-      <w:start w:val="1"/>
-      <w:numFmt w:val="decimal"/>
-      <w:suff w:val="tab"/>
-      <w:lvlText w:val="%4)"/>
-      <w:lvlJc w:val="left"/>
-      <w:pPr>
-        <w:ind w:left="1473" w:hanging="393"/>
-      </w:pPr>
-      <w:rPr>
-        <w:rFonts w:hAnsi="Arial Unicode MS"/>
-        <w:caps w:val="0"/>
-        <w:smallCaps w:val="0"/>
-        <w:strike w:val="0"/>
-        <w:dstrike w:val="0"/>
-        <w:outline w:val="0"/>
-        <w:emboss w:val="0"/>
-        <w:imprint w:val="0"/>
-        <w:spacing w:val="0"/>
-        <w:w w:val="100"/>
-        <w:kern w:val="0"/>
-        <w:position w:val="0"/>
-        <w:highlight w:val="none"/>
-        <w:vertAlign w:val="baseline"/>
-      </w:rPr>
-    </w:lvl>
-    <w:lvl w:ilvl="4">
-      <w:start w:val="1"/>
-      <w:numFmt w:val="decimal"/>
-      <w:suff w:val="tab"/>
-      <w:lvlText w:val="%5)"/>
-      <w:lvlJc w:val="left"/>
-      <w:pPr>
-        <w:ind w:left="1833" w:hanging="393"/>
-      </w:pPr>
-      <w:rPr>
-        <w:rFonts w:hAnsi="Arial Unicode MS"/>
-        <w:caps w:val="0"/>
-        <w:smallCaps w:val="0"/>
-        <w:strike w:val="0"/>
-        <w:dstrike w:val="0"/>
-        <w:outline w:val="0"/>
-        <w:emboss w:val="0"/>
-        <w:imprint w:val="0"/>
-        <w:spacing w:val="0"/>
-        <w:w w:val="100"/>
-        <w:kern w:val="0"/>
-        <w:position w:val="0"/>
-        <w:highlight w:val="none"/>
-        <w:vertAlign w:val="baseline"/>
-      </w:rPr>
-    </w:lvl>
-    <w:lvl w:ilvl="5">
-      <w:start w:val="1"/>
-      <w:numFmt w:val="decimal"/>
-      <w:suff w:val="tab"/>
-      <w:lvlText w:val="%6)"/>
-      <w:lvlJc w:val="left"/>
-      <w:pPr>
-        <w:ind w:left="2193" w:hanging="393"/>
-      </w:pPr>
-      <w:rPr>
-        <w:rFonts w:hAnsi="Arial Unicode MS"/>
-        <w:caps w:val="0"/>
-        <w:smallCaps w:val="0"/>
-        <w:strike w:val="0"/>
-        <w:dstrike w:val="0"/>
-        <w:outline w:val="0"/>
-        <w:emboss w:val="0"/>
-        <w:imprint w:val="0"/>
-        <w:spacing w:val="0"/>
-        <w:w w:val="100"/>
-        <w:kern w:val="0"/>
-        <w:position w:val="0"/>
-        <w:highlight w:val="none"/>
-        <w:vertAlign w:val="baseline"/>
-      </w:rPr>
-    </w:lvl>
-    <w:lvl w:ilvl="6">
-      <w:start w:val="1"/>
-      <w:numFmt w:val="decimal"/>
-      <w:suff w:val="tab"/>
-      <w:lvlText w:val="%7)"/>
-      <w:lvlJc w:val="left"/>
-      <w:pPr>
-        <w:ind w:left="2553" w:hanging="393"/>
-      </w:pPr>
-      <w:rPr>
-        <w:rFonts w:hAnsi="Arial Unicode MS"/>
-        <w:caps w:val="0"/>
-        <w:smallCaps w:val="0"/>
-        <w:strike w:val="0"/>
-        <w:dstrike w:val="0"/>
-        <w:outline w:val="0"/>
-        <w:emboss w:val="0"/>
-        <w:imprint w:val="0"/>
-        <w:spacing w:val="0"/>
-        <w:w w:val="100"/>
-        <w:kern w:val="0"/>
-        <w:position w:val="0"/>
-        <w:highlight w:val="none"/>
-        <w:vertAlign w:val="baseline"/>
-      </w:rPr>
-    </w:lvl>
-    <w:lvl w:ilvl="7">
-      <w:start w:val="1"/>
-      <w:numFmt w:val="decimal"/>
-      <w:suff w:val="tab"/>
-      <w:lvlText w:val="%8)"/>
-      <w:lvlJc w:val="left"/>
-      <w:pPr>
-        <w:ind w:left="2913" w:hanging="393"/>
-      </w:pPr>
-      <w:rPr>
-        <w:rFonts w:hAnsi="Arial Unicode MS"/>
-        <w:caps w:val="0"/>
-        <w:smallCaps w:val="0"/>
-        <w:strike w:val="0"/>
-        <w:dstrike w:val="0"/>
-        <w:outline w:val="0"/>
-        <w:emboss w:val="0"/>
-        <w:imprint w:val="0"/>
-        <w:spacing w:val="0"/>
-        <w:w w:val="100"/>
-        <w:kern w:val="0"/>
-        <w:position w:val="0"/>
-        <w:highlight w:val="none"/>
-        <w:vertAlign w:val="baseline"/>
-      </w:rPr>
-    </w:lvl>
-    <w:lvl w:ilvl="8">
-      <w:start w:val="1"/>
-      <w:numFmt w:val="decimal"/>
-      <w:suff w:val="tab"/>
-      <w:lvlText w:val="%9)"/>
-      <w:lvlJc w:val="left"/>
-      <w:pPr>
-        <w:ind w:left="3273" w:hanging="393"/>
-      </w:pPr>
-      <w:rPr>
-        <w:rFonts w:hAnsi="Arial Unicode MS"/>
-        <w:caps w:val="0"/>
-        <w:smallCaps w:val="0"/>
-        <w:strike w:val="0"/>
-        <w:dstrike w:val="0"/>
-        <w:outline w:val="0"/>
-        <w:emboss w:val="0"/>
-        <w:imprint w:val="0"/>
-        <w:spacing w:val="0"/>
-        <w:w w:val="100"/>
-        <w:kern w:val="0"/>
-        <w:position w:val="0"/>
-        <w:highlight w:val="none"/>
-        <w:vertAlign w:val="baseline"/>
-      </w:rPr>
-    </w:lvl>
-  </w:abstractNum>
-  <w:abstractNum w:abstractNumId="6">
-    <w:multiLevelType w:val="hybridMultilevel"/>
-    <w:numStyleLink w:val="Numbered.0"/>
-  </w:abstractNum>
-  <w:abstractNum w:abstractNumId="7">
     <w:multiLevelType w:val="hybridMultilevel"/>
     <w:styleLink w:val="Numbered.0"/>
     <w:lvl w:ilvl="0">
@@ -4602,7 +4950,7 @@
         <w:start w:val="1"/>
         <w:numFmt w:val="decimal"/>
         <w:suff w:val="tab"/>
-        <w:lvlText w:val="%1.%2."/>
+        <w:lvlText w:val="%2."/>
         <w:lvlJc w:val="left"/>
         <w:pPr>
           <w:ind w:left="1053" w:hanging="253"/>
@@ -4630,7 +4978,7 @@
         <w:start w:val="1"/>
         <w:numFmt w:val="decimal"/>
         <w:suff w:val="tab"/>
-        <w:lvlText w:val="%1.%2.%3."/>
+        <w:lvlText w:val="%3."/>
         <w:lvlJc w:val="left"/>
         <w:pPr>
           <w:ind w:left="1853" w:hanging="253"/>
@@ -4658,7 +5006,7 @@
         <w:start w:val="1"/>
         <w:numFmt w:val="decimal"/>
         <w:suff w:val="tab"/>
-        <w:lvlText w:val="%1.%2.%3.%4."/>
+        <w:lvlText w:val="%4."/>
         <w:lvlJc w:val="left"/>
         <w:pPr>
           <w:ind w:left="2653" w:hanging="253"/>
@@ -4686,7 +5034,7 @@
         <w:start w:val="1"/>
         <w:numFmt w:val="decimal"/>
         <w:suff w:val="tab"/>
-        <w:lvlText w:val="%1.%2.%3.%4.%5."/>
+        <w:lvlText w:val="%5."/>
         <w:lvlJc w:val="left"/>
         <w:pPr>
           <w:ind w:left="3453" w:hanging="253"/>
@@ -4714,7 +5062,7 @@
         <w:start w:val="1"/>
         <w:numFmt w:val="decimal"/>
         <w:suff w:val="tab"/>
-        <w:lvlText w:val="%1.%2.%3.%4.%5.%6."/>
+        <w:lvlText w:val="%6."/>
         <w:lvlJc w:val="left"/>
         <w:pPr>
           <w:ind w:left="4253" w:hanging="253"/>
@@ -4742,7 +5090,7 @@
         <w:start w:val="1"/>
         <w:numFmt w:val="decimal"/>
         <w:suff w:val="tab"/>
-        <w:lvlText w:val="%1.%2.%3.%4.%5.%6.%7."/>
+        <w:lvlText w:val="%7."/>
         <w:lvlJc w:val="left"/>
         <w:pPr>
           <w:ind w:left="5053" w:hanging="253"/>
@@ -4770,7 +5118,7 @@
         <w:start w:val="1"/>
         <w:numFmt w:val="decimal"/>
         <w:suff w:val="tab"/>
-        <w:lvlText w:val="%1.%2.%3.%4.%5.%6.%7.%8."/>
+        <w:lvlText w:val="%8."/>
         <w:lvlJc w:val="left"/>
         <w:pPr>
           <w:ind w:left="5853" w:hanging="253"/>
@@ -4798,7 +5146,7 @@
         <w:start w:val="1"/>
         <w:numFmt w:val="decimal"/>
         <w:suff w:val="tab"/>
-        <w:lvlText w:val="%1.%2.%3.%4.%5.%6.%7.%8.%9."/>
+        <w:lvlText w:val="%9."/>
         <w:lvlJc w:val="left"/>
         <w:pPr>
           <w:ind w:left="6653" w:hanging="253"/>
@@ -4833,12 +5181,6 @@
   </w:num>
   <w:num w:numId="7">
     <w:abstractNumId w:val="4"/>
-  </w:num>
-  <w:num w:numId="8">
-    <w:abstractNumId w:val="7"/>
-  </w:num>
-  <w:num w:numId="9">
-    <w:abstractNumId w:val="6"/>
   </w:num>
 </w:numbering>
 </file>
@@ -5270,97 +5612,13 @@
       </w:numPr>
     </w:pPr>
   </w:style>
-  <w:style w:type="numbering" w:styleId="Lettered.0">
-    <w:name w:val="Lettered.0"/>
+  <w:style w:type="numbering" w:styleId="Numbered.0">
+    <w:name w:val="Numbered.0"/>
     <w:pPr>
       <w:numPr>
         <w:numId w:val="6"/>
       </w:numPr>
     </w:pPr>
-  </w:style>
-  <w:style w:type="numbering" w:styleId="Numbered.0">
-    <w:name w:val="Numbered.0"/>
-    <w:pPr>
-      <w:numPr>
-        <w:numId w:val="8"/>
-      </w:numPr>
-    </w:pPr>
-  </w:style>
-  <w:style w:type="paragraph" w:styleId="Heading">
-    <w:name w:val="Heading"/>
-    <w:next w:val="Body B"/>
-    <w:pPr>
-      <w:keepNext w:val="1"/>
-      <w:keepLines w:val="1"/>
-      <w:pageBreakBefore w:val="0"/>
-      <w:widowControl w:val="1"/>
-      <w:shd w:val="clear" w:color="auto" w:fill="auto"/>
-      <w:suppressAutoHyphens w:val="0"/>
-      <w:bidi w:val="0"/>
-      <w:spacing w:before="480" w:after="0" w:line="276" w:lineRule="auto"/>
-      <w:ind w:left="0" w:right="0" w:firstLine="0"/>
-      <w:jc w:val="left"/>
-      <w:outlineLvl w:val="0"/>
-    </w:pPr>
-    <w:rPr>
-      <w:rFonts w:ascii="Times New Roman" w:cs="Arial Unicode MS" w:hAnsi="Times New Roman" w:eastAsia="Arial Unicode MS"/>
-      <w:b w:val="1"/>
-      <w:bCs w:val="1"/>
-      <w:i w:val="0"/>
-      <w:iCs w:val="0"/>
-      <w:caps w:val="0"/>
-      <w:smallCaps w:val="0"/>
-      <w:strike w:val="0"/>
-      <w:dstrike w:val="0"/>
-      <w:outline w:val="0"/>
-      <w:color w:val="2f759e"/>
-      <w:spacing w:val="0"/>
-      <w:kern w:val="0"/>
-      <w:position w:val="0"/>
-      <w:sz w:val="28"/>
-      <w:szCs w:val="28"/>
-      <w:u w:val="none" w:color="2f759e"/>
-      <w:vertAlign w:val="baseline"/>
-      <w:lang w:val="en-US"/>
-    </w:rPr>
-  </w:style>
-  <w:style w:type="paragraph" w:styleId="Bibliography">
-    <w:name w:val="Bibliography"/>
-    <w:next w:val="Body B"/>
-    <w:pPr>
-      <w:keepNext w:val="0"/>
-      <w:keepLines w:val="0"/>
-      <w:pageBreakBefore w:val="0"/>
-      <w:widowControl w:val="1"/>
-      <w:shd w:val="clear" w:color="auto" w:fill="auto"/>
-      <w:suppressAutoHyphens w:val="0"/>
-      <w:bidi w:val="0"/>
-      <w:spacing w:before="0" w:after="0" w:line="240" w:lineRule="auto"/>
-      <w:ind w:left="0" w:right="0" w:firstLine="0"/>
-      <w:jc w:val="left"/>
-      <w:outlineLvl w:val="9"/>
-    </w:pPr>
-    <w:rPr>
-      <w:rFonts w:ascii="Times New Roman" w:cs="Arial Unicode MS" w:hAnsi="Times New Roman" w:eastAsia="Arial Unicode MS"/>
-      <w:b w:val="0"/>
-      <w:bCs w:val="0"/>
-      <w:i w:val="0"/>
-      <w:iCs w:val="0"/>
-      <w:caps w:val="0"/>
-      <w:smallCaps w:val="0"/>
-      <w:strike w:val="0"/>
-      <w:dstrike w:val="0"/>
-      <w:outline w:val="0"/>
-      <w:color w:val="000000"/>
-      <w:spacing w:val="0"/>
-      <w:kern w:val="0"/>
-      <w:position w:val="0"/>
-      <w:sz w:val="24"/>
-      <w:szCs w:val="24"/>
-      <w:u w:val="none" w:color="000000"/>
-      <w:vertAlign w:val="baseline"/>
-      <w:lang w:val="en-US"/>
-    </w:rPr>
   </w:style>
 </w:styles>
 </file>

</xml_diff>